<commit_message>
update report - use case
</commit_message>
<xml_diff>
--- a/Report/Xay dung he thong quan ly tuong tac.docx
+++ b/Report/Xay dung he thong quan ly tuong tac.docx
@@ -3986,31 +3986,16 @@
       <w:pPr>
         <w:jc w:val="both"/>
       </w:pPr>
-      <w:r>
-        <w:fldChar w:fldCharType="begin"/>
-      </w:r>
-      <w:r>
-        <w:instrText xml:space="preserve"> INDEX  \* MERGEFORMAT </w:instrText>
-      </w:r>
-      <w:r>
-        <w:fldChar w:fldCharType="separate"/>
-      </w:r>
-      <w:r>
-        <w:rPr>
-          <w:b/>
-          <w:bCs/>
-          <w:noProof/>
-        </w:rPr>
-        <w:t>No index entries found.</w:t>
-      </w:r>
-      <w:r>
-        <w:rPr>
-          <w:b/>
-          <w:bCs/>
-          <w:noProof/>
-        </w:rPr>
-        <w:fldChar w:fldCharType="end"/>
-      </w:r>
+      <w:fldSimple w:instr=" INDEX  \* MERGEFORMAT ">
+        <w:r>
+          <w:rPr>
+            <w:b/>
+            <w:bCs/>
+            <w:noProof/>
+          </w:rPr>
+          <w:t>No index entries found.</w:t>
+        </w:r>
+      </w:fldSimple>
     </w:p>
     <w:p>
       <w:pPr>
@@ -5345,7 +5330,6 @@
     <w:p>
       <w:pPr>
         <w:pStyle w:val="Heading3"/>
-        <w:jc w:val="both"/>
       </w:pPr>
       <w:bookmarkStart w:id="13" w:name="_Toc326952943"/>
       <w:r>
@@ -5381,7 +5365,7 @@
           <w:noProof/>
         </w:rPr>
         <w:drawing>
-          <wp:inline distT="0" distB="0" distL="0" distR="0" wp14:anchorId="57644104" wp14:editId="3C1F1DA1">
+          <wp:inline distT="0" distB="0" distL="0" distR="0" wp14:anchorId="13C85BEF" wp14:editId="087BA9B5">
             <wp:extent cx="3938270" cy="2231390"/>
             <wp:effectExtent l="0" t="0" r="5080" b="0"/>
             <wp:docPr id="16" name="Picture 16"/>
@@ -5598,7 +5582,7 @@
         </w:rPr>
         <w:lastRenderedPageBreak/>
         <w:drawing>
-          <wp:inline distT="0" distB="0" distL="0" distR="0" wp14:anchorId="10C087E7" wp14:editId="452A574C">
+          <wp:inline distT="0" distB="0" distL="0" distR="0" wp14:anchorId="0B2A3BFB" wp14:editId="6E4BBAA3">
             <wp:extent cx="4529455" cy="3091180"/>
             <wp:effectExtent l="0" t="0" r="4445" b="0"/>
             <wp:docPr id="2" name="Picture 2"/>
@@ -5663,7 +5647,7 @@
           <w:noProof/>
         </w:rPr>
         <w:drawing>
-          <wp:inline distT="0" distB="0" distL="0" distR="0" wp14:anchorId="0463E929" wp14:editId="07F4889D">
+          <wp:inline distT="0" distB="0" distL="0" distR="0" wp14:anchorId="6A43F0BB" wp14:editId="4B7716F7">
             <wp:extent cx="4664075" cy="2664460"/>
             <wp:effectExtent l="0" t="0" r="3175" b="2540"/>
             <wp:docPr id="13" name="Picture 13"/>
@@ -6067,9 +6051,13 @@
     <w:p>
       <w:pPr>
         <w:pStyle w:val="Heading2"/>
-      </w:pPr>
-      <w:r>
-        <w:t>Danh sách các Actor</w:t>
+        <w:ind w:left="1080"/>
+      </w:pPr>
+      <w:r>
+        <w:t>Danh</w:t>
+      </w:r>
+      <w:r>
+        <w:t xml:space="preserve"> sách các Actor</w:t>
       </w:r>
     </w:p>
     <w:p>
@@ -6116,7 +6104,7 @@
           <w:noProof/>
         </w:rPr>
         <w:drawing>
-          <wp:inline distT="0" distB="0" distL="0" distR="0" wp14:anchorId="7DD3F249" wp14:editId="4702CC7C">
+          <wp:inline distT="0" distB="0" distL="0" distR="0" wp14:anchorId="32B8E430" wp14:editId="7A16D2D6">
             <wp:extent cx="4626610" cy="4742815"/>
             <wp:effectExtent l="0" t="0" r="0" b="0"/>
             <wp:docPr id="19" name="Picture 19"/>
@@ -6484,9 +6472,18 @@
     <w:p>
       <w:pPr>
         <w:pStyle w:val="Heading2"/>
+        <w:ind w:left="1080"/>
       </w:pPr>
       <w:r>
         <w:t>Sơ đồ Use-Case</w:t>
+      </w:r>
+    </w:p>
+    <w:p>
+      <w:pPr>
+        <w:pStyle w:val="Heading3"/>
+      </w:pPr>
+      <w:r>
+        <w:t>Mô hình Use-Case</w:t>
       </w:r>
     </w:p>
     <w:p>
@@ -6514,7 +6511,7 @@
           <w:noProof/>
         </w:rPr>
         <w:drawing>
-          <wp:inline distT="0" distB="0" distL="0" distR="0" wp14:anchorId="38125149" wp14:editId="31C53377">
+          <wp:inline distT="0" distB="0" distL="0" distR="0" wp14:anchorId="55AC8175" wp14:editId="55EF55E5">
             <wp:extent cx="3821430" cy="846455"/>
             <wp:effectExtent l="0" t="0" r="0" b="0"/>
             <wp:docPr id="20" name="Picture 20"/>
@@ -6720,7 +6717,7 @@
     </w:p>
     <w:p>
       <w:pPr>
-        <w:pStyle w:val="Heading3"/>
+        <w:pStyle w:val="Heading4"/>
       </w:pPr>
       <w:r>
         <w:lastRenderedPageBreak/>
@@ -6733,14 +6730,13 @@
         <w:ind w:left="0"/>
         <w:jc w:val="center"/>
       </w:pPr>
-      <w:bookmarkStart w:id="17" w:name="_GoBack"/>
       <w:r>
         <w:rPr>
           <w:noProof/>
         </w:rPr>
         <w:lastRenderedPageBreak/>
         <w:drawing>
-          <wp:inline distT="0" distB="0" distL="0" distR="0" wp14:anchorId="6D27AE0D" wp14:editId="264D2268">
+          <wp:inline distT="0" distB="0" distL="0" distR="0" wp14:anchorId="59BF1DB6" wp14:editId="13E3C20F">
             <wp:extent cx="7933009" cy="3403239"/>
             <wp:effectExtent l="0" t="0" r="0" b="0"/>
             <wp:docPr id="21" name="Picture 21"/>
@@ -6788,11 +6784,10 @@
           </wp:inline>
         </w:drawing>
       </w:r>
-      <w:bookmarkEnd w:id="17"/>
-    </w:p>
-    <w:p>
-      <w:pPr>
-        <w:pStyle w:val="Heading2"/>
+    </w:p>
+    <w:p>
+      <w:pPr>
+        <w:pStyle w:val="Heading4"/>
       </w:pPr>
       <w:r>
         <w:lastRenderedPageBreak/>
@@ -6812,7 +6807,7 @@
           <w:noProof/>
         </w:rPr>
         <w:drawing>
-          <wp:inline distT="0" distB="0" distL="0" distR="0" wp14:anchorId="160FEEBE" wp14:editId="7C46A1D2">
+          <wp:inline distT="0" distB="0" distL="0" distR="0" wp14:anchorId="2398855B" wp14:editId="2D40A79C">
             <wp:extent cx="3862705" cy="835660"/>
             <wp:effectExtent l="0" t="0" r="0" b="0"/>
             <wp:docPr id="22" name="Picture 22"/>
@@ -6863,8 +6858,14 @@
     </w:p>
     <w:p>
       <w:pPr>
-        <w:pStyle w:val="Heading3"/>
-      </w:pPr>
+        <w:pStyle w:val="Heading5"/>
+        <w:numPr>
+          <w:ilvl w:val="0"/>
+          <w:numId w:val="43"/>
+        </w:numPr>
+      </w:pPr>
+      <w:bookmarkStart w:id="17" w:name="_GoBack"/>
+      <w:bookmarkEnd w:id="17"/>
       <w:r>
         <w:t>Project structure management</w:t>
       </w:r>
@@ -6879,7 +6880,7 @@
           <w:noProof/>
         </w:rPr>
         <w:drawing>
-          <wp:inline distT="0" distB="0" distL="0" distR="0" wp14:anchorId="44567625" wp14:editId="43FF50C5">
+          <wp:inline distT="0" distB="0" distL="0" distR="0" wp14:anchorId="246AE450" wp14:editId="33C5A655">
             <wp:extent cx="7223615" cy="2699308"/>
             <wp:effectExtent l="0" t="0" r="0" b="0"/>
             <wp:docPr id="24" name="Picture 24"/>
@@ -6935,9 +6936,15 @@
     </w:p>
     <w:p>
       <w:pPr>
-        <w:pStyle w:val="Heading3"/>
-      </w:pPr>
-      <w:r>
+        <w:pStyle w:val="Heading5"/>
+        <w:numPr>
+          <w:ilvl w:val="0"/>
+          <w:numId w:val="10"/>
+        </w:numPr>
+        <w:ind w:left="1800"/>
+      </w:pPr>
+      <w:r>
+        <w:lastRenderedPageBreak/>
         <w:t>Project activity</w:t>
       </w:r>
     </w:p>
@@ -6950,9 +6957,8 @@
         <w:rPr>
           <w:noProof/>
         </w:rPr>
-        <w:lastRenderedPageBreak/>
         <w:drawing>
-          <wp:inline distT="0" distB="0" distL="0" distR="0" wp14:anchorId="4DE3A2E6" wp14:editId="30ED29D2">
+          <wp:inline distT="0" distB="0" distL="0" distR="0" wp14:anchorId="408AD97B" wp14:editId="29C60BEB">
             <wp:extent cx="5943600" cy="5907438"/>
             <wp:effectExtent l="0" t="0" r="0" b="0"/>
             <wp:docPr id="25" name="Picture 25"/>
@@ -7004,12 +7010,1715 @@
     <w:p>
       <w:pPr>
         <w:pStyle w:val="ListParagraph"/>
+        <w:keepNext/>
+        <w:keepLines/>
+        <w:numPr>
+          <w:ilvl w:val="0"/>
+          <w:numId w:val="10"/>
+        </w:numPr>
+        <w:spacing w:before="200" w:after="0"/>
         <w:ind w:left="1800"/>
-      </w:pPr>
+        <w:contextualSpacing w:val="0"/>
+        <w:outlineLvl w:val="4"/>
+        <w:rPr>
+          <w:rFonts w:asciiTheme="majorHAnsi" w:eastAsiaTheme="majorEastAsia" w:hAnsiTheme="majorHAnsi" w:cstheme="majorBidi"/>
+          <w:vanish/>
+          <w:color w:val="243F60" w:themeColor="accent1" w:themeShade="7F"/>
+        </w:rPr>
+      </w:pPr>
+    </w:p>
+    <w:p>
+      <w:pPr>
+        <w:pStyle w:val="ListParagraph"/>
+        <w:keepNext/>
+        <w:keepLines/>
+        <w:numPr>
+          <w:ilvl w:val="0"/>
+          <w:numId w:val="10"/>
+        </w:numPr>
+        <w:spacing w:before="200" w:after="0"/>
+        <w:ind w:left="1800"/>
+        <w:contextualSpacing w:val="0"/>
+        <w:outlineLvl w:val="4"/>
+        <w:rPr>
+          <w:rFonts w:asciiTheme="majorHAnsi" w:eastAsiaTheme="majorEastAsia" w:hAnsiTheme="majorHAnsi" w:cstheme="majorBidi"/>
+          <w:vanish/>
+          <w:color w:val="243F60" w:themeColor="accent1" w:themeShade="7F"/>
+        </w:rPr>
+      </w:pPr>
+    </w:p>
+    <w:p>
+      <w:pPr>
+        <w:pStyle w:val="ListParagraph"/>
+        <w:numPr>
+          <w:ilvl w:val="1"/>
+          <w:numId w:val="10"/>
+        </w:numPr>
+        <w:ind w:left="2190"/>
+        <w:outlineLvl w:val="1"/>
+        <w:rPr>
+          <w:b/>
+          <w:vanish/>
+        </w:rPr>
+      </w:pPr>
+    </w:p>
+    <w:p>
+      <w:pPr>
+        <w:pStyle w:val="ListParagraph"/>
+        <w:numPr>
+          <w:ilvl w:val="1"/>
+          <w:numId w:val="10"/>
+        </w:numPr>
+        <w:ind w:left="2190"/>
+        <w:outlineLvl w:val="1"/>
+        <w:rPr>
+          <w:b/>
+          <w:vanish/>
+        </w:rPr>
+      </w:pPr>
+    </w:p>
+    <w:p>
+      <w:pPr>
+        <w:pStyle w:val="ListParagraph"/>
+        <w:numPr>
+          <w:ilvl w:val="2"/>
+          <w:numId w:val="10"/>
+        </w:numPr>
+        <w:ind w:left="2880"/>
+        <w:outlineLvl w:val="2"/>
+        <w:rPr>
+          <w:b/>
+          <w:vanish/>
+        </w:rPr>
+      </w:pPr>
+    </w:p>
+    <w:p>
+      <w:pPr>
+        <w:pStyle w:val="Heading3"/>
+      </w:pPr>
+      <w:r>
+        <w:t>Đặc</w:t>
+      </w:r>
+      <w:r>
+        <w:t xml:space="preserve"> tả Use-Case</w:t>
+      </w:r>
+    </w:p>
+    <w:p>
+      <w:pPr>
+        <w:pStyle w:val="Heading4"/>
+      </w:pPr>
+      <w:r>
+        <w:t>Use-Case admin create account</w:t>
+      </w:r>
+    </w:p>
+    <w:p>
+      <w:r>
+        <w:tab/>
+        <w:t>Tóm tắt : admin tạo lập tài khoản mới dựa theo email.</w:t>
+      </w:r>
+    </w:p>
+    <w:p>
+      <w:r>
+        <w:tab/>
+        <w:t xml:space="preserve">Dòng sự kiện : </w:t>
+      </w:r>
+    </w:p>
+    <w:p>
+      <w:pPr>
+        <w:pStyle w:val="ListParagraph"/>
+        <w:numPr>
+          <w:ilvl w:val="0"/>
+          <w:numId w:val="9"/>
+        </w:numPr>
+        <w:jc w:val="both"/>
+      </w:pPr>
+      <w:r>
+        <w:lastRenderedPageBreak/>
+        <w:t>Admin chọn chức năng tạo mới account.</w:t>
+      </w:r>
+    </w:p>
+    <w:p>
+      <w:pPr>
+        <w:pStyle w:val="ListParagraph"/>
+        <w:numPr>
+          <w:ilvl w:val="0"/>
+          <w:numId w:val="9"/>
+        </w:numPr>
+        <w:jc w:val="both"/>
+      </w:pPr>
+      <w:r>
+        <w:t>Admin nhập email và tạo tài khoản.</w:t>
+      </w:r>
+    </w:p>
+    <w:p>
+      <w:pPr>
+        <w:pStyle w:val="ListParagraph"/>
+        <w:numPr>
+          <w:ilvl w:val="0"/>
+          <w:numId w:val="9"/>
+        </w:numPr>
+        <w:jc w:val="both"/>
+      </w:pPr>
+      <w:r>
+        <w:t>Hệ thống gửi email kích hoạt tới thành viên, đồng thời lưu vào database.</w:t>
+      </w:r>
+    </w:p>
+    <w:p>
+      <w:pPr>
+        <w:pStyle w:val="ListParagraph"/>
+        <w:numPr>
+          <w:ilvl w:val="0"/>
+          <w:numId w:val="9"/>
+        </w:numPr>
+        <w:jc w:val="both"/>
+      </w:pPr>
+      <w:r>
+        <w:t>Hệ thống trả về thông tin trạng thái người dùng mới khởi tạo.</w:t>
+      </w:r>
+    </w:p>
+    <w:p>
+      <w:r>
+        <w:tab/>
+        <w:t>Các yêu cầu đặc biệt :</w:t>
+      </w:r>
+    </w:p>
+    <w:p>
+      <w:pPr>
+        <w:pStyle w:val="ListParagraph"/>
+        <w:numPr>
+          <w:ilvl w:val="0"/>
+          <w:numId w:val="9"/>
+        </w:numPr>
+      </w:pPr>
+      <w:r>
+        <w:t>Đăng nhập với quyền admin.</w:t>
+      </w:r>
+    </w:p>
+    <w:p>
+      <w:r>
+        <w:tab/>
+        <w:t>Điều kiện tiên quyết :</w:t>
+      </w:r>
+    </w:p>
+    <w:p>
+      <w:pPr>
+        <w:pStyle w:val="ListParagraph"/>
+        <w:numPr>
+          <w:ilvl w:val="0"/>
+          <w:numId w:val="9"/>
+        </w:numPr>
+      </w:pPr>
+      <w:r>
+        <w:t>Đăng nhập với quyền admin.</w:t>
+      </w:r>
+    </w:p>
+    <w:p>
+      <w:r>
+        <w:tab/>
+        <w:t xml:space="preserve">Điều kiện kết thúc : </w:t>
+      </w:r>
+    </w:p>
+    <w:p>
+      <w:pPr>
+        <w:pStyle w:val="ListParagraph"/>
+        <w:numPr>
+          <w:ilvl w:val="0"/>
+          <w:numId w:val="9"/>
+        </w:numPr>
+      </w:pPr>
+      <w:r>
+        <w:t>Hê thống lưu trữ vào database.</w:t>
+      </w:r>
+    </w:p>
+    <w:p>
+      <w:r>
+        <w:tab/>
+        <w:t>Điểm mở rộng:</w:t>
+      </w:r>
+    </w:p>
+    <w:p>
+      <w:pPr>
+        <w:pStyle w:val="ListParagraph"/>
+        <w:numPr>
+          <w:ilvl w:val="0"/>
+          <w:numId w:val="9"/>
+        </w:numPr>
+        <w:jc w:val="both"/>
+      </w:pPr>
+      <w:r>
+        <w:t>Không thể tạo tài khoản với những email đã tồn tại và đang hoạt động trong hệ thống.</w:t>
+      </w:r>
+    </w:p>
+    <w:p>
+      <w:pPr>
+        <w:pStyle w:val="Heading4"/>
+      </w:pPr>
+      <w:r>
+        <w:t>Use-Case admin search account</w:t>
+      </w:r>
+    </w:p>
+    <w:p>
+      <w:r>
+        <w:tab/>
+        <w:t>Tóm tắt : admin sử dụng chức năng tìm kiếm account</w:t>
+      </w:r>
+    </w:p>
+    <w:p>
+      <w:r>
+        <w:tab/>
+        <w:t>Dòng sự kiện :</w:t>
+      </w:r>
+    </w:p>
+    <w:p>
+      <w:pPr>
+        <w:pStyle w:val="ListParagraph"/>
+        <w:numPr>
+          <w:ilvl w:val="0"/>
+          <w:numId w:val="9"/>
+        </w:numPr>
+      </w:pPr>
+      <w:r>
+        <w:t>Admin nhập điều kiện tìm kiếm và sử dụng chức năng tìm kiếm.</w:t>
+      </w:r>
+    </w:p>
+    <w:p>
+      <w:pPr>
+        <w:pStyle w:val="ListParagraph"/>
+        <w:numPr>
+          <w:ilvl w:val="0"/>
+          <w:numId w:val="9"/>
+        </w:numPr>
+      </w:pPr>
+      <w:r>
+        <w:t>Hệ thống lọc dựa và điều kiện và trả về danh sách account thỏa điều kiện.</w:t>
+      </w:r>
+    </w:p>
+    <w:p>
+      <w:r>
+        <w:tab/>
+        <w:t>Các yêu cầu đặc biệt :</w:t>
+      </w:r>
+    </w:p>
+    <w:p>
+      <w:pPr>
+        <w:pStyle w:val="ListParagraph"/>
+        <w:numPr>
+          <w:ilvl w:val="0"/>
+          <w:numId w:val="9"/>
+        </w:numPr>
+      </w:pPr>
+      <w:r>
+        <w:t>Đăng nhập với quyền admin</w:t>
+      </w:r>
+    </w:p>
+    <w:p>
+      <w:r>
+        <w:tab/>
+        <w:t>Điều kiện tiên quyết :</w:t>
+      </w:r>
+    </w:p>
+    <w:p>
+      <w:pPr>
+        <w:pStyle w:val="ListParagraph"/>
+        <w:numPr>
+          <w:ilvl w:val="0"/>
+          <w:numId w:val="9"/>
+        </w:numPr>
+      </w:pPr>
+      <w:r>
+        <w:t>Đăng nhập với quyền admin</w:t>
+      </w:r>
+    </w:p>
+    <w:p>
+      <w:r>
+        <w:lastRenderedPageBreak/>
+        <w:tab/>
+        <w:t xml:space="preserve">Điều kiện kết thúc : </w:t>
+      </w:r>
+    </w:p>
+    <w:p>
+      <w:pPr>
+        <w:pStyle w:val="ListParagraph"/>
+        <w:numPr>
+          <w:ilvl w:val="0"/>
+          <w:numId w:val="9"/>
+        </w:numPr>
+      </w:pPr>
+      <w:r>
+        <w:t>Hệ thống đưa ra kết quả trả về.</w:t>
+      </w:r>
+    </w:p>
+    <w:p>
+      <w:r>
+        <w:tab/>
+        <w:t>Điểm mở rộng:</w:t>
+      </w:r>
+    </w:p>
+    <w:p>
+      <w:pPr>
+        <w:pStyle w:val="ListParagraph"/>
+        <w:numPr>
+          <w:ilvl w:val="0"/>
+          <w:numId w:val="9"/>
+        </w:numPr>
+      </w:pPr>
+      <w:r>
+        <w:t>Không có</w:t>
+      </w:r>
+    </w:p>
+    <w:p>
+      <w:pPr>
+        <w:pStyle w:val="Heading4"/>
+      </w:pPr>
+      <w:r>
+        <w:t>Use-Case admin update account</w:t>
+      </w:r>
+    </w:p>
+    <w:p>
+      <w:r>
+        <w:tab/>
+        <w:t>Tóm tắt : admin thực hiện chức năng update account (thay đổi trạng thái).</w:t>
+      </w:r>
+    </w:p>
+    <w:p>
+      <w:r>
+        <w:tab/>
+        <w:t>Dòng sự kiện :</w:t>
+      </w:r>
+    </w:p>
+    <w:p>
+      <w:pPr>
+        <w:pStyle w:val="ListParagraph"/>
+        <w:numPr>
+          <w:ilvl w:val="0"/>
+          <w:numId w:val="9"/>
+        </w:numPr>
+      </w:pPr>
+      <w:r>
+        <w:t>Admin thực hiện chức năng tìm kiếm</w:t>
+      </w:r>
+    </w:p>
+    <w:p>
+      <w:pPr>
+        <w:pStyle w:val="ListParagraph"/>
+        <w:numPr>
+          <w:ilvl w:val="0"/>
+          <w:numId w:val="9"/>
+        </w:numPr>
+      </w:pPr>
+      <w:r>
+        <w:t>Admin chọn account và chọn tác vụ update</w:t>
+      </w:r>
+    </w:p>
+    <w:p>
+      <w:pPr>
+        <w:pStyle w:val="ListParagraph"/>
+        <w:numPr>
+          <w:ilvl w:val="0"/>
+          <w:numId w:val="9"/>
+        </w:numPr>
+      </w:pPr>
+      <w:r>
+        <w:t>Hệ thống cập nhật thông tin mới về account</w:t>
+      </w:r>
+    </w:p>
+    <w:p>
+      <w:pPr>
+        <w:pStyle w:val="ListParagraph"/>
+        <w:numPr>
+          <w:ilvl w:val="0"/>
+          <w:numId w:val="9"/>
+        </w:numPr>
+      </w:pPr>
+      <w:r>
+        <w:t>Hệ thống trả về danh sách account với những cập nhật mới thay đổi</w:t>
+      </w:r>
+    </w:p>
+    <w:p>
+      <w:r>
+        <w:tab/>
+        <w:t>Các yêu cầu đặc biệt :</w:t>
+      </w:r>
+    </w:p>
+    <w:p>
+      <w:pPr>
+        <w:pStyle w:val="ListParagraph"/>
+        <w:numPr>
+          <w:ilvl w:val="0"/>
+          <w:numId w:val="9"/>
+        </w:numPr>
+      </w:pPr>
+      <w:r>
+        <w:t>Đăng nhập với quyền admin</w:t>
+      </w:r>
+    </w:p>
+    <w:p>
+      <w:r>
+        <w:tab/>
+        <w:t>Điều kiện tiên quyết :</w:t>
+      </w:r>
+    </w:p>
+    <w:p>
+      <w:pPr>
+        <w:pStyle w:val="ListParagraph"/>
+        <w:numPr>
+          <w:ilvl w:val="0"/>
+          <w:numId w:val="9"/>
+        </w:numPr>
+      </w:pPr>
+      <w:r>
+        <w:t>Đăng nhập với quyền admin</w:t>
+      </w:r>
+    </w:p>
+    <w:p>
+      <w:r>
+        <w:tab/>
+        <w:t xml:space="preserve">Điều kiện kết thúc : </w:t>
+      </w:r>
+    </w:p>
+    <w:p>
+      <w:pPr>
+        <w:pStyle w:val="ListParagraph"/>
+        <w:numPr>
+          <w:ilvl w:val="0"/>
+          <w:numId w:val="9"/>
+        </w:numPr>
+      </w:pPr>
+      <w:r>
+        <w:t>Hệ thống cập nhật những thay đổi</w:t>
+      </w:r>
+    </w:p>
+    <w:p>
+      <w:r>
+        <w:tab/>
+        <w:t>Điểm mở rộng:</w:t>
+      </w:r>
+    </w:p>
+    <w:p>
+      <w:pPr>
+        <w:pStyle w:val="ListParagraph"/>
+        <w:numPr>
+          <w:ilvl w:val="0"/>
+          <w:numId w:val="9"/>
+        </w:numPr>
+      </w:pPr>
+      <w:r>
+        <w:t>Không có</w:t>
+      </w:r>
+    </w:p>
+    <w:p>
+      <w:pPr>
+        <w:pStyle w:val="Heading4"/>
+      </w:pPr>
+      <w:r>
+        <w:t>Use-Case admin delete account</w:t>
+      </w:r>
+    </w:p>
+    <w:p>
+      <w:r>
+        <w:tab/>
+        <w:t>Tóm tắt : admin thực hiện chức năng xóa account</w:t>
+      </w:r>
+    </w:p>
+    <w:p>
+      <w:r>
+        <w:tab/>
+        <w:t>Dòng sự kiện :</w:t>
+      </w:r>
+    </w:p>
+    <w:p>
+      <w:pPr>
+        <w:pStyle w:val="ListParagraph"/>
+        <w:numPr>
+          <w:ilvl w:val="0"/>
+          <w:numId w:val="9"/>
+        </w:numPr>
+      </w:pPr>
+      <w:r>
+        <w:lastRenderedPageBreak/>
+        <w:t>Admin thực hiện chức năng tìm kiếm account.</w:t>
+      </w:r>
+    </w:p>
+    <w:p>
+      <w:pPr>
+        <w:pStyle w:val="ListParagraph"/>
+        <w:numPr>
+          <w:ilvl w:val="0"/>
+          <w:numId w:val="9"/>
+        </w:numPr>
+      </w:pPr>
+      <w:r>
+        <w:t>Admin chọn account và chọn tác vụ delete.</w:t>
+      </w:r>
+    </w:p>
+    <w:p>
+      <w:pPr>
+        <w:pStyle w:val="ListParagraph"/>
+        <w:numPr>
+          <w:ilvl w:val="0"/>
+          <w:numId w:val="9"/>
+        </w:numPr>
+        <w:jc w:val="both"/>
+      </w:pPr>
+      <w:r>
+        <w:t>Hệ thống thay đổi trạng thái của account thành đã xóa, đồng thời xóa email của account trong hệ thống.</w:t>
+      </w:r>
+    </w:p>
+    <w:p>
+      <w:r>
+        <w:tab/>
+        <w:t>Các yêu cầu đặc biệt :</w:t>
+      </w:r>
+    </w:p>
+    <w:p>
+      <w:pPr>
+        <w:pStyle w:val="ListParagraph"/>
+        <w:numPr>
+          <w:ilvl w:val="0"/>
+          <w:numId w:val="9"/>
+        </w:numPr>
+      </w:pPr>
+      <w:r>
+        <w:t>Đăng nhập với quyền admin.</w:t>
+      </w:r>
+    </w:p>
+    <w:p>
+      <w:r>
+        <w:tab/>
+        <w:t>Điều kiện tiên quyết :</w:t>
+      </w:r>
+    </w:p>
+    <w:p>
+      <w:pPr>
+        <w:pStyle w:val="ListParagraph"/>
+        <w:numPr>
+          <w:ilvl w:val="0"/>
+          <w:numId w:val="9"/>
+        </w:numPr>
+      </w:pPr>
+      <w:r>
+        <w:t>Đăng nhập với quyền admin.</w:t>
+      </w:r>
+    </w:p>
+    <w:p>
+      <w:r>
+        <w:tab/>
+        <w:t xml:space="preserve">Điều kiện kết thúc : </w:t>
+      </w:r>
+    </w:p>
+    <w:p>
+      <w:pPr>
+        <w:pStyle w:val="ListParagraph"/>
+        <w:numPr>
+          <w:ilvl w:val="0"/>
+          <w:numId w:val="9"/>
+        </w:numPr>
+      </w:pPr>
+      <w:r>
+        <w:t>Hệ thống cập nhật trạng thái của account.</w:t>
+      </w:r>
+    </w:p>
+    <w:p>
+      <w:r>
+        <w:tab/>
+        <w:t>Điểm mở rộng:</w:t>
+      </w:r>
+    </w:p>
+    <w:p>
+      <w:pPr>
+        <w:pStyle w:val="ListParagraph"/>
+        <w:numPr>
+          <w:ilvl w:val="0"/>
+          <w:numId w:val="9"/>
+        </w:numPr>
+      </w:pPr>
+      <w:r>
+        <w:t>Không có.</w:t>
+      </w:r>
+    </w:p>
+    <w:p>
+      <w:pPr>
+        <w:pStyle w:val="Heading4"/>
+      </w:pPr>
+      <w:r>
+        <w:t>Use-Case guest active account</w:t>
+      </w:r>
+    </w:p>
+    <w:p>
+      <w:pPr>
+        <w:jc w:val="both"/>
+      </w:pPr>
+      <w:r>
+        <w:tab/>
+        <w:t>Tóm tắt : Người dùng chưa có tài khoản active account để bắt đầu sử dụng tài khoản của hệ thống.</w:t>
+      </w:r>
+    </w:p>
+    <w:p>
+      <w:r>
+        <w:tab/>
+        <w:t>Dòng sự kiện :</w:t>
+      </w:r>
+    </w:p>
+    <w:p>
+      <w:pPr>
+        <w:pStyle w:val="ListParagraph"/>
+        <w:numPr>
+          <w:ilvl w:val="0"/>
+          <w:numId w:val="9"/>
+        </w:numPr>
+        <w:jc w:val="both"/>
+      </w:pPr>
+      <w:r>
+        <w:t>Sau khi hệ thống gửi mail kích hoạt, người dùng sẽ nhận được mail với đường link kích hoạt tài khoản.</w:t>
+      </w:r>
+    </w:p>
+    <w:p>
+      <w:pPr>
+        <w:pStyle w:val="ListParagraph"/>
+        <w:numPr>
+          <w:ilvl w:val="0"/>
+          <w:numId w:val="9"/>
+        </w:numPr>
+        <w:jc w:val="both"/>
+      </w:pPr>
+      <w:r>
+        <w:t>Người dùng truy cập link kích hoạt, xác lập mật khẩu.</w:t>
+      </w:r>
+    </w:p>
+    <w:p>
+      <w:pPr>
+        <w:pStyle w:val="ListParagraph"/>
+        <w:numPr>
+          <w:ilvl w:val="0"/>
+          <w:numId w:val="9"/>
+        </w:numPr>
+        <w:jc w:val="both"/>
+      </w:pPr>
+      <w:r>
+        <w:t>Hệ thống thay đổi trạng thái của người dùng với trạng thái active và mật khẩu mới.</w:t>
+      </w:r>
+    </w:p>
+    <w:p>
+      <w:r>
+        <w:tab/>
+        <w:t>Các yêu cầu đặc biệt :</w:t>
+      </w:r>
+    </w:p>
+    <w:p>
+      <w:pPr>
+        <w:pStyle w:val="ListParagraph"/>
+        <w:numPr>
+          <w:ilvl w:val="0"/>
+          <w:numId w:val="9"/>
+        </w:numPr>
+      </w:pPr>
+      <w:r>
+        <w:t>Không có.</w:t>
+      </w:r>
+    </w:p>
+    <w:p>
+      <w:r>
+        <w:lastRenderedPageBreak/>
+        <w:tab/>
+        <w:t>Điều kiện tiên quyết :</w:t>
+      </w:r>
+    </w:p>
+    <w:p>
+      <w:pPr>
+        <w:pStyle w:val="ListParagraph"/>
+        <w:numPr>
+          <w:ilvl w:val="0"/>
+          <w:numId w:val="9"/>
+        </w:numPr>
+      </w:pPr>
+      <w:r>
+        <w:t>Admin tạo tài khoản trong hệ thống.</w:t>
+      </w:r>
+    </w:p>
+    <w:p>
+      <w:r>
+        <w:tab/>
+        <w:t xml:space="preserve">Điều kiện kết thúc : </w:t>
+      </w:r>
+    </w:p>
+    <w:p>
+      <w:pPr>
+        <w:pStyle w:val="ListParagraph"/>
+        <w:numPr>
+          <w:ilvl w:val="0"/>
+          <w:numId w:val="9"/>
+        </w:numPr>
+      </w:pPr>
+      <w:r>
+        <w:t>Hệ thống cập nhật tài khoản.</w:t>
+      </w:r>
+    </w:p>
+    <w:p>
+      <w:r>
+        <w:tab/>
+        <w:t>Điểm mở rộng:</w:t>
+      </w:r>
+    </w:p>
+    <w:p>
+      <w:pPr>
+        <w:pStyle w:val="ListParagraph"/>
+        <w:numPr>
+          <w:ilvl w:val="0"/>
+          <w:numId w:val="9"/>
+        </w:numPr>
+      </w:pPr>
+      <w:r>
+        <w:t>Không có.</w:t>
+      </w:r>
+    </w:p>
+    <w:p>
+      <w:pPr>
+        <w:pStyle w:val="Heading4"/>
+      </w:pPr>
+      <w:r>
+        <w:t>Use-Case guest login</w:t>
+      </w:r>
+    </w:p>
+    <w:p>
+      <w:r>
+        <w:tab/>
+        <w:t>Tóm tắt : người dùng sử dụng chức năng đăng nhập vào hệ thống.</w:t>
+      </w:r>
+    </w:p>
+    <w:p>
+      <w:r>
+        <w:tab/>
+        <w:t>Dòng sự kiện :</w:t>
+      </w:r>
+    </w:p>
+    <w:p>
+      <w:pPr>
+        <w:pStyle w:val="ListParagraph"/>
+        <w:numPr>
+          <w:ilvl w:val="0"/>
+          <w:numId w:val="9"/>
+        </w:numPr>
+      </w:pPr>
+      <w:r>
+        <w:t>Người dùng nhập email, password và tiến hành đăng nhập.</w:t>
+      </w:r>
+    </w:p>
+    <w:p>
+      <w:pPr>
+        <w:pStyle w:val="ListParagraph"/>
+        <w:numPr>
+          <w:ilvl w:val="0"/>
+          <w:numId w:val="9"/>
+        </w:numPr>
+        <w:jc w:val="both"/>
+      </w:pPr>
+      <w:r>
+        <w:t>Hệ thống kiểm tra tài khoản và trả về màn hình đăng nhập nếu đăng nhập thất bại, trả về màn hình dashboard của người dùng nếu đăng nhập thành công.</w:t>
+      </w:r>
+    </w:p>
+    <w:p>
+      <w:r>
+        <w:tab/>
+        <w:t>Các yêu cầu đặc biệt :</w:t>
+      </w:r>
+    </w:p>
+    <w:p>
+      <w:pPr>
+        <w:pStyle w:val="ListParagraph"/>
+        <w:numPr>
+          <w:ilvl w:val="0"/>
+          <w:numId w:val="9"/>
+        </w:numPr>
+      </w:pPr>
+      <w:r>
+        <w:t>Không có</w:t>
+      </w:r>
+    </w:p>
+    <w:p>
+      <w:r>
+        <w:tab/>
+        <w:t>Điều kiện tiên quyết :</w:t>
+      </w:r>
+    </w:p>
+    <w:p>
+      <w:pPr>
+        <w:pStyle w:val="ListParagraph"/>
+        <w:numPr>
+          <w:ilvl w:val="0"/>
+          <w:numId w:val="9"/>
+        </w:numPr>
+      </w:pPr>
+      <w:r>
+        <w:t>Người dùng đã có tài khoản đang hoạt động bình thường trong hệ thống.</w:t>
+      </w:r>
+    </w:p>
+    <w:p>
+      <w:r>
+        <w:tab/>
+        <w:t xml:space="preserve">Điều kiện kết thúc : </w:t>
+      </w:r>
+    </w:p>
+    <w:p>
+      <w:pPr>
+        <w:pStyle w:val="ListParagraph"/>
+        <w:numPr>
+          <w:ilvl w:val="0"/>
+          <w:numId w:val="9"/>
+        </w:numPr>
+      </w:pPr>
+      <w:r>
+        <w:t>Hệ thống trả vể kết quả cho người dùng.</w:t>
+      </w:r>
+    </w:p>
+    <w:p>
+      <w:r>
+        <w:tab/>
+        <w:t>Điểm mở rộng:</w:t>
+      </w:r>
+    </w:p>
+    <w:p>
+      <w:pPr>
+        <w:pStyle w:val="ListParagraph"/>
+        <w:numPr>
+          <w:ilvl w:val="0"/>
+          <w:numId w:val="9"/>
+        </w:numPr>
+      </w:pPr>
+      <w:r>
+        <w:t>Không có.</w:t>
+      </w:r>
+    </w:p>
+    <w:p>
+      <w:pPr>
+        <w:pStyle w:val="Heading4"/>
+      </w:pPr>
+      <w:r>
+        <w:lastRenderedPageBreak/>
+        <w:t>Use-Case user update user’s account</w:t>
+      </w:r>
+    </w:p>
+    <w:p>
+      <w:r>
+        <w:tab/>
+        <w:t>Tóm tắt : user sử dụng chức năng update account</w:t>
+      </w:r>
+    </w:p>
+    <w:p>
+      <w:r>
+        <w:tab/>
+        <w:t>Dòng sự kiện :</w:t>
+      </w:r>
+    </w:p>
+    <w:p>
+      <w:pPr>
+        <w:pStyle w:val="ListParagraph"/>
+        <w:numPr>
+          <w:ilvl w:val="0"/>
+          <w:numId w:val="9"/>
+        </w:numPr>
+      </w:pPr>
+      <w:r>
+        <w:t>User thay đổi thông tin và chọn tác vụ update.</w:t>
+      </w:r>
+    </w:p>
+    <w:p>
+      <w:pPr>
+        <w:pStyle w:val="ListParagraph"/>
+        <w:numPr>
+          <w:ilvl w:val="0"/>
+          <w:numId w:val="9"/>
+        </w:numPr>
+      </w:pPr>
+      <w:r>
+        <w:t>Hệ thống cập nhật thay đổi và trả về màn hình dashboard của user.</w:t>
+      </w:r>
+    </w:p>
+    <w:p>
+      <w:r>
+        <w:tab/>
+        <w:t>Các yêu cầu đặc biệt :</w:t>
+      </w:r>
+    </w:p>
+    <w:p>
+      <w:pPr>
+        <w:pStyle w:val="ListParagraph"/>
+        <w:numPr>
+          <w:ilvl w:val="0"/>
+          <w:numId w:val="9"/>
+        </w:numPr>
+      </w:pPr>
+      <w:r>
+        <w:t>Không có</w:t>
+      </w:r>
+    </w:p>
+    <w:p>
+      <w:r>
+        <w:tab/>
+        <w:t>Điều kiện tiên quyết :</w:t>
+      </w:r>
+    </w:p>
+    <w:p>
+      <w:pPr>
+        <w:pStyle w:val="ListParagraph"/>
+        <w:numPr>
+          <w:ilvl w:val="0"/>
+          <w:numId w:val="9"/>
+        </w:numPr>
+      </w:pPr>
+      <w:r>
+        <w:t>User đã đăng nhập.</w:t>
+      </w:r>
+    </w:p>
+    <w:p>
+      <w:r>
+        <w:tab/>
+        <w:t xml:space="preserve">Điều kiện kết thúc : </w:t>
+      </w:r>
+    </w:p>
+    <w:p>
+      <w:pPr>
+        <w:pStyle w:val="ListParagraph"/>
+        <w:numPr>
+          <w:ilvl w:val="0"/>
+          <w:numId w:val="9"/>
+        </w:numPr>
+      </w:pPr>
+      <w:r>
+        <w:t>Hệ thống cập nhật thay đổi.</w:t>
+      </w:r>
+    </w:p>
+    <w:p>
+      <w:r>
+        <w:tab/>
+        <w:t>Điểm mở rộng:</w:t>
+      </w:r>
+    </w:p>
+    <w:p>
+      <w:pPr>
+        <w:pStyle w:val="ListParagraph"/>
+        <w:numPr>
+          <w:ilvl w:val="0"/>
+          <w:numId w:val="9"/>
+        </w:numPr>
+      </w:pPr>
+      <w:r>
+        <w:t>Không có.</w:t>
+      </w:r>
+    </w:p>
+    <w:p>
+      <w:pPr>
+        <w:pStyle w:val="Heading4"/>
+      </w:pPr>
+      <w:r>
+        <w:t>Use-Case user create user’s event</w:t>
+      </w:r>
+      <w:r>
+        <w:tab/>
+      </w:r>
+    </w:p>
+    <w:p>
+      <w:pPr>
+        <w:ind w:firstLine="720"/>
+      </w:pPr>
+      <w:r>
+        <w:t>Tóm tắt : user thực hiện chức năng tạo tự kiện cá nhân.</w:t>
+      </w:r>
+    </w:p>
+    <w:p>
+      <w:r>
+        <w:tab/>
+        <w:t>Dòng sự kiện :</w:t>
+      </w:r>
+    </w:p>
+    <w:p>
+      <w:pPr>
+        <w:pStyle w:val="ListParagraph"/>
+        <w:numPr>
+          <w:ilvl w:val="0"/>
+          <w:numId w:val="9"/>
+        </w:numPr>
+      </w:pPr>
+      <w:r>
+        <w:t>User thực hiện tác vụ tạo sự kiện.</w:t>
+      </w:r>
+    </w:p>
+    <w:p>
+      <w:pPr>
+        <w:pStyle w:val="ListParagraph"/>
+        <w:numPr>
+          <w:ilvl w:val="0"/>
+          <w:numId w:val="9"/>
+        </w:numPr>
+      </w:pPr>
+      <w:r>
+        <w:t>Hệ thống cập nhật sự kiện</w:t>
+      </w:r>
+    </w:p>
+    <w:p>
+      <w:r>
+        <w:tab/>
+        <w:t>Các yêu cầu đặc biệt :</w:t>
+      </w:r>
+    </w:p>
+    <w:p>
+      <w:pPr>
+        <w:pStyle w:val="ListParagraph"/>
+        <w:numPr>
+          <w:ilvl w:val="0"/>
+          <w:numId w:val="9"/>
+        </w:numPr>
+      </w:pPr>
+      <w:r>
+        <w:t>Không có.</w:t>
+      </w:r>
+    </w:p>
+    <w:p>
+      <w:r>
+        <w:tab/>
+        <w:t>Điều kiện tiên quyết :</w:t>
+      </w:r>
+    </w:p>
+    <w:p>
+      <w:pPr>
+        <w:pStyle w:val="ListParagraph"/>
+        <w:numPr>
+          <w:ilvl w:val="0"/>
+          <w:numId w:val="9"/>
+        </w:numPr>
+      </w:pPr>
+      <w:r>
+        <w:t>User đã đăng nhập.</w:t>
+      </w:r>
+    </w:p>
+    <w:p>
+      <w:r>
+        <w:lastRenderedPageBreak/>
+        <w:tab/>
+        <w:t xml:space="preserve">Điều kiện kết thúc : </w:t>
+      </w:r>
+    </w:p>
+    <w:p>
+      <w:pPr>
+        <w:pStyle w:val="ListParagraph"/>
+        <w:numPr>
+          <w:ilvl w:val="0"/>
+          <w:numId w:val="9"/>
+        </w:numPr>
+      </w:pPr>
+      <w:r>
+        <w:t>Không có.</w:t>
+      </w:r>
+    </w:p>
+    <w:p>
+      <w:r>
+        <w:tab/>
+        <w:t>Điểm mở rộng:</w:t>
+      </w:r>
+    </w:p>
+    <w:p>
+      <w:pPr>
+        <w:pStyle w:val="ListParagraph"/>
+        <w:numPr>
+          <w:ilvl w:val="0"/>
+          <w:numId w:val="9"/>
+        </w:numPr>
+      </w:pPr>
+      <w:r>
+        <w:t>Không  có.</w:t>
+      </w:r>
+    </w:p>
+    <w:p>
+      <w:pPr>
+        <w:pStyle w:val="Heading4"/>
+      </w:pPr>
+      <w:r>
+        <w:t>Use-Case user view user’s event</w:t>
+      </w:r>
+      <w:r>
+        <w:tab/>
+      </w:r>
+    </w:p>
+    <w:p>
+      <w:r>
+        <w:tab/>
+        <w:t>Tóm tắt : user thực hiện chức năng xem lịch cá nhân.</w:t>
+      </w:r>
+    </w:p>
+    <w:p>
+      <w:r>
+        <w:tab/>
+        <w:t>Dòng sự kiện :</w:t>
+      </w:r>
+    </w:p>
+    <w:p>
+      <w:pPr>
+        <w:pStyle w:val="ListParagraph"/>
+        <w:numPr>
+          <w:ilvl w:val="0"/>
+          <w:numId w:val="9"/>
+        </w:numPr>
+      </w:pPr>
+      <w:r>
+        <w:t>User chọn tác vụ xem lịch cá nhân.</w:t>
+      </w:r>
+    </w:p>
+    <w:p>
+      <w:pPr>
+        <w:pStyle w:val="ListParagraph"/>
+        <w:numPr>
+          <w:ilvl w:val="0"/>
+          <w:numId w:val="9"/>
+        </w:numPr>
+      </w:pPr>
+      <w:r>
+        <w:t>Hệ thống xử lý dữ liệu và trả về lịch cá nhân của người dùng tương ứng.</w:t>
+      </w:r>
+    </w:p>
+    <w:p>
+      <w:r>
+        <w:tab/>
+        <w:t>Các yêu cầu đặc biệt :</w:t>
+      </w:r>
+    </w:p>
+    <w:p>
+      <w:pPr>
+        <w:pStyle w:val="ListParagraph"/>
+        <w:numPr>
+          <w:ilvl w:val="0"/>
+          <w:numId w:val="9"/>
+        </w:numPr>
+      </w:pPr>
+      <w:r>
+        <w:t>Không có.</w:t>
+      </w:r>
+    </w:p>
+    <w:p>
+      <w:r>
+        <w:tab/>
+        <w:t>Điều kiện tiên quyết :</w:t>
+      </w:r>
+    </w:p>
+    <w:p>
+      <w:pPr>
+        <w:pStyle w:val="ListParagraph"/>
+        <w:numPr>
+          <w:ilvl w:val="0"/>
+          <w:numId w:val="9"/>
+        </w:numPr>
+      </w:pPr>
+      <w:r>
+        <w:t>Không có.</w:t>
+      </w:r>
+    </w:p>
+    <w:p>
+      <w:r>
+        <w:tab/>
+        <w:t xml:space="preserve">Điều kiện kết thúc : </w:t>
+      </w:r>
+    </w:p>
+    <w:p>
+      <w:pPr>
+        <w:pStyle w:val="ListParagraph"/>
+        <w:numPr>
+          <w:ilvl w:val="0"/>
+          <w:numId w:val="9"/>
+        </w:numPr>
+      </w:pPr>
+      <w:r>
+        <w:t>Hệ thống trả vể kết quả cho người dùng.</w:t>
+      </w:r>
+    </w:p>
+    <w:p>
+      <w:r>
+        <w:tab/>
+        <w:t>Điểm mở rộng:</w:t>
+      </w:r>
+    </w:p>
+    <w:p>
+      <w:pPr>
+        <w:pStyle w:val="ListParagraph"/>
+        <w:numPr>
+          <w:ilvl w:val="0"/>
+          <w:numId w:val="9"/>
+        </w:numPr>
+      </w:pPr>
+      <w:r>
+        <w:t>Không có.</w:t>
+      </w:r>
+    </w:p>
+    <w:p>
+      <w:pPr>
+        <w:pStyle w:val="Heading4"/>
+      </w:pPr>
+      <w:r>
+        <w:t>Use-Case user update user’s event</w:t>
+      </w:r>
+    </w:p>
+    <w:p>
+      <w:r>
+        <w:tab/>
+        <w:t>Tóm tắt : người dùng thực hiện chức năng update sự kiện.</w:t>
+      </w:r>
+    </w:p>
+    <w:p>
+      <w:r>
+        <w:tab/>
+        <w:t>Dòng sự kiện :</w:t>
+      </w:r>
+    </w:p>
+    <w:p>
+      <w:pPr>
+        <w:pStyle w:val="ListParagraph"/>
+        <w:numPr>
+          <w:ilvl w:val="0"/>
+          <w:numId w:val="9"/>
+        </w:numPr>
+      </w:pPr>
+      <w:r>
+        <w:t>Người dùng chọn sự kiện và thực hiện tác vụ update.</w:t>
+      </w:r>
+    </w:p>
+    <w:p>
+      <w:pPr>
+        <w:pStyle w:val="ListParagraph"/>
+        <w:numPr>
+          <w:ilvl w:val="0"/>
+          <w:numId w:val="9"/>
+        </w:numPr>
+      </w:pPr>
+      <w:r>
+        <w:lastRenderedPageBreak/>
+        <w:t>Hệ thống cập nhật thay đổi và trả về danh sách sự kiện với những thay đổi đã được cập nhật.</w:t>
+      </w:r>
+    </w:p>
+    <w:p>
+      <w:r>
+        <w:tab/>
+        <w:t>Các yêu cầu đặc biệt :</w:t>
+      </w:r>
+    </w:p>
+    <w:p>
+      <w:pPr>
+        <w:pStyle w:val="ListParagraph"/>
+        <w:numPr>
+          <w:ilvl w:val="0"/>
+          <w:numId w:val="9"/>
+        </w:numPr>
+      </w:pPr>
+      <w:r>
+        <w:t>Không có.</w:t>
+      </w:r>
+    </w:p>
+    <w:p>
+      <w:r>
+        <w:tab/>
+        <w:t>Điều kiện tiên quyết :</w:t>
+      </w:r>
+    </w:p>
+    <w:p>
+      <w:pPr>
+        <w:pStyle w:val="ListParagraph"/>
+        <w:numPr>
+          <w:ilvl w:val="0"/>
+          <w:numId w:val="9"/>
+        </w:numPr>
+      </w:pPr>
+      <w:r>
+        <w:t>Người dùng đã đăng nhập.</w:t>
+      </w:r>
+    </w:p>
+    <w:p>
+      <w:r>
+        <w:tab/>
+        <w:t xml:space="preserve">Điều kiện kết thúc : </w:t>
+      </w:r>
+    </w:p>
+    <w:p>
+      <w:pPr>
+        <w:pStyle w:val="ListParagraph"/>
+        <w:numPr>
+          <w:ilvl w:val="0"/>
+          <w:numId w:val="9"/>
+        </w:numPr>
+      </w:pPr>
+      <w:r>
+        <w:t>Hệ thống cập nhật những thay đổi.</w:t>
+      </w:r>
+    </w:p>
+    <w:p>
+      <w:r>
+        <w:tab/>
+        <w:t>Điểm mở rộng:</w:t>
+      </w:r>
+    </w:p>
+    <w:p>
+      <w:pPr>
+        <w:pStyle w:val="ListParagraph"/>
+        <w:numPr>
+          <w:ilvl w:val="0"/>
+          <w:numId w:val="9"/>
+        </w:numPr>
+      </w:pPr>
+      <w:r>
+        <w:t>Không có.</w:t>
+      </w:r>
+    </w:p>
+    <w:p>
+      <w:pPr>
+        <w:pStyle w:val="Heading4"/>
+      </w:pPr>
+      <w:r>
+        <w:t>Use-Case user view user’s project</w:t>
+      </w:r>
+    </w:p>
+    <w:p>
+      <w:r>
+        <w:tab/>
+        <w:t>Tóm tắt : người dùng xem những dự án mà mình có tham gia.</w:t>
+      </w:r>
+    </w:p>
+    <w:p>
+      <w:r>
+        <w:tab/>
+        <w:t>Dòng sự kiện :</w:t>
+      </w:r>
+    </w:p>
+    <w:p>
+      <w:pPr>
+        <w:pStyle w:val="ListParagraph"/>
+        <w:numPr>
+          <w:ilvl w:val="0"/>
+          <w:numId w:val="9"/>
+        </w:numPr>
+      </w:pPr>
+      <w:r>
+        <w:t>Người dùng thực hiện tác vụ xem danh sách dự án mình có tham gia.</w:t>
+      </w:r>
+    </w:p>
+    <w:p>
+      <w:pPr>
+        <w:pStyle w:val="ListParagraph"/>
+        <w:numPr>
+          <w:ilvl w:val="0"/>
+          <w:numId w:val="9"/>
+        </w:numPr>
+      </w:pPr>
+      <w:r>
+        <w:t>Hệ thống xử lý dữ liệu và trả về danh sách dự án của người dùng tương ứng.</w:t>
+      </w:r>
+    </w:p>
+    <w:p>
+      <w:r>
+        <w:tab/>
+        <w:t>Các yêu cầu đặc biệt :</w:t>
+      </w:r>
+    </w:p>
+    <w:p>
+      <w:pPr>
+        <w:pStyle w:val="ListParagraph"/>
+        <w:numPr>
+          <w:ilvl w:val="0"/>
+          <w:numId w:val="9"/>
+        </w:numPr>
+      </w:pPr>
+      <w:r>
+        <w:t>Không có.</w:t>
+      </w:r>
+    </w:p>
+    <w:p>
+      <w:r>
+        <w:tab/>
+        <w:t>Điều kiện tiên quyết :</w:t>
+      </w:r>
+    </w:p>
+    <w:p>
+      <w:pPr>
+        <w:pStyle w:val="ListParagraph"/>
+        <w:numPr>
+          <w:ilvl w:val="0"/>
+          <w:numId w:val="9"/>
+        </w:numPr>
+      </w:pPr>
+      <w:r>
+        <w:t>Người dùng đã đăng nhập.</w:t>
+      </w:r>
+    </w:p>
+    <w:p>
+      <w:r>
+        <w:tab/>
+        <w:t xml:space="preserve">Điều kiện kết thúc : </w:t>
+      </w:r>
+    </w:p>
+    <w:p>
+      <w:pPr>
+        <w:pStyle w:val="ListParagraph"/>
+        <w:numPr>
+          <w:ilvl w:val="0"/>
+          <w:numId w:val="9"/>
+        </w:numPr>
+      </w:pPr>
+      <w:r>
+        <w:t>Hệ thống trả về kết quả cho người dùng.</w:t>
+      </w:r>
+    </w:p>
+    <w:p>
+      <w:r>
+        <w:tab/>
+        <w:t>Điểm mở rộng:</w:t>
+      </w:r>
+    </w:p>
+    <w:p>
+      <w:pPr>
+        <w:pStyle w:val="ListParagraph"/>
+        <w:numPr>
+          <w:ilvl w:val="0"/>
+          <w:numId w:val="9"/>
+        </w:numPr>
+      </w:pPr>
+      <w:r>
+        <w:lastRenderedPageBreak/>
+        <w:t>Không có.</w:t>
+      </w:r>
+    </w:p>
+    <w:p>
+      <w:pPr>
+        <w:pStyle w:val="Heading4"/>
+      </w:pPr>
+      <w:r>
+        <w:t>Use-Case user view work item assign to me</w:t>
+      </w:r>
+    </w:p>
+    <w:p>
+      <w:pPr>
+        <w:ind w:firstLine="720"/>
+      </w:pPr>
+      <w:r>
+        <w:t>Tóm tắt : người dùng coi những tác vụ được giao cho mình trong thời gian tới.</w:t>
+      </w:r>
+    </w:p>
+    <w:p>
+      <w:r>
+        <w:tab/>
+        <w:t>Dòng sự kiện :</w:t>
+      </w:r>
+    </w:p>
+    <w:p>
+      <w:pPr>
+        <w:pStyle w:val="ListParagraph"/>
+        <w:numPr>
+          <w:ilvl w:val="0"/>
+          <w:numId w:val="9"/>
+        </w:numPr>
+      </w:pPr>
+      <w:r>
+        <w:t>Người chọn tác vụ xem trang thông tin chính của mình (dashboard).</w:t>
+      </w:r>
+    </w:p>
+    <w:p>
+      <w:pPr>
+        <w:pStyle w:val="ListParagraph"/>
+        <w:numPr>
+          <w:ilvl w:val="0"/>
+          <w:numId w:val="9"/>
+        </w:numPr>
+      </w:pPr>
+      <w:r>
+        <w:t>Hệ thống xử lý dữ liệu và trả về thông tin của những tác vụ được giao cho người dùng trong thời gian tới.</w:t>
+      </w:r>
+    </w:p>
+    <w:p>
+      <w:r>
+        <w:tab/>
+        <w:t>Các yêu cầu đặc biệt :</w:t>
+      </w:r>
+    </w:p>
+    <w:p>
+      <w:pPr>
+        <w:pStyle w:val="ListParagraph"/>
+        <w:numPr>
+          <w:ilvl w:val="0"/>
+          <w:numId w:val="9"/>
+        </w:numPr>
+      </w:pPr>
+      <w:r>
+        <w:t>Không có.</w:t>
+      </w:r>
+    </w:p>
+    <w:p>
+      <w:r>
+        <w:tab/>
+        <w:t>Điều kiện tiên quyết :</w:t>
+      </w:r>
+    </w:p>
+    <w:p>
+      <w:pPr>
+        <w:pStyle w:val="ListParagraph"/>
+        <w:numPr>
+          <w:ilvl w:val="0"/>
+          <w:numId w:val="9"/>
+        </w:numPr>
+      </w:pPr>
+      <w:r>
+        <w:t>Người dùng đã đăng nhập.</w:t>
+      </w:r>
+    </w:p>
+    <w:p>
+      <w:r>
+        <w:tab/>
+        <w:t xml:space="preserve">Điều kiện kết thúc : </w:t>
+      </w:r>
+    </w:p>
+    <w:p>
+      <w:pPr>
+        <w:pStyle w:val="ListParagraph"/>
+        <w:numPr>
+          <w:ilvl w:val="0"/>
+          <w:numId w:val="9"/>
+        </w:numPr>
+      </w:pPr>
+      <w:r>
+        <w:t>Hệ thống trả về kết quả cho người dùng.</w:t>
+      </w:r>
+    </w:p>
+    <w:p>
+      <w:r>
+        <w:tab/>
+        <w:t>Điểm mở rộng:</w:t>
+      </w:r>
+    </w:p>
+    <w:p>
+      <w:pPr>
+        <w:pStyle w:val="ListParagraph"/>
+        <w:numPr>
+          <w:ilvl w:val="0"/>
+          <w:numId w:val="9"/>
+        </w:numPr>
+      </w:pPr>
+      <w:r>
+        <w:t>Không có.</w:t>
+      </w:r>
+    </w:p>
+    <w:p>
+      <w:pPr>
+        <w:pStyle w:val="Heading4"/>
+      </w:pPr>
+      <w:r>
+        <w:t>Use-Case logout</w:t>
+      </w:r>
+    </w:p>
+    <w:p>
+      <w:r>
+        <w:tab/>
+        <w:t>Tóm tắt : người dùng thoát khỏi hệ thống.</w:t>
+      </w:r>
+    </w:p>
+    <w:p>
+      <w:r>
+        <w:tab/>
+        <w:t>Dòng sự kiện :</w:t>
+      </w:r>
+    </w:p>
+    <w:p>
+      <w:pPr>
+        <w:pStyle w:val="ListParagraph"/>
+        <w:numPr>
+          <w:ilvl w:val="0"/>
+          <w:numId w:val="9"/>
+        </w:numPr>
+      </w:pPr>
+      <w:r>
+        <w:t>Người dùng chọn chức năng log out.</w:t>
+      </w:r>
+    </w:p>
+    <w:p>
+      <w:pPr>
+        <w:pStyle w:val="ListParagraph"/>
+        <w:numPr>
+          <w:ilvl w:val="0"/>
+          <w:numId w:val="9"/>
+        </w:numPr>
+      </w:pPr>
+      <w:r>
+        <w:t>Hệ thống xóa session lưu trong trình duyệt, trả về màn hình log in.</w:t>
+      </w:r>
+    </w:p>
+    <w:p>
+      <w:r>
+        <w:tab/>
+        <w:t>Các yêu cầu đặc biệt :</w:t>
+      </w:r>
+    </w:p>
+    <w:p>
+      <w:pPr>
+        <w:pStyle w:val="ListParagraph"/>
+        <w:numPr>
+          <w:ilvl w:val="0"/>
+          <w:numId w:val="9"/>
+        </w:numPr>
+      </w:pPr>
+      <w:r>
+        <w:t>Không có.</w:t>
+      </w:r>
+    </w:p>
+    <w:p>
+      <w:r>
+        <w:lastRenderedPageBreak/>
+        <w:tab/>
+        <w:t>Điều kiện tiên quyết :</w:t>
+      </w:r>
+    </w:p>
+    <w:p>
+      <w:pPr>
+        <w:pStyle w:val="ListParagraph"/>
+        <w:numPr>
+          <w:ilvl w:val="0"/>
+          <w:numId w:val="9"/>
+        </w:numPr>
+      </w:pPr>
+      <w:r>
+        <w:t>Không có.</w:t>
+      </w:r>
+    </w:p>
+    <w:p>
+      <w:r>
+        <w:tab/>
+        <w:t xml:space="preserve">Điều kiện kết thúc : </w:t>
+      </w:r>
+    </w:p>
+    <w:p>
+      <w:pPr>
+        <w:pStyle w:val="ListParagraph"/>
+        <w:numPr>
+          <w:ilvl w:val="0"/>
+          <w:numId w:val="9"/>
+        </w:numPr>
+      </w:pPr>
+      <w:r>
+        <w:t>Hệ thống xóa session lưu trong trình duyệt, trả về màn hình log in.</w:t>
+      </w:r>
+    </w:p>
+    <w:p>
+      <w:r>
+        <w:tab/>
+        <w:t>Điểm mở rộng:</w:t>
+      </w:r>
+    </w:p>
+    <w:p>
+      <w:pPr>
+        <w:pStyle w:val="ListParagraph"/>
+        <w:numPr>
+          <w:ilvl w:val="0"/>
+          <w:numId w:val="9"/>
+        </w:numPr>
+      </w:pPr>
+      <w:r>
+        <w:t>Không có</w:t>
+      </w:r>
     </w:p>
     <w:p>
       <w:pPr>
         <w:pStyle w:val="Heading2"/>
+        <w:ind w:left="1080"/>
         <w:rPr>
           <w:rFonts w:cstheme="minorBidi"/>
         </w:rPr>
@@ -7030,9 +8739,8 @@
         <w:rPr>
           <w:noProof/>
         </w:rPr>
-        <w:lastRenderedPageBreak/>
         <w:drawing>
-          <wp:inline distT="0" distB="0" distL="0" distR="0" wp14:anchorId="0A58B469" wp14:editId="080DD07A">
+          <wp:inline distT="0" distB="0" distL="0" distR="0" wp14:anchorId="0808271B" wp14:editId="3BD0EA49">
             <wp:extent cx="5943600" cy="4095115"/>
             <wp:effectExtent l="0" t="0" r="0" b="0"/>
             <wp:docPr id="4" name="Picture 4"/>
@@ -7081,6 +8789,988 @@
         </w:drawing>
       </w:r>
     </w:p>
+    <w:tbl>
+      <w:tblPr>
+        <w:tblStyle w:val="TableGrid"/>
+        <w:tblW w:w="9378" w:type="dxa"/>
+        <w:tblLook w:val="04A0" w:firstRow="1" w:lastRow="0" w:firstColumn="1" w:lastColumn="0" w:noHBand="0" w:noVBand="1"/>
+      </w:tblPr>
+      <w:tblGrid>
+        <w:gridCol w:w="1008"/>
+        <w:gridCol w:w="3751"/>
+        <w:gridCol w:w="4619"/>
+      </w:tblGrid>
+      <w:tr>
+        <w:tc>
+          <w:tcPr>
+            <w:tcW w:w="1008" w:type="dxa"/>
+          </w:tcPr>
+          <w:p>
+            <w:pPr>
+              <w:pStyle w:val="ListParagraph"/>
+              <w:spacing w:line="240" w:lineRule="auto"/>
+              <w:ind w:left="0"/>
+              <w:rPr>
+                <w:noProof/>
+              </w:rPr>
+            </w:pPr>
+            <w:r>
+              <w:rPr>
+                <w:noProof/>
+              </w:rPr>
+              <w:t>STT</w:t>
+            </w:r>
+          </w:p>
+        </w:tc>
+        <w:tc>
+          <w:tcPr>
+            <w:tcW w:w="3751" w:type="dxa"/>
+          </w:tcPr>
+          <w:p>
+            <w:pPr>
+              <w:pStyle w:val="ListParagraph"/>
+              <w:spacing w:line="240" w:lineRule="auto"/>
+              <w:ind w:left="0"/>
+              <w:rPr>
+                <w:noProof/>
+              </w:rPr>
+            </w:pPr>
+            <w:r>
+              <w:rPr>
+                <w:noProof/>
+              </w:rPr>
+              <w:t>Lớp đối tượng</w:t>
+            </w:r>
+          </w:p>
+        </w:tc>
+        <w:tc>
+          <w:tcPr>
+            <w:tcW w:w="4619" w:type="dxa"/>
+          </w:tcPr>
+          <w:p>
+            <w:pPr>
+              <w:pStyle w:val="ListParagraph"/>
+              <w:spacing w:before="0" w:after="0" w:line="240" w:lineRule="auto"/>
+              <w:ind w:left="0"/>
+              <w:rPr>
+                <w:noProof/>
+              </w:rPr>
+            </w:pPr>
+            <w:r>
+              <w:rPr>
+                <w:noProof/>
+              </w:rPr>
+              <w:t>Mô tả</w:t>
+            </w:r>
+          </w:p>
+        </w:tc>
+      </w:tr>
+      <w:tr>
+        <w:tc>
+          <w:tcPr>
+            <w:tcW w:w="1008" w:type="dxa"/>
+          </w:tcPr>
+          <w:p>
+            <w:pPr>
+              <w:pStyle w:val="ListParagraph"/>
+              <w:spacing w:before="0" w:after="0" w:line="240" w:lineRule="auto"/>
+              <w:ind w:left="0"/>
+              <w:rPr>
+                <w:noProof/>
+              </w:rPr>
+            </w:pPr>
+            <w:r>
+              <w:rPr>
+                <w:noProof/>
+              </w:rPr>
+              <w:t>1</w:t>
+            </w:r>
+          </w:p>
+        </w:tc>
+        <w:tc>
+          <w:tcPr>
+            <w:tcW w:w="3751" w:type="dxa"/>
+          </w:tcPr>
+          <w:p>
+            <w:pPr>
+              <w:pStyle w:val="ListParagraph"/>
+              <w:spacing w:line="240" w:lineRule="auto"/>
+              <w:ind w:left="0"/>
+              <w:rPr>
+                <w:noProof/>
+              </w:rPr>
+            </w:pPr>
+            <w:r>
+              <w:rPr>
+                <w:noProof/>
+              </w:rPr>
+              <w:t>Work item container</w:t>
+            </w:r>
+          </w:p>
+        </w:tc>
+        <w:tc>
+          <w:tcPr>
+            <w:tcW w:w="4619" w:type="dxa"/>
+          </w:tcPr>
+          <w:p>
+            <w:pPr>
+              <w:pStyle w:val="ListParagraph"/>
+              <w:spacing w:before="0" w:after="0" w:line="240" w:lineRule="auto"/>
+              <w:ind w:left="0"/>
+              <w:rPr>
+                <w:noProof/>
+              </w:rPr>
+            </w:pPr>
+            <w:r>
+              <w:rPr>
+                <w:noProof/>
+              </w:rPr>
+              <w:t>Nơi chứa các tác vụ (có thể là iteration hoặc project)</w:t>
+            </w:r>
+          </w:p>
+        </w:tc>
+      </w:tr>
+      <w:tr>
+        <w:tc>
+          <w:tcPr>
+            <w:tcW w:w="1008" w:type="dxa"/>
+          </w:tcPr>
+          <w:p>
+            <w:pPr>
+              <w:pStyle w:val="ListParagraph"/>
+              <w:spacing w:before="0" w:after="0" w:line="240" w:lineRule="auto"/>
+              <w:ind w:left="0"/>
+              <w:rPr>
+                <w:noProof/>
+              </w:rPr>
+            </w:pPr>
+            <w:r>
+              <w:rPr>
+                <w:noProof/>
+              </w:rPr>
+              <w:t>2</w:t>
+            </w:r>
+          </w:p>
+        </w:tc>
+        <w:tc>
+          <w:tcPr>
+            <w:tcW w:w="3751" w:type="dxa"/>
+          </w:tcPr>
+          <w:p>
+            <w:pPr>
+              <w:pStyle w:val="ListParagraph"/>
+              <w:spacing w:line="240" w:lineRule="auto"/>
+              <w:ind w:left="0"/>
+              <w:rPr>
+                <w:noProof/>
+              </w:rPr>
+            </w:pPr>
+            <w:r>
+              <w:rPr>
+                <w:noProof/>
+              </w:rPr>
+              <w:t>Iteration</w:t>
+            </w:r>
+          </w:p>
+        </w:tc>
+        <w:tc>
+          <w:tcPr>
+            <w:tcW w:w="4619" w:type="dxa"/>
+          </w:tcPr>
+          <w:p>
+            <w:pPr>
+              <w:pStyle w:val="ListParagraph"/>
+              <w:spacing w:before="0" w:after="0" w:line="240" w:lineRule="auto"/>
+              <w:ind w:left="0"/>
+              <w:rPr>
+                <w:noProof/>
+              </w:rPr>
+            </w:pPr>
+          </w:p>
+        </w:tc>
+      </w:tr>
+      <w:tr>
+        <w:tc>
+          <w:tcPr>
+            <w:tcW w:w="1008" w:type="dxa"/>
+          </w:tcPr>
+          <w:p>
+            <w:pPr>
+              <w:pStyle w:val="ListParagraph"/>
+              <w:spacing w:before="0" w:after="0" w:line="240" w:lineRule="auto"/>
+              <w:ind w:left="0"/>
+              <w:rPr>
+                <w:noProof/>
+              </w:rPr>
+            </w:pPr>
+            <w:r>
+              <w:rPr>
+                <w:noProof/>
+              </w:rPr>
+              <w:t>3</w:t>
+            </w:r>
+          </w:p>
+        </w:tc>
+        <w:tc>
+          <w:tcPr>
+            <w:tcW w:w="3751" w:type="dxa"/>
+          </w:tcPr>
+          <w:p>
+            <w:pPr>
+              <w:pStyle w:val="ListParagraph"/>
+              <w:spacing w:line="240" w:lineRule="auto"/>
+              <w:ind w:left="0"/>
+              <w:rPr>
+                <w:noProof/>
+              </w:rPr>
+            </w:pPr>
+            <w:r>
+              <w:rPr>
+                <w:noProof/>
+              </w:rPr>
+              <w:t>Project</w:t>
+            </w:r>
+          </w:p>
+        </w:tc>
+        <w:tc>
+          <w:tcPr>
+            <w:tcW w:w="4619" w:type="dxa"/>
+          </w:tcPr>
+          <w:p>
+            <w:pPr>
+              <w:pStyle w:val="ListParagraph"/>
+              <w:spacing w:before="0" w:after="0" w:line="240" w:lineRule="auto"/>
+              <w:ind w:left="0"/>
+              <w:rPr>
+                <w:noProof/>
+              </w:rPr>
+            </w:pPr>
+            <w:r>
+              <w:rPr>
+                <w:noProof/>
+              </w:rPr>
+              <w:t>Dự án</w:t>
+            </w:r>
+          </w:p>
+        </w:tc>
+      </w:tr>
+      <w:tr>
+        <w:tc>
+          <w:tcPr>
+            <w:tcW w:w="1008" w:type="dxa"/>
+          </w:tcPr>
+          <w:p>
+            <w:pPr>
+              <w:pStyle w:val="ListParagraph"/>
+              <w:spacing w:before="0" w:after="0" w:line="240" w:lineRule="auto"/>
+              <w:ind w:left="0"/>
+              <w:rPr>
+                <w:noProof/>
+              </w:rPr>
+            </w:pPr>
+            <w:r>
+              <w:rPr>
+                <w:noProof/>
+              </w:rPr>
+              <w:lastRenderedPageBreak/>
+              <w:t>4</w:t>
+            </w:r>
+          </w:p>
+        </w:tc>
+        <w:tc>
+          <w:tcPr>
+            <w:tcW w:w="3751" w:type="dxa"/>
+          </w:tcPr>
+          <w:p>
+            <w:pPr>
+              <w:pStyle w:val="ListParagraph"/>
+              <w:spacing w:line="240" w:lineRule="auto"/>
+              <w:ind w:left="0"/>
+              <w:rPr>
+                <w:noProof/>
+              </w:rPr>
+            </w:pPr>
+            <w:r>
+              <w:rPr>
+                <w:noProof/>
+              </w:rPr>
+              <w:t>Work item</w:t>
+            </w:r>
+          </w:p>
+        </w:tc>
+        <w:tc>
+          <w:tcPr>
+            <w:tcW w:w="4619" w:type="dxa"/>
+          </w:tcPr>
+          <w:p>
+            <w:pPr>
+              <w:pStyle w:val="ListParagraph"/>
+              <w:spacing w:before="0" w:after="0" w:line="240" w:lineRule="auto"/>
+              <w:ind w:left="0"/>
+              <w:rPr>
+                <w:noProof/>
+              </w:rPr>
+            </w:pPr>
+            <w:r>
+              <w:rPr>
+                <w:noProof/>
+              </w:rPr>
+              <w:t>Tác vụ</w:t>
+            </w:r>
+          </w:p>
+        </w:tc>
+      </w:tr>
+      <w:tr>
+        <w:tc>
+          <w:tcPr>
+            <w:tcW w:w="1008" w:type="dxa"/>
+          </w:tcPr>
+          <w:p>
+            <w:pPr>
+              <w:pStyle w:val="ListParagraph"/>
+              <w:spacing w:before="0" w:after="0" w:line="240" w:lineRule="auto"/>
+              <w:ind w:left="0"/>
+              <w:rPr>
+                <w:noProof/>
+              </w:rPr>
+            </w:pPr>
+            <w:r>
+              <w:rPr>
+                <w:noProof/>
+              </w:rPr>
+              <w:t>5</w:t>
+            </w:r>
+          </w:p>
+        </w:tc>
+        <w:tc>
+          <w:tcPr>
+            <w:tcW w:w="3751" w:type="dxa"/>
+          </w:tcPr>
+          <w:p>
+            <w:pPr>
+              <w:pStyle w:val="ListParagraph"/>
+              <w:spacing w:line="240" w:lineRule="auto"/>
+              <w:ind w:left="0"/>
+              <w:rPr>
+                <w:noProof/>
+              </w:rPr>
+            </w:pPr>
+            <w:r>
+              <w:rPr>
+                <w:noProof/>
+              </w:rPr>
+              <w:t>Work item history</w:t>
+            </w:r>
+          </w:p>
+        </w:tc>
+        <w:tc>
+          <w:tcPr>
+            <w:tcW w:w="4619" w:type="dxa"/>
+          </w:tcPr>
+          <w:p>
+            <w:pPr>
+              <w:pStyle w:val="ListParagraph"/>
+              <w:spacing w:before="0" w:after="0" w:line="240" w:lineRule="auto"/>
+              <w:ind w:left="0"/>
+              <w:rPr>
+                <w:noProof/>
+              </w:rPr>
+            </w:pPr>
+            <w:r>
+              <w:rPr>
+                <w:noProof/>
+              </w:rPr>
+              <w:t>Lịch sử tác vụ</w:t>
+            </w:r>
+          </w:p>
+        </w:tc>
+      </w:tr>
+      <w:tr>
+        <w:tc>
+          <w:tcPr>
+            <w:tcW w:w="1008" w:type="dxa"/>
+          </w:tcPr>
+          <w:p>
+            <w:pPr>
+              <w:pStyle w:val="ListParagraph"/>
+              <w:spacing w:before="0" w:after="0" w:line="240" w:lineRule="auto"/>
+              <w:ind w:left="0"/>
+              <w:rPr>
+                <w:noProof/>
+              </w:rPr>
+            </w:pPr>
+            <w:r>
+              <w:rPr>
+                <w:noProof/>
+              </w:rPr>
+              <w:t>6</w:t>
+            </w:r>
+          </w:p>
+        </w:tc>
+        <w:tc>
+          <w:tcPr>
+            <w:tcW w:w="3751" w:type="dxa"/>
+          </w:tcPr>
+          <w:p>
+            <w:pPr>
+              <w:pStyle w:val="ListParagraph"/>
+              <w:spacing w:line="240" w:lineRule="auto"/>
+              <w:ind w:left="0"/>
+              <w:rPr>
+                <w:noProof/>
+              </w:rPr>
+            </w:pPr>
+            <w:r>
+              <w:rPr>
+                <w:noProof/>
+              </w:rPr>
+              <w:t>Attachment</w:t>
+            </w:r>
+          </w:p>
+        </w:tc>
+        <w:tc>
+          <w:tcPr>
+            <w:tcW w:w="4619" w:type="dxa"/>
+          </w:tcPr>
+          <w:p>
+            <w:pPr>
+              <w:pStyle w:val="ListParagraph"/>
+              <w:spacing w:before="0" w:after="0" w:line="240" w:lineRule="auto"/>
+              <w:ind w:left="0"/>
+              <w:rPr>
+                <w:noProof/>
+              </w:rPr>
+            </w:pPr>
+            <w:r>
+              <w:rPr>
+                <w:noProof/>
+              </w:rPr>
+              <w:t>Tập tin đính kèm</w:t>
+            </w:r>
+          </w:p>
+        </w:tc>
+      </w:tr>
+      <w:tr>
+        <w:tc>
+          <w:tcPr>
+            <w:tcW w:w="1008" w:type="dxa"/>
+          </w:tcPr>
+          <w:p>
+            <w:pPr>
+              <w:pStyle w:val="ListParagraph"/>
+              <w:spacing w:before="0" w:after="0" w:line="240" w:lineRule="auto"/>
+              <w:ind w:left="0"/>
+              <w:rPr>
+                <w:noProof/>
+              </w:rPr>
+            </w:pPr>
+            <w:r>
+              <w:rPr>
+                <w:noProof/>
+              </w:rPr>
+              <w:t>7</w:t>
+            </w:r>
+          </w:p>
+        </w:tc>
+        <w:tc>
+          <w:tcPr>
+            <w:tcW w:w="3751" w:type="dxa"/>
+          </w:tcPr>
+          <w:p>
+            <w:pPr>
+              <w:pStyle w:val="ListParagraph"/>
+              <w:spacing w:line="240" w:lineRule="auto"/>
+              <w:ind w:left="0"/>
+              <w:rPr>
+                <w:noProof/>
+              </w:rPr>
+            </w:pPr>
+            <w:r>
+              <w:rPr>
+                <w:noProof/>
+              </w:rPr>
+              <w:t>Comment</w:t>
+            </w:r>
+          </w:p>
+        </w:tc>
+        <w:tc>
+          <w:tcPr>
+            <w:tcW w:w="4619" w:type="dxa"/>
+          </w:tcPr>
+          <w:p>
+            <w:pPr>
+              <w:pStyle w:val="ListParagraph"/>
+              <w:spacing w:before="0" w:after="0" w:line="240" w:lineRule="auto"/>
+              <w:ind w:left="0"/>
+              <w:rPr>
+                <w:noProof/>
+              </w:rPr>
+            </w:pPr>
+            <w:r>
+              <w:rPr>
+                <w:noProof/>
+              </w:rPr>
+              <w:t>Lời bình luận</w:t>
+            </w:r>
+          </w:p>
+        </w:tc>
+      </w:tr>
+      <w:tr>
+        <w:tc>
+          <w:tcPr>
+            <w:tcW w:w="1008" w:type="dxa"/>
+          </w:tcPr>
+          <w:p>
+            <w:pPr>
+              <w:pStyle w:val="ListParagraph"/>
+              <w:spacing w:before="0" w:after="0" w:line="240" w:lineRule="auto"/>
+              <w:ind w:left="0"/>
+              <w:rPr>
+                <w:noProof/>
+              </w:rPr>
+            </w:pPr>
+            <w:r>
+              <w:rPr>
+                <w:noProof/>
+              </w:rPr>
+              <w:t>8</w:t>
+            </w:r>
+          </w:p>
+        </w:tc>
+        <w:tc>
+          <w:tcPr>
+            <w:tcW w:w="3751" w:type="dxa"/>
+          </w:tcPr>
+          <w:p>
+            <w:pPr>
+              <w:pStyle w:val="ListParagraph"/>
+              <w:spacing w:line="240" w:lineRule="auto"/>
+              <w:ind w:left="0"/>
+              <w:rPr>
+                <w:noProof/>
+              </w:rPr>
+            </w:pPr>
+            <w:r>
+              <w:rPr>
+                <w:noProof/>
+              </w:rPr>
+              <w:t>Account</w:t>
+            </w:r>
+          </w:p>
+        </w:tc>
+        <w:tc>
+          <w:tcPr>
+            <w:tcW w:w="4619" w:type="dxa"/>
+          </w:tcPr>
+          <w:p>
+            <w:pPr>
+              <w:pStyle w:val="ListParagraph"/>
+              <w:spacing w:before="0" w:after="0" w:line="240" w:lineRule="auto"/>
+              <w:ind w:left="0"/>
+              <w:rPr>
+                <w:noProof/>
+              </w:rPr>
+            </w:pPr>
+            <w:r>
+              <w:rPr>
+                <w:noProof/>
+              </w:rPr>
+              <w:t>Tải khoản</w:t>
+            </w:r>
+          </w:p>
+        </w:tc>
+      </w:tr>
+      <w:tr>
+        <w:tc>
+          <w:tcPr>
+            <w:tcW w:w="1008" w:type="dxa"/>
+          </w:tcPr>
+          <w:p>
+            <w:pPr>
+              <w:pStyle w:val="ListParagraph"/>
+              <w:spacing w:before="0" w:after="0" w:line="240" w:lineRule="auto"/>
+              <w:ind w:left="0"/>
+              <w:rPr>
+                <w:noProof/>
+              </w:rPr>
+            </w:pPr>
+            <w:r>
+              <w:rPr>
+                <w:noProof/>
+              </w:rPr>
+              <w:t>9</w:t>
+            </w:r>
+          </w:p>
+        </w:tc>
+        <w:tc>
+          <w:tcPr>
+            <w:tcW w:w="3751" w:type="dxa"/>
+          </w:tcPr>
+          <w:p>
+            <w:pPr>
+              <w:pStyle w:val="ListParagraph"/>
+              <w:spacing w:line="240" w:lineRule="auto"/>
+              <w:ind w:left="0"/>
+              <w:rPr>
+                <w:noProof/>
+              </w:rPr>
+            </w:pPr>
+            <w:r>
+              <w:rPr>
+                <w:noProof/>
+              </w:rPr>
+              <w:t>Proccess</w:t>
+            </w:r>
+          </w:p>
+        </w:tc>
+        <w:tc>
+          <w:tcPr>
+            <w:tcW w:w="4619" w:type="dxa"/>
+          </w:tcPr>
+          <w:p>
+            <w:pPr>
+              <w:pStyle w:val="ListParagraph"/>
+              <w:spacing w:before="0" w:after="0" w:line="240" w:lineRule="auto"/>
+              <w:ind w:left="0"/>
+              <w:rPr>
+                <w:noProof/>
+              </w:rPr>
+            </w:pPr>
+            <w:r>
+              <w:rPr>
+                <w:noProof/>
+              </w:rPr>
+              <w:t>Quy trình phát triển phần mềm</w:t>
+            </w:r>
+          </w:p>
+        </w:tc>
+      </w:tr>
+      <w:tr>
+        <w:tc>
+          <w:tcPr>
+            <w:tcW w:w="1008" w:type="dxa"/>
+          </w:tcPr>
+          <w:p>
+            <w:pPr>
+              <w:pStyle w:val="ListParagraph"/>
+              <w:spacing w:before="0" w:after="0" w:line="240" w:lineRule="auto"/>
+              <w:ind w:left="0"/>
+              <w:rPr>
+                <w:noProof/>
+              </w:rPr>
+            </w:pPr>
+            <w:r>
+              <w:rPr>
+                <w:noProof/>
+              </w:rPr>
+              <w:t>10</w:t>
+            </w:r>
+          </w:p>
+        </w:tc>
+        <w:tc>
+          <w:tcPr>
+            <w:tcW w:w="3751" w:type="dxa"/>
+          </w:tcPr>
+          <w:p>
+            <w:pPr>
+              <w:pStyle w:val="ListParagraph"/>
+              <w:spacing w:line="240" w:lineRule="auto"/>
+              <w:ind w:left="0"/>
+              <w:rPr>
+                <w:noProof/>
+              </w:rPr>
+            </w:pPr>
+            <w:r>
+              <w:rPr>
+                <w:noProof/>
+              </w:rPr>
+              <w:t>Study Class</w:t>
+            </w:r>
+          </w:p>
+        </w:tc>
+        <w:tc>
+          <w:tcPr>
+            <w:tcW w:w="4619" w:type="dxa"/>
+          </w:tcPr>
+          <w:p>
+            <w:pPr>
+              <w:pStyle w:val="ListParagraph"/>
+              <w:spacing w:before="0" w:after="0" w:line="240" w:lineRule="auto"/>
+              <w:ind w:left="0"/>
+              <w:rPr>
+                <w:noProof/>
+              </w:rPr>
+            </w:pPr>
+            <w:r>
+              <w:rPr>
+                <w:noProof/>
+              </w:rPr>
+              <w:t>Lớp học</w:t>
+            </w:r>
+          </w:p>
+        </w:tc>
+      </w:tr>
+      <w:tr>
+        <w:tc>
+          <w:tcPr>
+            <w:tcW w:w="1008" w:type="dxa"/>
+          </w:tcPr>
+          <w:p>
+            <w:pPr>
+              <w:pStyle w:val="ListParagraph"/>
+              <w:spacing w:before="0" w:after="0" w:line="240" w:lineRule="auto"/>
+              <w:ind w:left="0"/>
+              <w:rPr>
+                <w:noProof/>
+              </w:rPr>
+            </w:pPr>
+            <w:r>
+              <w:rPr>
+                <w:noProof/>
+              </w:rPr>
+              <w:t>11</w:t>
+            </w:r>
+          </w:p>
+        </w:tc>
+        <w:tc>
+          <w:tcPr>
+            <w:tcW w:w="3751" w:type="dxa"/>
+          </w:tcPr>
+          <w:p>
+            <w:pPr>
+              <w:pStyle w:val="ListParagraph"/>
+              <w:spacing w:line="240" w:lineRule="auto"/>
+              <w:ind w:left="0"/>
+              <w:rPr>
+                <w:noProof/>
+              </w:rPr>
+            </w:pPr>
+            <w:r>
+              <w:rPr>
+                <w:noProof/>
+              </w:rPr>
+              <w:t>Calendar</w:t>
+            </w:r>
+          </w:p>
+        </w:tc>
+        <w:tc>
+          <w:tcPr>
+            <w:tcW w:w="4619" w:type="dxa"/>
+          </w:tcPr>
+          <w:p>
+            <w:pPr>
+              <w:pStyle w:val="ListParagraph"/>
+              <w:spacing w:before="0" w:after="0" w:line="240" w:lineRule="auto"/>
+              <w:ind w:left="0"/>
+              <w:rPr>
+                <w:noProof/>
+              </w:rPr>
+            </w:pPr>
+            <w:r>
+              <w:rPr>
+                <w:noProof/>
+              </w:rPr>
+              <w:t>Lịch trình</w:t>
+            </w:r>
+          </w:p>
+        </w:tc>
+      </w:tr>
+      <w:tr>
+        <w:tc>
+          <w:tcPr>
+            <w:tcW w:w="1008" w:type="dxa"/>
+          </w:tcPr>
+          <w:p>
+            <w:pPr>
+              <w:pStyle w:val="ListParagraph"/>
+              <w:spacing w:before="0" w:after="0" w:line="240" w:lineRule="auto"/>
+              <w:ind w:left="0"/>
+              <w:rPr>
+                <w:noProof/>
+              </w:rPr>
+            </w:pPr>
+            <w:r>
+              <w:rPr>
+                <w:noProof/>
+              </w:rPr>
+              <w:t>12</w:t>
+            </w:r>
+          </w:p>
+        </w:tc>
+        <w:tc>
+          <w:tcPr>
+            <w:tcW w:w="3751" w:type="dxa"/>
+          </w:tcPr>
+          <w:p>
+            <w:pPr>
+              <w:pStyle w:val="ListParagraph"/>
+              <w:spacing w:line="240" w:lineRule="auto"/>
+              <w:ind w:left="0"/>
+              <w:rPr>
+                <w:noProof/>
+              </w:rPr>
+            </w:pPr>
+            <w:r>
+              <w:rPr>
+                <w:noProof/>
+              </w:rPr>
+              <w:t>Rule</w:t>
+            </w:r>
+          </w:p>
+        </w:tc>
+        <w:tc>
+          <w:tcPr>
+            <w:tcW w:w="4619" w:type="dxa"/>
+          </w:tcPr>
+          <w:p>
+            <w:pPr>
+              <w:pStyle w:val="ListParagraph"/>
+              <w:spacing w:before="0" w:after="0" w:line="240" w:lineRule="auto"/>
+              <w:ind w:left="0"/>
+              <w:rPr>
+                <w:noProof/>
+              </w:rPr>
+            </w:pPr>
+            <w:r>
+              <w:rPr>
+                <w:noProof/>
+              </w:rPr>
+              <w:t>Phân quyền</w:t>
+            </w:r>
+          </w:p>
+        </w:tc>
+      </w:tr>
+      <w:tr>
+        <w:tc>
+          <w:tcPr>
+            <w:tcW w:w="1008" w:type="dxa"/>
+          </w:tcPr>
+          <w:p>
+            <w:pPr>
+              <w:pStyle w:val="ListParagraph"/>
+              <w:spacing w:before="0" w:after="0" w:line="240" w:lineRule="auto"/>
+              <w:ind w:left="0"/>
+              <w:rPr>
+                <w:noProof/>
+              </w:rPr>
+            </w:pPr>
+            <w:r>
+              <w:rPr>
+                <w:noProof/>
+              </w:rPr>
+              <w:t>13</w:t>
+            </w:r>
+          </w:p>
+        </w:tc>
+        <w:tc>
+          <w:tcPr>
+            <w:tcW w:w="3751" w:type="dxa"/>
+          </w:tcPr>
+          <w:p>
+            <w:pPr>
+              <w:pStyle w:val="ListParagraph"/>
+              <w:spacing w:line="240" w:lineRule="auto"/>
+              <w:ind w:left="0"/>
+              <w:rPr>
+                <w:noProof/>
+              </w:rPr>
+            </w:pPr>
+            <w:r>
+              <w:rPr>
+                <w:noProof/>
+              </w:rPr>
+              <w:t>Member information</w:t>
+            </w:r>
+          </w:p>
+        </w:tc>
+        <w:tc>
+          <w:tcPr>
+            <w:tcW w:w="4619" w:type="dxa"/>
+          </w:tcPr>
+          <w:p>
+            <w:pPr>
+              <w:pStyle w:val="ListParagraph"/>
+              <w:spacing w:before="0" w:after="0" w:line="240" w:lineRule="auto"/>
+              <w:ind w:left="0"/>
+              <w:rPr>
+                <w:noProof/>
+              </w:rPr>
+            </w:pPr>
+            <w:r>
+              <w:rPr>
+                <w:noProof/>
+              </w:rPr>
+              <w:t>Thông tin các thành viên của dự án</w:t>
+            </w:r>
+          </w:p>
+        </w:tc>
+      </w:tr>
+      <w:tr>
+        <w:tc>
+          <w:tcPr>
+            <w:tcW w:w="1008" w:type="dxa"/>
+          </w:tcPr>
+          <w:p>
+            <w:pPr>
+              <w:pStyle w:val="ListParagraph"/>
+              <w:spacing w:before="0" w:after="0" w:line="240" w:lineRule="auto"/>
+              <w:ind w:left="0"/>
+              <w:rPr>
+                <w:noProof/>
+              </w:rPr>
+            </w:pPr>
+            <w:r>
+              <w:rPr>
+                <w:noProof/>
+              </w:rPr>
+              <w:t>14</w:t>
+            </w:r>
+          </w:p>
+        </w:tc>
+        <w:tc>
+          <w:tcPr>
+            <w:tcW w:w="3751" w:type="dxa"/>
+          </w:tcPr>
+          <w:p>
+            <w:pPr>
+              <w:pStyle w:val="ListParagraph"/>
+              <w:spacing w:line="240" w:lineRule="auto"/>
+              <w:ind w:left="0"/>
+              <w:rPr>
+                <w:noProof/>
+              </w:rPr>
+            </w:pPr>
+            <w:r>
+              <w:rPr>
+                <w:noProof/>
+              </w:rPr>
+              <w:t>Event</w:t>
+            </w:r>
+          </w:p>
+        </w:tc>
+        <w:tc>
+          <w:tcPr>
+            <w:tcW w:w="4619" w:type="dxa"/>
+          </w:tcPr>
+          <w:p>
+            <w:pPr>
+              <w:pStyle w:val="ListParagraph"/>
+              <w:spacing w:before="0" w:after="0" w:line="240" w:lineRule="auto"/>
+              <w:ind w:left="0"/>
+              <w:rPr>
+                <w:noProof/>
+              </w:rPr>
+            </w:pPr>
+            <w:r>
+              <w:rPr>
+                <w:noProof/>
+              </w:rPr>
+              <w:t>Sự kiện</w:t>
+            </w:r>
+          </w:p>
+        </w:tc>
+      </w:tr>
+    </w:tbl>
     <w:p>
       <w:pPr>
         <w:pStyle w:val="ListParagraph"/>
@@ -7091,6 +9781,20 @@
       </w:pPr>
     </w:p>
     <w:p/>
+    <w:p>
+      <w:pPr>
+        <w:pStyle w:val="ListParagraph"/>
+        <w:numPr>
+          <w:ilvl w:val="0"/>
+          <w:numId w:val="10"/>
+        </w:numPr>
+        <w:outlineLvl w:val="1"/>
+        <w:rPr>
+          <w:b/>
+          <w:vanish/>
+        </w:rPr>
+      </w:pPr>
+    </w:p>
     <w:p>
       <w:pPr>
         <w:spacing w:before="0" w:after="200" w:line="276" w:lineRule="auto"/>
@@ -7103,6 +9807,7 @@
           <w:szCs w:val="28"/>
         </w:rPr>
       </w:pPr>
+      <w:bookmarkStart w:id="18" w:name="_Toc326952950"/>
       <w:r>
         <w:br w:type="page"/>
       </w:r>
@@ -7112,7 +9817,6 @@
         <w:pStyle w:val="Heading1"/>
         <w:jc w:val="both"/>
       </w:pPr>
-      <w:bookmarkStart w:id="18" w:name="_Toc326952950"/>
       <w:r>
         <w:lastRenderedPageBreak/>
         <w:t>KẾT LUẬN</w:t>
@@ -7443,7 +10147,7 @@
           <w:rPr>
             <w:noProof/>
           </w:rPr>
-          <w:t>28</w:t>
+          <w:t>27</w:t>
         </w:r>
         <w:r>
           <w:rPr>
@@ -10259,10 +12963,10 @@
   <w:abstractNum w:abstractNumId="24">
     <w:nsid w:val="4B0B2739"/>
     <w:multiLevelType w:val="multilevel"/>
-    <w:tmpl w:val="0A0E251E"/>
+    <w:tmpl w:val="95F8CE64"/>
     <w:lvl w:ilvl="0">
       <w:start w:val="1"/>
-      <w:numFmt w:val="decimal"/>
+      <w:numFmt w:val="lowerLetter"/>
       <w:lvlText w:val="%1."/>
       <w:lvlJc w:val="left"/>
       <w:pPr>
@@ -11593,6 +14297,66 @@
   </w:num>
   <w:num w:numId="41">
     <w:abstractNumId w:val="33"/>
+  </w:num>
+  <w:num w:numId="42">
+    <w:abstractNumId w:val="24"/>
+    <w:lvlOverride w:ilvl="0">
+      <w:startOverride w:val="1"/>
+    </w:lvlOverride>
+    <w:lvlOverride w:ilvl="1">
+      <w:startOverride w:val="1"/>
+    </w:lvlOverride>
+    <w:lvlOverride w:ilvl="2">
+      <w:startOverride w:val="1"/>
+    </w:lvlOverride>
+    <w:lvlOverride w:ilvl="3">
+      <w:startOverride w:val="1"/>
+    </w:lvlOverride>
+    <w:lvlOverride w:ilvl="4">
+      <w:startOverride w:val="1"/>
+    </w:lvlOverride>
+    <w:lvlOverride w:ilvl="5">
+      <w:startOverride w:val="1"/>
+    </w:lvlOverride>
+    <w:lvlOverride w:ilvl="6">
+      <w:startOverride w:val="1"/>
+    </w:lvlOverride>
+    <w:lvlOverride w:ilvl="7">
+      <w:startOverride w:val="1"/>
+    </w:lvlOverride>
+    <w:lvlOverride w:ilvl="8">
+      <w:startOverride w:val="1"/>
+    </w:lvlOverride>
+  </w:num>
+  <w:num w:numId="43">
+    <w:abstractNumId w:val="24"/>
+    <w:lvlOverride w:ilvl="0">
+      <w:startOverride w:val="1"/>
+    </w:lvlOverride>
+    <w:lvlOverride w:ilvl="1">
+      <w:startOverride w:val="1"/>
+    </w:lvlOverride>
+    <w:lvlOverride w:ilvl="2">
+      <w:startOverride w:val="1"/>
+    </w:lvlOverride>
+    <w:lvlOverride w:ilvl="3">
+      <w:startOverride w:val="1"/>
+    </w:lvlOverride>
+    <w:lvlOverride w:ilvl="4">
+      <w:startOverride w:val="1"/>
+    </w:lvlOverride>
+    <w:lvlOverride w:ilvl="5">
+      <w:startOverride w:val="1"/>
+    </w:lvlOverride>
+    <w:lvlOverride w:ilvl="6">
+      <w:startOverride w:val="1"/>
+    </w:lvlOverride>
+    <w:lvlOverride w:ilvl="7">
+      <w:startOverride w:val="1"/>
+    </w:lvlOverride>
+    <w:lvlOverride w:ilvl="8">
+      <w:startOverride w:val="1"/>
+    </w:lvlOverride>
   </w:num>
 </w:numbering>
 </file>
@@ -11822,11 +14586,12 @@
     <w:uiPriority w:val="9"/>
     <w:unhideWhenUsed/>
     <w:qFormat/>
-    <w:rsid w:val="00937EA6"/>
+    <w:rsid w:val="00E814AA"/>
     <w:pPr>
       <w:numPr>
         <w:ilvl w:val="2"/>
       </w:numPr>
+      <w:ind w:left="1440"/>
       <w:outlineLvl w:val="2"/>
     </w:pPr>
   </w:style>
@@ -11853,6 +14618,26 @@
       <w:iCs/>
       <w:sz w:val="24"/>
       <w:szCs w:val="24"/>
+    </w:rPr>
+  </w:style>
+  <w:style w:type="paragraph" w:styleId="Heading5">
+    <w:name w:val="heading 5"/>
+    <w:basedOn w:val="Normal"/>
+    <w:next w:val="Normal"/>
+    <w:link w:val="Heading5Char"/>
+    <w:uiPriority w:val="9"/>
+    <w:unhideWhenUsed/>
+    <w:qFormat/>
+    <w:rsid w:val="00E814AA"/>
+    <w:pPr>
+      <w:keepNext/>
+      <w:keepLines/>
+      <w:spacing w:before="200" w:after="0"/>
+      <w:outlineLvl w:val="4"/>
+    </w:pPr>
+    <w:rPr>
+      <w:rFonts w:asciiTheme="majorHAnsi" w:eastAsiaTheme="majorEastAsia" w:hAnsiTheme="majorHAnsi" w:cstheme="majorBidi"/>
+      <w:color w:val="243F60" w:themeColor="accent1" w:themeShade="7F"/>
     </w:rPr>
   </w:style>
   <w:style w:type="character" w:default="1" w:styleId="DefaultParagraphFont">
@@ -11992,7 +14777,7 @@
     <w:basedOn w:val="DefaultParagraphFont"/>
     <w:link w:val="Heading3"/>
     <w:uiPriority w:val="9"/>
-    <w:rsid w:val="00937EA6"/>
+    <w:rsid w:val="00E814AA"/>
     <w:rPr>
       <w:rFonts w:ascii="Times New Roman" w:eastAsia="Times New Roman" w:hAnsi="Times New Roman" w:cs="Times New Roman"/>
       <w:b/>
@@ -12281,6 +15066,20 @@
       <w:szCs w:val="18"/>
     </w:rPr>
   </w:style>
+  <w:style w:type="character" w:customStyle="1" w:styleId="Heading5Char">
+    <w:name w:val="Heading 5 Char"/>
+    <w:basedOn w:val="DefaultParagraphFont"/>
+    <w:link w:val="Heading5"/>
+    <w:uiPriority w:val="9"/>
+    <w:semiHidden/>
+    <w:rsid w:val="00E814AA"/>
+    <w:rPr>
+      <w:rFonts w:asciiTheme="majorHAnsi" w:eastAsiaTheme="majorEastAsia" w:hAnsiTheme="majorHAnsi" w:cstheme="majorBidi"/>
+      <w:color w:val="243F60" w:themeColor="accent1" w:themeShade="7F"/>
+      <w:sz w:val="26"/>
+      <w:szCs w:val="26"/>
+    </w:rPr>
+  </w:style>
 </w:styles>
 </file>
 
@@ -12509,11 +15308,12 @@
     <w:uiPriority w:val="9"/>
     <w:unhideWhenUsed/>
     <w:qFormat/>
-    <w:rsid w:val="00937EA6"/>
+    <w:rsid w:val="00E814AA"/>
     <w:pPr>
       <w:numPr>
         <w:ilvl w:val="2"/>
       </w:numPr>
+      <w:ind w:left="1440"/>
       <w:outlineLvl w:val="2"/>
     </w:pPr>
   </w:style>
@@ -12540,6 +15340,26 @@
       <w:iCs/>
       <w:sz w:val="24"/>
       <w:szCs w:val="24"/>
+    </w:rPr>
+  </w:style>
+  <w:style w:type="paragraph" w:styleId="Heading5">
+    <w:name w:val="heading 5"/>
+    <w:basedOn w:val="Normal"/>
+    <w:next w:val="Normal"/>
+    <w:link w:val="Heading5Char"/>
+    <w:uiPriority w:val="9"/>
+    <w:unhideWhenUsed/>
+    <w:qFormat/>
+    <w:rsid w:val="00E814AA"/>
+    <w:pPr>
+      <w:keepNext/>
+      <w:keepLines/>
+      <w:spacing w:before="200" w:after="0"/>
+      <w:outlineLvl w:val="4"/>
+    </w:pPr>
+    <w:rPr>
+      <w:rFonts w:asciiTheme="majorHAnsi" w:eastAsiaTheme="majorEastAsia" w:hAnsiTheme="majorHAnsi" w:cstheme="majorBidi"/>
+      <w:color w:val="243F60" w:themeColor="accent1" w:themeShade="7F"/>
     </w:rPr>
   </w:style>
   <w:style w:type="character" w:default="1" w:styleId="DefaultParagraphFont">
@@ -12679,7 +15499,7 @@
     <w:basedOn w:val="DefaultParagraphFont"/>
     <w:link w:val="Heading3"/>
     <w:uiPriority w:val="9"/>
-    <w:rsid w:val="00937EA6"/>
+    <w:rsid w:val="00E814AA"/>
     <w:rPr>
       <w:rFonts w:ascii="Times New Roman" w:eastAsia="Times New Roman" w:hAnsi="Times New Roman" w:cs="Times New Roman"/>
       <w:b/>
@@ -12966,6 +15786,20 @@
       <w:color w:val="4F81BD" w:themeColor="accent1"/>
       <w:sz w:val="18"/>
       <w:szCs w:val="18"/>
+    </w:rPr>
+  </w:style>
+  <w:style w:type="character" w:customStyle="1" w:styleId="Heading5Char">
+    <w:name w:val="Heading 5 Char"/>
+    <w:basedOn w:val="DefaultParagraphFont"/>
+    <w:link w:val="Heading5"/>
+    <w:uiPriority w:val="9"/>
+    <w:semiHidden/>
+    <w:rsid w:val="00E814AA"/>
+    <w:rPr>
+      <w:rFonts w:asciiTheme="majorHAnsi" w:eastAsiaTheme="majorEastAsia" w:hAnsiTheme="majorHAnsi" w:cstheme="majorBidi"/>
+      <w:color w:val="243F60" w:themeColor="accent1" w:themeShade="7F"/>
+      <w:sz w:val="26"/>
+      <w:szCs w:val="26"/>
     </w:rPr>
   </w:style>
 </w:styles>
@@ -13261,7 +16095,7 @@
 </file>
 
 <file path=customXml/itemProps1.xml><?xml version="1.0" encoding="utf-8"?>
-<ds:datastoreItem xmlns:ds="http://schemas.openxmlformats.org/officeDocument/2006/customXml" ds:itemID="{612C3F27-8D17-42C9-BF06-341D6CF8B40F}">
+<ds:datastoreItem xmlns:ds="http://schemas.openxmlformats.org/officeDocument/2006/customXml" ds:itemID="{F743D429-5DCC-410B-9060-EEA336812C49}">
   <ds:schemaRefs>
     <ds:schemaRef ds:uri="http://schemas.openxmlformats.org/officeDocument/2006/bibliography"/>
   </ds:schemaRefs>

</xml_diff>

<commit_message>
update report - tips - extend - conclusions
</commit_message>
<xml_diff>
--- a/Report/Xay dung he thong quan ly tuong tac.docx
+++ b/Report/Xay dung he thong quan ly tuong tac.docx
@@ -7,7 +7,7 @@
         <w:pStyle w:val="Title"/>
       </w:pPr>
       <w:bookmarkStart w:id="0" w:name="_top"/>
-      <w:bookmarkStart w:id="1" w:name="_Toc327108818"/>
+      <w:bookmarkStart w:id="1" w:name="_Toc327121386"/>
       <w:bookmarkEnd w:id="0"/>
       <w:r>
         <w:t>LỜI CẢM ƠN</w:t>
@@ -53,10 +53,7 @@
     <w:p>
       <w:pPr>
         <w:tabs>
-          <w:tab w:val="left" w:pos="2880"/>
-          <w:tab w:val="left" w:pos="5220"/>
-          <w:tab w:val="left" w:pos="5400"/>
-          <w:tab w:val="left" w:pos="5580"/>
+          <w:tab w:val="center" w:pos="6480"/>
         </w:tabs>
         <w:ind w:firstLine="4320"/>
         <w:jc w:val="both"/>
@@ -68,31 +65,19 @@
         <w:rPr>
           <w:lang w:bidi="he-IL"/>
         </w:rPr>
+        <w:tab/>
+      </w:r>
+      <w:r>
+        <w:rPr>
+          <w:lang w:bidi="he-IL"/>
+        </w:rPr>
         <w:t>Tháng 6 năm 2012</w:t>
       </w:r>
     </w:p>
     <w:p>
       <w:pPr>
-        <w:ind w:firstLine="4320"/>
-        <w:jc w:val="both"/>
-        <w:rPr>
-          <w:lang w:bidi="he-IL"/>
-        </w:rPr>
-      </w:pPr>
-      <w:r>
-        <w:rPr>
-          <w:lang w:bidi="he-IL"/>
-        </w:rPr>
-        <w:t>Sinh viên</w:t>
-      </w:r>
-    </w:p>
-    <w:p>
-      <w:pPr>
         <w:tabs>
-          <w:tab w:val="left" w:pos="2880"/>
-          <w:tab w:val="left" w:pos="5220"/>
-          <w:tab w:val="left" w:pos="5400"/>
-          <w:tab w:val="left" w:pos="5580"/>
+          <w:tab w:val="center" w:pos="6480"/>
         </w:tabs>
         <w:ind w:firstLine="4320"/>
         <w:jc w:val="both"/>
@@ -104,6 +89,30 @@
         <w:rPr>
           <w:lang w:bidi="he-IL"/>
         </w:rPr>
+        <w:tab/>
+      </w:r>
+      <w:r>
+        <w:rPr>
+          <w:lang w:bidi="he-IL"/>
+        </w:rPr>
+        <w:t>Sinh viên</w:t>
+      </w:r>
+    </w:p>
+    <w:p>
+      <w:pPr>
+        <w:tabs>
+          <w:tab w:val="center" w:pos="6480"/>
+        </w:tabs>
+        <w:ind w:firstLine="4320"/>
+        <w:jc w:val="both"/>
+        <w:rPr>
+          <w:lang w:bidi="he-IL"/>
+        </w:rPr>
+      </w:pPr>
+      <w:r>
+        <w:rPr>
+          <w:lang w:bidi="he-IL"/>
+        </w:rPr>
         <w:t>Đinh Văn Hoàng – Nguyễn Đức Xuân</w:t>
       </w:r>
     </w:p>
@@ -126,7 +135,7 @@
       <w:pPr>
         <w:pStyle w:val="Title"/>
       </w:pPr>
-      <w:bookmarkStart w:id="2" w:name="_Toc327108819"/>
+      <w:bookmarkStart w:id="2" w:name="_Toc327121387"/>
       <w:r>
         <w:lastRenderedPageBreak/>
         <w:t>NHẬN XÉT CỦA GIÁO VIÊN HƯỚNG DẪN</w:t>
@@ -465,7 +474,7 @@
       <w:r>
         <w:br w:type="page"/>
       </w:r>
-      <w:bookmarkStart w:id="3" w:name="_Toc327108820"/>
+      <w:bookmarkStart w:id="3" w:name="_Toc327121388"/>
       <w:r>
         <w:lastRenderedPageBreak/>
         <w:t>NHẬN XÉT CỦA GIÁO VIÊN PHẢN BIỆN</w:t>
@@ -699,7 +708,7 @@
       <w:r>
         <w:br w:type="page"/>
       </w:r>
-      <w:bookmarkStart w:id="4" w:name="_Toc327108821"/>
+      <w:bookmarkStart w:id="4" w:name="_Toc327121389"/>
       <w:r>
         <w:lastRenderedPageBreak/>
         <w:t>ĐỀ CƯƠNG CHI TIẾT</w:t>
@@ -2220,7 +2229,7 @@
       <w:pPr>
         <w:pStyle w:val="Title"/>
       </w:pPr>
-      <w:bookmarkStart w:id="5" w:name="_Toc327108822"/>
+      <w:bookmarkStart w:id="5" w:name="_Toc327121390"/>
       <w:r>
         <w:lastRenderedPageBreak/>
         <w:t>MỤC LỤC</w:t>
@@ -2249,6 +2258,8 @@
       <w:r>
         <w:fldChar w:fldCharType="separate"/>
       </w:r>
+      <w:bookmarkStart w:id="6" w:name="_GoBack"/>
+      <w:bookmarkEnd w:id="6"/>
       <w:r>
         <w:rPr>
           <w:noProof/>
@@ -2272,7 +2283,7 @@
         <w:rPr>
           <w:noProof/>
         </w:rPr>
-        <w:instrText xml:space="preserve"> PAGEREF _Toc327108818 \h </w:instrText>
+        <w:instrText xml:space="preserve"> PAGEREF _Toc327121386 \h </w:instrText>
       </w:r>
       <w:r>
         <w:rPr>
@@ -2334,7 +2345,7 @@
         <w:rPr>
           <w:noProof/>
         </w:rPr>
-        <w:instrText xml:space="preserve"> PAGEREF _Toc327108819 \h </w:instrText>
+        <w:instrText xml:space="preserve"> PAGEREF _Toc327121387 \h </w:instrText>
       </w:r>
       <w:r>
         <w:rPr>
@@ -2396,7 +2407,7 @@
         <w:rPr>
           <w:noProof/>
         </w:rPr>
-        <w:instrText xml:space="preserve"> PAGEREF _Toc327108820 \h </w:instrText>
+        <w:instrText xml:space="preserve"> PAGEREF _Toc327121388 \h </w:instrText>
       </w:r>
       <w:r>
         <w:rPr>
@@ -2458,7 +2469,7 @@
         <w:rPr>
           <w:noProof/>
         </w:rPr>
-        <w:instrText xml:space="preserve"> PAGEREF _Toc327108821 \h </w:instrText>
+        <w:instrText xml:space="preserve"> PAGEREF _Toc327121389 \h </w:instrText>
       </w:r>
       <w:r>
         <w:rPr>
@@ -2520,7 +2531,7 @@
         <w:rPr>
           <w:noProof/>
         </w:rPr>
-        <w:instrText xml:space="preserve"> PAGEREF _Toc327108822 \h </w:instrText>
+        <w:instrText xml:space="preserve"> PAGEREF _Toc327121390 \h </w:instrText>
       </w:r>
       <w:r>
         <w:rPr>
@@ -2582,7 +2593,7 @@
         <w:rPr>
           <w:noProof/>
         </w:rPr>
-        <w:instrText xml:space="preserve"> PAGEREF _Toc327108823 \h </w:instrText>
+        <w:instrText xml:space="preserve"> PAGEREF _Toc327121391 \h </w:instrText>
       </w:r>
       <w:r>
         <w:rPr>
@@ -2644,7 +2655,7 @@
         <w:rPr>
           <w:noProof/>
         </w:rPr>
-        <w:instrText xml:space="preserve"> PAGEREF _Toc327108824 \h </w:instrText>
+        <w:instrText xml:space="preserve"> PAGEREF _Toc327121392 \h </w:instrText>
       </w:r>
       <w:r>
         <w:rPr>
@@ -2727,7 +2738,7 @@
         <w:rPr>
           <w:noProof/>
         </w:rPr>
-        <w:instrText xml:space="preserve"> PAGEREF _Toc327108825 \h </w:instrText>
+        <w:instrText xml:space="preserve"> PAGEREF _Toc327121393 \h </w:instrText>
       </w:r>
       <w:r>
         <w:rPr>
@@ -2744,7 +2755,7 @@
         <w:rPr>
           <w:noProof/>
         </w:rPr>
-        <w:t>13</w:t>
+        <w:t>12</w:t>
       </w:r>
       <w:r>
         <w:rPr>
@@ -2810,7 +2821,7 @@
         <w:rPr>
           <w:noProof/>
         </w:rPr>
-        <w:instrText xml:space="preserve"> PAGEREF _Toc327108826 \h </w:instrText>
+        <w:instrText xml:space="preserve"> PAGEREF _Toc327121394 \h </w:instrText>
       </w:r>
       <w:r>
         <w:rPr>
@@ -2827,7 +2838,7 @@
         <w:rPr>
           <w:noProof/>
         </w:rPr>
-        <w:t>14</w:t>
+        <w:t>13</w:t>
       </w:r>
       <w:r>
         <w:rPr>
@@ -2893,7 +2904,7 @@
         <w:rPr>
           <w:noProof/>
         </w:rPr>
-        <w:instrText xml:space="preserve"> PAGEREF _Toc327108827 \h </w:instrText>
+        <w:instrText xml:space="preserve"> PAGEREF _Toc327121395 \h </w:instrText>
       </w:r>
       <w:r>
         <w:rPr>
@@ -2910,7 +2921,7 @@
         <w:rPr>
           <w:noProof/>
         </w:rPr>
-        <w:t>15</w:t>
+        <w:t>14</w:t>
       </w:r>
       <w:r>
         <w:rPr>
@@ -2923,7 +2934,7 @@
       <w:pPr>
         <w:pStyle w:val="TOC2"/>
         <w:tabs>
-          <w:tab w:val="left" w:pos="880"/>
+          <w:tab w:val="left" w:pos="1040"/>
           <w:tab w:val="right" w:leader="dot" w:pos="9111"/>
         </w:tabs>
         <w:rPr>
@@ -2970,7 +2981,7 @@
         <w:rPr>
           <w:noProof/>
         </w:rPr>
-        <w:instrText xml:space="preserve"> PAGEREF _Toc327108828 \h </w:instrText>
+        <w:instrText xml:space="preserve"> PAGEREF _Toc327121396 \h </w:instrText>
       </w:r>
       <w:r>
         <w:rPr>
@@ -2987,7 +2998,7 @@
         <w:rPr>
           <w:noProof/>
         </w:rPr>
-        <w:t>15</w:t>
+        <w:t>14</w:t>
       </w:r>
       <w:r>
         <w:rPr>
@@ -3000,7 +3011,7 @@
       <w:pPr>
         <w:pStyle w:val="TOC2"/>
         <w:tabs>
-          <w:tab w:val="left" w:pos="880"/>
+          <w:tab w:val="left" w:pos="1040"/>
           <w:tab w:val="right" w:leader="dot" w:pos="9111"/>
         </w:tabs>
         <w:rPr>
@@ -3047,7 +3058,7 @@
         <w:rPr>
           <w:noProof/>
         </w:rPr>
-        <w:instrText xml:space="preserve"> PAGEREF _Toc327108829 \h </w:instrText>
+        <w:instrText xml:space="preserve"> PAGEREF _Toc327121397 \h </w:instrText>
       </w:r>
       <w:r>
         <w:rPr>
@@ -3064,7 +3075,7 @@
         <w:rPr>
           <w:noProof/>
         </w:rPr>
-        <w:t>17</w:t>
+        <w:t>16</w:t>
       </w:r>
       <w:r>
         <w:rPr>
@@ -3124,7 +3135,7 @@
         <w:rPr>
           <w:noProof/>
         </w:rPr>
-        <w:instrText xml:space="preserve"> PAGEREF _Toc327108830 \h </w:instrText>
+        <w:instrText xml:space="preserve"> PAGEREF _Toc327121398 \h </w:instrText>
       </w:r>
       <w:r>
         <w:rPr>
@@ -3141,7 +3152,7 @@
         <w:rPr>
           <w:noProof/>
         </w:rPr>
-        <w:t>17</w:t>
+        <w:t>16</w:t>
       </w:r>
       <w:r>
         <w:rPr>
@@ -3201,7 +3212,7 @@
         <w:rPr>
           <w:noProof/>
         </w:rPr>
-        <w:instrText xml:space="preserve"> PAGEREF _Toc327108831 \h </w:instrText>
+        <w:instrText xml:space="preserve"> PAGEREF _Toc327121399 \h </w:instrText>
       </w:r>
       <w:r>
         <w:rPr>
@@ -3218,7 +3229,7 @@
         <w:rPr>
           <w:noProof/>
         </w:rPr>
-        <w:t>20</w:t>
+        <w:t>19</w:t>
       </w:r>
       <w:r>
         <w:rPr>
@@ -3278,7 +3289,7 @@
         <w:rPr>
           <w:noProof/>
         </w:rPr>
-        <w:instrText xml:space="preserve"> PAGEREF _Toc327108832 \h </w:instrText>
+        <w:instrText xml:space="preserve"> PAGEREF _Toc327121400 \h </w:instrText>
       </w:r>
       <w:r>
         <w:rPr>
@@ -3295,7 +3306,7 @@
         <w:rPr>
           <w:noProof/>
         </w:rPr>
-        <w:t>21</w:t>
+        <w:t>20</w:t>
       </w:r>
       <w:r>
         <w:rPr>
@@ -3340,7 +3351,7 @@
         <w:rPr>
           <w:noProof/>
         </w:rPr>
-        <w:instrText xml:space="preserve"> PAGEREF _Toc327108833 \h </w:instrText>
+        <w:instrText xml:space="preserve"> PAGEREF _Toc327121401 \h </w:instrText>
       </w:r>
       <w:r>
         <w:rPr>
@@ -3357,7 +3368,7 @@
         <w:rPr>
           <w:noProof/>
         </w:rPr>
-        <w:t>21</w:t>
+        <w:t>20</w:t>
       </w:r>
       <w:r>
         <w:rPr>
@@ -3423,7 +3434,7 @@
         <w:rPr>
           <w:noProof/>
         </w:rPr>
-        <w:instrText xml:space="preserve"> PAGEREF _Toc327108834 \h </w:instrText>
+        <w:instrText xml:space="preserve"> PAGEREF _Toc327121402 \h </w:instrText>
       </w:r>
       <w:r>
         <w:rPr>
@@ -3440,7 +3451,7 @@
         <w:rPr>
           <w:noProof/>
         </w:rPr>
-        <w:t>21</w:t>
+        <w:t>20</w:t>
       </w:r>
       <w:r>
         <w:rPr>
@@ -3453,7 +3464,7 @@
       <w:pPr>
         <w:pStyle w:val="TOC2"/>
         <w:tabs>
-          <w:tab w:val="left" w:pos="880"/>
+          <w:tab w:val="left" w:pos="1040"/>
           <w:tab w:val="right" w:leader="dot" w:pos="9111"/>
         </w:tabs>
         <w:rPr>
@@ -3500,7 +3511,7 @@
         <w:rPr>
           <w:noProof/>
         </w:rPr>
-        <w:instrText xml:space="preserve"> PAGEREF _Toc327108835 \h </w:instrText>
+        <w:instrText xml:space="preserve"> PAGEREF _Toc327121403 \h </w:instrText>
       </w:r>
       <w:r>
         <w:rPr>
@@ -3517,7 +3528,7 @@
         <w:rPr>
           <w:noProof/>
         </w:rPr>
-        <w:t>21</w:t>
+        <w:t>20</w:t>
       </w:r>
       <w:r>
         <w:rPr>
@@ -3530,7 +3541,7 @@
       <w:pPr>
         <w:pStyle w:val="TOC2"/>
         <w:tabs>
-          <w:tab w:val="left" w:pos="880"/>
+          <w:tab w:val="left" w:pos="1040"/>
           <w:tab w:val="right" w:leader="dot" w:pos="9111"/>
         </w:tabs>
         <w:rPr>
@@ -3577,7 +3588,7 @@
         <w:rPr>
           <w:noProof/>
         </w:rPr>
-        <w:instrText xml:space="preserve"> PAGEREF _Toc327108836 \h </w:instrText>
+        <w:instrText xml:space="preserve"> PAGEREF _Toc327121404 \h </w:instrText>
       </w:r>
       <w:r>
         <w:rPr>
@@ -3594,7 +3605,7 @@
         <w:rPr>
           <w:noProof/>
         </w:rPr>
-        <w:t>23</w:t>
+        <w:t>22</w:t>
       </w:r>
       <w:r>
         <w:rPr>
@@ -3654,7 +3665,7 @@
         <w:rPr>
           <w:noProof/>
         </w:rPr>
-        <w:instrText xml:space="preserve"> PAGEREF _Toc327108837 \h </w:instrText>
+        <w:instrText xml:space="preserve"> PAGEREF _Toc327121405 \h </w:instrText>
       </w:r>
       <w:r>
         <w:rPr>
@@ -3671,7 +3682,7 @@
         <w:rPr>
           <w:noProof/>
         </w:rPr>
-        <w:t>23</w:t>
+        <w:t>22</w:t>
       </w:r>
       <w:r>
         <w:rPr>
@@ -3716,7 +3727,7 @@
         <w:rPr>
           <w:noProof/>
         </w:rPr>
-        <w:instrText xml:space="preserve"> PAGEREF _Toc327108838 \h </w:instrText>
+        <w:instrText xml:space="preserve"> PAGEREF _Toc327121406 \h </w:instrText>
       </w:r>
       <w:r>
         <w:rPr>
@@ -3733,7 +3744,7 @@
         <w:rPr>
           <w:noProof/>
         </w:rPr>
-        <w:t>24</w:t>
+        <w:t>23</w:t>
       </w:r>
       <w:r>
         <w:rPr>
@@ -3777,7 +3788,7 @@
         <w:rPr>
           <w:noProof/>
         </w:rPr>
-        <w:instrText xml:space="preserve"> PAGEREF _Toc327108839 \h </w:instrText>
+        <w:instrText xml:space="preserve"> PAGEREF _Toc327121407 \h </w:instrText>
       </w:r>
       <w:r>
         <w:rPr>
@@ -3794,7 +3805,7 @@
         <w:rPr>
           <w:noProof/>
         </w:rPr>
-        <w:t>27</w:t>
+        <w:t>26</w:t>
       </w:r>
       <w:r>
         <w:rPr>
@@ -3807,11 +3818,14 @@
       <w:pPr>
         <w:pStyle w:val="TOC5"/>
         <w:tabs>
-          <w:tab w:val="left" w:pos="1320"/>
+          <w:tab w:val="left" w:pos="1540"/>
           <w:tab w:val="right" w:leader="dot" w:pos="9111"/>
         </w:tabs>
         <w:rPr>
-          <w:noProof/>
+          <w:rFonts w:asciiTheme="minorHAnsi" w:eastAsiaTheme="minorEastAsia" w:hAnsiTheme="minorHAnsi" w:cstheme="minorBidi"/>
+          <w:noProof/>
+          <w:sz w:val="22"/>
+          <w:szCs w:val="22"/>
         </w:rPr>
       </w:pPr>
       <w:r>
@@ -3822,9 +3836,17 @@
       </w:r>
       <w:r>
         <w:rPr>
-          <w:noProof/>
+          <w:rFonts w:asciiTheme="minorHAnsi" w:eastAsiaTheme="minorEastAsia" w:hAnsiTheme="minorHAnsi" w:cstheme="minorBidi"/>
+          <w:noProof/>
+          <w:sz w:val="22"/>
+          <w:szCs w:val="22"/>
         </w:rPr>
         <w:tab/>
+      </w:r>
+      <w:r>
+        <w:rPr>
+          <w:noProof/>
+        </w:rPr>
         <w:t>Project structure management</w:t>
       </w:r>
       <w:r>
@@ -3843,7 +3865,7 @@
         <w:rPr>
           <w:noProof/>
         </w:rPr>
-        <w:instrText xml:space="preserve"> PAGEREF _Toc327108840 \h </w:instrText>
+        <w:instrText xml:space="preserve"> PAGEREF _Toc327121408 \h </w:instrText>
       </w:r>
       <w:r>
         <w:rPr>
@@ -3860,7 +3882,7 @@
         <w:rPr>
           <w:noProof/>
         </w:rPr>
-        <w:t>27</w:t>
+        <w:t>26</w:t>
       </w:r>
       <w:r>
         <w:rPr>
@@ -3873,11 +3895,14 @@
       <w:pPr>
         <w:pStyle w:val="TOC5"/>
         <w:tabs>
-          <w:tab w:val="left" w:pos="1320"/>
+          <w:tab w:val="left" w:pos="1540"/>
           <w:tab w:val="right" w:leader="dot" w:pos="9111"/>
         </w:tabs>
         <w:rPr>
-          <w:noProof/>
+          <w:rFonts w:asciiTheme="minorHAnsi" w:eastAsiaTheme="minorEastAsia" w:hAnsiTheme="minorHAnsi" w:cstheme="minorBidi"/>
+          <w:noProof/>
+          <w:sz w:val="22"/>
+          <w:szCs w:val="22"/>
         </w:rPr>
       </w:pPr>
       <w:r>
@@ -3888,9 +3913,17 @@
       </w:r>
       <w:r>
         <w:rPr>
-          <w:noProof/>
+          <w:rFonts w:asciiTheme="minorHAnsi" w:eastAsiaTheme="minorEastAsia" w:hAnsiTheme="minorHAnsi" w:cstheme="minorBidi"/>
+          <w:noProof/>
+          <w:sz w:val="22"/>
+          <w:szCs w:val="22"/>
         </w:rPr>
         <w:tab/>
+      </w:r>
+      <w:r>
+        <w:rPr>
+          <w:noProof/>
+        </w:rPr>
         <w:t>Project activity</w:t>
       </w:r>
       <w:r>
@@ -3909,7 +3942,7 @@
         <w:rPr>
           <w:noProof/>
         </w:rPr>
-        <w:instrText xml:space="preserve"> PAGEREF _Toc327108841 \h </w:instrText>
+        <w:instrText xml:space="preserve"> PAGEREF _Toc327121409 \h </w:instrText>
       </w:r>
       <w:r>
         <w:rPr>
@@ -3926,7 +3959,7 @@
         <w:rPr>
           <w:noProof/>
         </w:rPr>
-        <w:t>28</w:t>
+        <w:t>27</w:t>
       </w:r>
       <w:r>
         <w:rPr>
@@ -3986,7 +4019,7 @@
         <w:rPr>
           <w:noProof/>
         </w:rPr>
-        <w:instrText xml:space="preserve"> PAGEREF _Toc327108842 \h </w:instrText>
+        <w:instrText xml:space="preserve"> PAGEREF _Toc327121410 \h </w:instrText>
       </w:r>
       <w:r>
         <w:rPr>
@@ -4003,7 +4036,7 @@
         <w:rPr>
           <w:noProof/>
         </w:rPr>
-        <w:t>28</w:t>
+        <w:t>27</w:t>
       </w:r>
       <w:r>
         <w:rPr>
@@ -4047,7 +4080,7 @@
         <w:rPr>
           <w:noProof/>
         </w:rPr>
-        <w:instrText xml:space="preserve"> PAGEREF _Toc327108843 \h </w:instrText>
+        <w:instrText xml:space="preserve"> PAGEREF _Toc327121411 \h </w:instrText>
       </w:r>
       <w:r>
         <w:rPr>
@@ -4064,7 +4097,7 @@
         <w:rPr>
           <w:noProof/>
         </w:rPr>
-        <w:t>28</w:t>
+        <w:t>27</w:t>
       </w:r>
       <w:r>
         <w:rPr>
@@ -4108,7 +4141,7 @@
         <w:rPr>
           <w:noProof/>
         </w:rPr>
-        <w:instrText xml:space="preserve"> PAGEREF _Toc327108844 \h </w:instrText>
+        <w:instrText xml:space="preserve"> PAGEREF _Toc327121412 \h </w:instrText>
       </w:r>
       <w:r>
         <w:rPr>
@@ -4125,7 +4158,7 @@
         <w:rPr>
           <w:noProof/>
         </w:rPr>
-        <w:t>29</w:t>
+        <w:t>28</w:t>
       </w:r>
       <w:r>
         <w:rPr>
@@ -4169,7 +4202,7 @@
         <w:rPr>
           <w:noProof/>
         </w:rPr>
-        <w:instrText xml:space="preserve"> PAGEREF _Toc327108845 \h </w:instrText>
+        <w:instrText xml:space="preserve"> PAGEREF _Toc327121413 \h </w:instrText>
       </w:r>
       <w:r>
         <w:rPr>
@@ -4186,7 +4219,7 @@
         <w:rPr>
           <w:noProof/>
         </w:rPr>
-        <w:t>30</w:t>
+        <w:t>29</w:t>
       </w:r>
       <w:r>
         <w:rPr>
@@ -4230,7 +4263,7 @@
         <w:rPr>
           <w:noProof/>
         </w:rPr>
-        <w:instrText xml:space="preserve"> PAGEREF _Toc327108846 \h </w:instrText>
+        <w:instrText xml:space="preserve"> PAGEREF _Toc327121414 \h </w:instrText>
       </w:r>
       <w:r>
         <w:rPr>
@@ -4247,7 +4280,7 @@
         <w:rPr>
           <w:noProof/>
         </w:rPr>
-        <w:t>30</w:t>
+        <w:t>29</w:t>
       </w:r>
       <w:r>
         <w:rPr>
@@ -4291,7 +4324,7 @@
         <w:rPr>
           <w:noProof/>
         </w:rPr>
-        <w:instrText xml:space="preserve"> PAGEREF _Toc327108847 \h </w:instrText>
+        <w:instrText xml:space="preserve"> PAGEREF _Toc327121415 \h </w:instrText>
       </w:r>
       <w:r>
         <w:rPr>
@@ -4308,7 +4341,7 @@
         <w:rPr>
           <w:noProof/>
         </w:rPr>
-        <w:t>31</w:t>
+        <w:t>30</w:t>
       </w:r>
       <w:r>
         <w:rPr>
@@ -4352,7 +4385,7 @@
         <w:rPr>
           <w:noProof/>
         </w:rPr>
-        <w:instrText xml:space="preserve"> PAGEREF _Toc327108848 \h </w:instrText>
+        <w:instrText xml:space="preserve"> PAGEREF _Toc327121416 \h </w:instrText>
       </w:r>
       <w:r>
         <w:rPr>
@@ -4369,7 +4402,7 @@
         <w:rPr>
           <w:noProof/>
         </w:rPr>
-        <w:t>32</w:t>
+        <w:t>31</w:t>
       </w:r>
       <w:r>
         <w:rPr>
@@ -4413,7 +4446,7 @@
         <w:rPr>
           <w:noProof/>
         </w:rPr>
-        <w:instrText xml:space="preserve"> PAGEREF _Toc327108849 \h </w:instrText>
+        <w:instrText xml:space="preserve"> PAGEREF _Toc327121417 \h </w:instrText>
       </w:r>
       <w:r>
         <w:rPr>
@@ -4430,7 +4463,7 @@
         <w:rPr>
           <w:noProof/>
         </w:rPr>
-        <w:t>33</w:t>
+        <w:t>32</w:t>
       </w:r>
       <w:r>
         <w:rPr>
@@ -4474,7 +4507,7 @@
         <w:rPr>
           <w:noProof/>
         </w:rPr>
-        <w:instrText xml:space="preserve"> PAGEREF _Toc327108850 \h </w:instrText>
+        <w:instrText xml:space="preserve"> PAGEREF _Toc327121418 \h </w:instrText>
       </w:r>
       <w:r>
         <w:rPr>
@@ -4491,7 +4524,7 @@
         <w:rPr>
           <w:noProof/>
         </w:rPr>
-        <w:t>33</w:t>
+        <w:t>32</w:t>
       </w:r>
       <w:r>
         <w:rPr>
@@ -4535,7 +4568,7 @@
         <w:rPr>
           <w:noProof/>
         </w:rPr>
-        <w:instrText xml:space="preserve"> PAGEREF _Toc327108851 \h </w:instrText>
+        <w:instrText xml:space="preserve"> PAGEREF _Toc327121419 \h </w:instrText>
       </w:r>
       <w:r>
         <w:rPr>
@@ -4552,7 +4585,7 @@
         <w:rPr>
           <w:noProof/>
         </w:rPr>
-        <w:t>34</w:t>
+        <w:t>33</w:t>
       </w:r>
       <w:r>
         <w:rPr>
@@ -4596,7 +4629,7 @@
         <w:rPr>
           <w:noProof/>
         </w:rPr>
-        <w:instrText xml:space="preserve"> PAGEREF _Toc327108852 \h </w:instrText>
+        <w:instrText xml:space="preserve"> PAGEREF _Toc327121420 \h </w:instrText>
       </w:r>
       <w:r>
         <w:rPr>
@@ -4613,7 +4646,7 @@
         <w:rPr>
           <w:noProof/>
         </w:rPr>
-        <w:t>34</w:t>
+        <w:t>33</w:t>
       </w:r>
       <w:r>
         <w:rPr>
@@ -4657,7 +4690,7 @@
         <w:rPr>
           <w:noProof/>
         </w:rPr>
-        <w:instrText xml:space="preserve"> PAGEREF _Toc327108853 \h </w:instrText>
+        <w:instrText xml:space="preserve"> PAGEREF _Toc327121421 \h </w:instrText>
       </w:r>
       <w:r>
         <w:rPr>
@@ -4674,7 +4707,7 @@
         <w:rPr>
           <w:noProof/>
         </w:rPr>
-        <w:t>35</w:t>
+        <w:t>34</w:t>
       </w:r>
       <w:r>
         <w:rPr>
@@ -4718,7 +4751,7 @@
         <w:rPr>
           <w:noProof/>
         </w:rPr>
-        <w:instrText xml:space="preserve"> PAGEREF _Toc327108854 \h </w:instrText>
+        <w:instrText xml:space="preserve"> PAGEREF _Toc327121422 \h </w:instrText>
       </w:r>
       <w:r>
         <w:rPr>
@@ -4735,7 +4768,7 @@
         <w:rPr>
           <w:noProof/>
         </w:rPr>
-        <w:t>36</w:t>
+        <w:t>35</w:t>
       </w:r>
       <w:r>
         <w:rPr>
@@ -4779,7 +4812,7 @@
         <w:rPr>
           <w:noProof/>
         </w:rPr>
-        <w:instrText xml:space="preserve"> PAGEREF _Toc327108855 \h </w:instrText>
+        <w:instrText xml:space="preserve"> PAGEREF _Toc327121423 \h </w:instrText>
       </w:r>
       <w:r>
         <w:rPr>
@@ -4796,7 +4829,7 @@
         <w:rPr>
           <w:noProof/>
         </w:rPr>
-        <w:t>36</w:t>
+        <w:t>35</w:t>
       </w:r>
       <w:r>
         <w:rPr>
@@ -4858,7 +4891,7 @@
         <w:rPr>
           <w:noProof/>
         </w:rPr>
-        <w:instrText xml:space="preserve"> PAGEREF _Toc327108856 \h </w:instrText>
+        <w:instrText xml:space="preserve"> PAGEREF _Toc327121424 \h </w:instrText>
       </w:r>
       <w:r>
         <w:rPr>
@@ -4875,7 +4908,7 @@
         <w:rPr>
           <w:noProof/>
         </w:rPr>
-        <w:t>37</w:t>
+        <w:t>36</w:t>
       </w:r>
       <w:r>
         <w:rPr>
@@ -4935,7 +4968,7 @@
         <w:rPr>
           <w:noProof/>
         </w:rPr>
-        <w:instrText xml:space="preserve"> PAGEREF _Toc327108857 \h </w:instrText>
+        <w:instrText xml:space="preserve"> PAGEREF _Toc327121425 \h </w:instrText>
       </w:r>
       <w:r>
         <w:rPr>
@@ -4952,7 +4985,7 @@
         <w:rPr>
           <w:noProof/>
         </w:rPr>
-        <w:t>38</w:t>
+        <w:t>37</w:t>
       </w:r>
       <w:r>
         <w:rPr>
@@ -5012,7 +5045,7 @@
         <w:rPr>
           <w:noProof/>
         </w:rPr>
-        <w:instrText xml:space="preserve"> PAGEREF _Toc327108858 \h </w:instrText>
+        <w:instrText xml:space="preserve"> PAGEREF _Toc327121426 \h </w:instrText>
       </w:r>
       <w:r>
         <w:rPr>
@@ -5029,7 +5062,7 @@
         <w:rPr>
           <w:noProof/>
         </w:rPr>
-        <w:t>38</w:t>
+        <w:t>37</w:t>
       </w:r>
       <w:r>
         <w:rPr>
@@ -5090,7 +5123,7 @@
         <w:rPr>
           <w:noProof/>
         </w:rPr>
-        <w:instrText xml:space="preserve"> PAGEREF _Toc327108859 \h </w:instrText>
+        <w:instrText xml:space="preserve"> PAGEREF _Toc327121427 \h </w:instrText>
       </w:r>
       <w:r>
         <w:rPr>
@@ -5107,7 +5140,7 @@
         <w:rPr>
           <w:noProof/>
         </w:rPr>
-        <w:t>39</w:t>
+        <w:t>38</w:t>
       </w:r>
       <w:r>
         <w:rPr>
@@ -5167,7 +5200,7 @@
         <w:rPr>
           <w:noProof/>
         </w:rPr>
-        <w:instrText xml:space="preserve"> PAGEREF _Toc327108860 \h </w:instrText>
+        <w:instrText xml:space="preserve"> PAGEREF _Toc327121428 \h </w:instrText>
       </w:r>
       <w:r>
         <w:rPr>
@@ -5184,7 +5217,7 @@
         <w:rPr>
           <w:noProof/>
         </w:rPr>
-        <w:t>39</w:t>
+        <w:t>38</w:t>
       </w:r>
       <w:r>
         <w:rPr>
@@ -5244,7 +5277,7 @@
         <w:rPr>
           <w:noProof/>
         </w:rPr>
-        <w:instrText xml:space="preserve"> PAGEREF _Toc327108861 \h </w:instrText>
+        <w:instrText xml:space="preserve"> PAGEREF _Toc327121429 \h </w:instrText>
       </w:r>
       <w:r>
         <w:rPr>
@@ -5261,7 +5294,7 @@
         <w:rPr>
           <w:noProof/>
         </w:rPr>
-        <w:t>40</w:t>
+        <w:t>39</w:t>
       </w:r>
       <w:r>
         <w:rPr>
@@ -5321,7 +5354,7 @@
         <w:rPr>
           <w:noProof/>
         </w:rPr>
-        <w:instrText xml:space="preserve"> PAGEREF _Toc327108862 \h </w:instrText>
+        <w:instrText xml:space="preserve"> PAGEREF _Toc327121430 \h </w:instrText>
       </w:r>
       <w:r>
         <w:rPr>
@@ -5338,7 +5371,7 @@
         <w:rPr>
           <w:noProof/>
         </w:rPr>
-        <w:t>40</w:t>
+        <w:t>39</w:t>
       </w:r>
       <w:r>
         <w:rPr>
@@ -5398,7 +5431,7 @@
         <w:rPr>
           <w:noProof/>
         </w:rPr>
-        <w:instrText xml:space="preserve"> PAGEREF _Toc327108863 \h </w:instrText>
+        <w:instrText xml:space="preserve"> PAGEREF _Toc327121431 \h </w:instrText>
       </w:r>
       <w:r>
         <w:rPr>
@@ -5415,7 +5448,7 @@
         <w:rPr>
           <w:noProof/>
         </w:rPr>
-        <w:t>41</w:t>
+        <w:t>40</w:t>
       </w:r>
       <w:r>
         <w:rPr>
@@ -5475,7 +5508,7 @@
         <w:rPr>
           <w:noProof/>
         </w:rPr>
-        <w:instrText xml:space="preserve"> PAGEREF _Toc327108864 \h </w:instrText>
+        <w:instrText xml:space="preserve"> PAGEREF _Toc327121432 \h </w:instrText>
       </w:r>
       <w:r>
         <w:rPr>
@@ -5492,7 +5525,7 @@
         <w:rPr>
           <w:noProof/>
         </w:rPr>
-        <w:t>41</w:t>
+        <w:t>40</w:t>
       </w:r>
       <w:r>
         <w:rPr>
@@ -5552,7 +5585,7 @@
         <w:rPr>
           <w:noProof/>
         </w:rPr>
-        <w:instrText xml:space="preserve"> PAGEREF _Toc327108865 \h </w:instrText>
+        <w:instrText xml:space="preserve"> PAGEREF _Toc327121433 \h </w:instrText>
       </w:r>
       <w:r>
         <w:rPr>
@@ -5569,7 +5602,360 @@
         <w:rPr>
           <w:noProof/>
         </w:rPr>
+        <w:t>41</w:t>
+      </w:r>
+      <w:r>
+        <w:rPr>
+          <w:noProof/>
+        </w:rPr>
+        <w:fldChar w:fldCharType="end"/>
+      </w:r>
+    </w:p>
+    <w:p>
+      <w:pPr>
+        <w:pStyle w:val="TOC2"/>
+        <w:tabs>
+          <w:tab w:val="left" w:pos="1040"/>
+          <w:tab w:val="right" w:leader="dot" w:pos="9111"/>
+        </w:tabs>
+        <w:rPr>
+          <w:rFonts w:asciiTheme="minorHAnsi" w:eastAsiaTheme="minorEastAsia" w:hAnsiTheme="minorHAnsi" w:cstheme="minorBidi"/>
+          <w:noProof/>
+          <w:sz w:val="22"/>
+          <w:szCs w:val="22"/>
+        </w:rPr>
+      </w:pPr>
+      <w:r>
+        <w:rPr>
+          <w:noProof/>
+        </w:rPr>
+        <w:t>4.5</w:t>
+      </w:r>
+      <w:r>
+        <w:rPr>
+          <w:rFonts w:asciiTheme="minorHAnsi" w:eastAsiaTheme="minorEastAsia" w:hAnsiTheme="minorHAnsi" w:cstheme="minorBidi"/>
+          <w:noProof/>
+          <w:sz w:val="22"/>
+          <w:szCs w:val="22"/>
+        </w:rPr>
+        <w:tab/>
+      </w:r>
+      <w:r>
+        <w:rPr>
+          <w:noProof/>
+        </w:rPr>
+        <w:t>Cài đặt và thử nghiệm</w:t>
+      </w:r>
+      <w:r>
+        <w:rPr>
+          <w:noProof/>
+        </w:rPr>
+        <w:tab/>
+      </w:r>
+      <w:r>
+        <w:rPr>
+          <w:noProof/>
+        </w:rPr>
+        <w:fldChar w:fldCharType="begin"/>
+      </w:r>
+      <w:r>
+        <w:rPr>
+          <w:noProof/>
+        </w:rPr>
+        <w:instrText xml:space="preserve"> PAGEREF _Toc327121434 \h </w:instrText>
+      </w:r>
+      <w:r>
+        <w:rPr>
+          <w:noProof/>
+        </w:rPr>
+      </w:r>
+      <w:r>
+        <w:rPr>
+          <w:noProof/>
+        </w:rPr>
+        <w:fldChar w:fldCharType="separate"/>
+      </w:r>
+      <w:r>
+        <w:rPr>
+          <w:noProof/>
+        </w:rPr>
+        <w:t>41</w:t>
+      </w:r>
+      <w:r>
+        <w:rPr>
+          <w:noProof/>
+        </w:rPr>
+        <w:fldChar w:fldCharType="end"/>
+      </w:r>
+    </w:p>
+    <w:p>
+      <w:pPr>
+        <w:pStyle w:val="TOC3"/>
+        <w:tabs>
+          <w:tab w:val="left" w:pos="1320"/>
+          <w:tab w:val="right" w:leader="dot" w:pos="9111"/>
+        </w:tabs>
+        <w:rPr>
+          <w:rFonts w:asciiTheme="minorHAnsi" w:eastAsiaTheme="minorEastAsia" w:hAnsiTheme="minorHAnsi" w:cstheme="minorBidi"/>
+          <w:noProof/>
+          <w:sz w:val="22"/>
+          <w:szCs w:val="22"/>
+        </w:rPr>
+      </w:pPr>
+      <w:r>
+        <w:rPr>
+          <w:noProof/>
+        </w:rPr>
+        <w:t>4.5.1</w:t>
+      </w:r>
+      <w:r>
+        <w:rPr>
+          <w:rFonts w:asciiTheme="minorHAnsi" w:eastAsiaTheme="minorEastAsia" w:hAnsiTheme="minorHAnsi" w:cstheme="minorBidi"/>
+          <w:noProof/>
+          <w:sz w:val="22"/>
+          <w:szCs w:val="22"/>
+        </w:rPr>
+        <w:tab/>
+      </w:r>
+      <w:r>
+        <w:rPr>
+          <w:noProof/>
+        </w:rPr>
+        <w:t>Môi trường phát triển</w:t>
+      </w:r>
+      <w:r>
+        <w:rPr>
+          <w:noProof/>
+        </w:rPr>
+        <w:tab/>
+      </w:r>
+      <w:r>
+        <w:rPr>
+          <w:noProof/>
+        </w:rPr>
+        <w:fldChar w:fldCharType="begin"/>
+      </w:r>
+      <w:r>
+        <w:rPr>
+          <w:noProof/>
+        </w:rPr>
+        <w:instrText xml:space="preserve"> PAGEREF _Toc327121435 \h </w:instrText>
+      </w:r>
+      <w:r>
+        <w:rPr>
+          <w:noProof/>
+        </w:rPr>
+      </w:r>
+      <w:r>
+        <w:rPr>
+          <w:noProof/>
+        </w:rPr>
+        <w:fldChar w:fldCharType="separate"/>
+      </w:r>
+      <w:r>
+        <w:rPr>
+          <w:noProof/>
+        </w:rPr>
         <w:t>42</w:t>
+      </w:r>
+      <w:r>
+        <w:rPr>
+          <w:noProof/>
+        </w:rPr>
+        <w:fldChar w:fldCharType="end"/>
+      </w:r>
+    </w:p>
+    <w:p>
+      <w:pPr>
+        <w:pStyle w:val="TOC3"/>
+        <w:tabs>
+          <w:tab w:val="left" w:pos="1320"/>
+          <w:tab w:val="right" w:leader="dot" w:pos="9111"/>
+        </w:tabs>
+        <w:rPr>
+          <w:rFonts w:asciiTheme="minorHAnsi" w:eastAsiaTheme="minorEastAsia" w:hAnsiTheme="minorHAnsi" w:cstheme="minorBidi"/>
+          <w:noProof/>
+          <w:sz w:val="22"/>
+          <w:szCs w:val="22"/>
+        </w:rPr>
+      </w:pPr>
+      <w:r>
+        <w:rPr>
+          <w:noProof/>
+        </w:rPr>
+        <w:t>4.5.2</w:t>
+      </w:r>
+      <w:r>
+        <w:rPr>
+          <w:rFonts w:asciiTheme="minorHAnsi" w:eastAsiaTheme="minorEastAsia" w:hAnsiTheme="minorHAnsi" w:cstheme="minorBidi"/>
+          <w:noProof/>
+          <w:sz w:val="22"/>
+          <w:szCs w:val="22"/>
+        </w:rPr>
+        <w:tab/>
+      </w:r>
+      <w:r>
+        <w:rPr>
+          <w:noProof/>
+        </w:rPr>
+        <w:t>Hướng dẫn sử dụng</w:t>
+      </w:r>
+      <w:r>
+        <w:rPr>
+          <w:noProof/>
+        </w:rPr>
+        <w:tab/>
+      </w:r>
+      <w:r>
+        <w:rPr>
+          <w:noProof/>
+        </w:rPr>
+        <w:fldChar w:fldCharType="begin"/>
+      </w:r>
+      <w:r>
+        <w:rPr>
+          <w:noProof/>
+        </w:rPr>
+        <w:instrText xml:space="preserve"> PAGEREF _Toc327121436 \h </w:instrText>
+      </w:r>
+      <w:r>
+        <w:rPr>
+          <w:noProof/>
+        </w:rPr>
+      </w:r>
+      <w:r>
+        <w:rPr>
+          <w:noProof/>
+        </w:rPr>
+        <w:fldChar w:fldCharType="separate"/>
+      </w:r>
+      <w:r>
+        <w:rPr>
+          <w:noProof/>
+        </w:rPr>
+        <w:t>42</w:t>
+      </w:r>
+      <w:r>
+        <w:rPr>
+          <w:noProof/>
+        </w:rPr>
+        <w:fldChar w:fldCharType="end"/>
+      </w:r>
+    </w:p>
+    <w:p>
+      <w:pPr>
+        <w:pStyle w:val="TOC4"/>
+        <w:tabs>
+          <w:tab w:val="right" w:leader="dot" w:pos="9111"/>
+        </w:tabs>
+        <w:rPr>
+          <w:rFonts w:asciiTheme="minorHAnsi" w:eastAsiaTheme="minorEastAsia" w:hAnsiTheme="minorHAnsi" w:cstheme="minorBidi"/>
+          <w:noProof/>
+          <w:sz w:val="22"/>
+          <w:szCs w:val="22"/>
+        </w:rPr>
+      </w:pPr>
+      <w:r>
+        <w:rPr>
+          <w:noProof/>
+        </w:rPr>
+        <w:t>Tạo process</w:t>
+      </w:r>
+      <w:r>
+        <w:rPr>
+          <w:noProof/>
+        </w:rPr>
+        <w:tab/>
+      </w:r>
+      <w:r>
+        <w:rPr>
+          <w:noProof/>
+        </w:rPr>
+        <w:fldChar w:fldCharType="begin"/>
+      </w:r>
+      <w:r>
+        <w:rPr>
+          <w:noProof/>
+        </w:rPr>
+        <w:instrText xml:space="preserve"> PAGEREF _Toc327121437 \h </w:instrText>
+      </w:r>
+      <w:r>
+        <w:rPr>
+          <w:noProof/>
+        </w:rPr>
+      </w:r>
+      <w:r>
+        <w:rPr>
+          <w:noProof/>
+        </w:rPr>
+        <w:fldChar w:fldCharType="separate"/>
+      </w:r>
+      <w:r>
+        <w:rPr>
+          <w:noProof/>
+        </w:rPr>
+        <w:t>43</w:t>
+      </w:r>
+      <w:r>
+        <w:rPr>
+          <w:noProof/>
+        </w:rPr>
+        <w:fldChar w:fldCharType="end"/>
+      </w:r>
+    </w:p>
+    <w:p>
+      <w:pPr>
+        <w:pStyle w:val="TOC4"/>
+        <w:tabs>
+          <w:tab w:val="right" w:leader="dot" w:pos="9111"/>
+        </w:tabs>
+        <w:rPr>
+          <w:rFonts w:asciiTheme="minorHAnsi" w:eastAsiaTheme="minorEastAsia" w:hAnsiTheme="minorHAnsi" w:cstheme="minorBidi"/>
+          <w:noProof/>
+          <w:sz w:val="22"/>
+          <w:szCs w:val="22"/>
+        </w:rPr>
+      </w:pPr>
+      <w:r>
+        <w:rPr>
+          <w:noProof/>
+        </w:rPr>
+        <w:t>Quản lý project</w:t>
+      </w:r>
+      <w:r>
+        <w:rPr>
+          <w:noProof/>
+        </w:rPr>
+        <w:tab/>
+      </w:r>
+      <w:r>
+        <w:rPr>
+          <w:noProof/>
+        </w:rPr>
+        <w:fldChar w:fldCharType="begin"/>
+      </w:r>
+      <w:r>
+        <w:rPr>
+          <w:noProof/>
+        </w:rPr>
+        <w:instrText xml:space="preserve"> PAGEREF _Toc327121438 \h </w:instrText>
+      </w:r>
+      <w:r>
+        <w:rPr>
+          <w:noProof/>
+        </w:rPr>
+      </w:r>
+      <w:r>
+        <w:rPr>
+          <w:noProof/>
+        </w:rPr>
+        <w:fldChar w:fldCharType="separate"/>
+      </w:r>
+      <w:r>
+        <w:rPr>
+          <w:noProof/>
+        </w:rPr>
+        <w:t>44</w:t>
       </w:r>
       <w:r>
         <w:rPr>
@@ -5635,7 +6021,7 @@
         <w:rPr>
           <w:noProof/>
         </w:rPr>
-        <w:instrText xml:space="preserve"> PAGEREF _Toc327108866 \h </w:instrText>
+        <w:instrText xml:space="preserve"> PAGEREF _Toc327121439 \h </w:instrText>
       </w:r>
       <w:r>
         <w:rPr>
@@ -5652,7 +6038,7 @@
         <w:rPr>
           <w:noProof/>
         </w:rPr>
-        <w:t>44</w:t>
+        <w:t>48</w:t>
       </w:r>
       <w:r>
         <w:rPr>
@@ -5718,7 +6104,7 @@
         <w:rPr>
           <w:noProof/>
         </w:rPr>
-        <w:instrText xml:space="preserve"> PAGEREF _Toc327108867 \h </w:instrText>
+        <w:instrText xml:space="preserve"> PAGEREF _Toc327121440 \h </w:instrText>
       </w:r>
       <w:r>
         <w:rPr>
@@ -5735,7 +6121,7 @@
         <w:rPr>
           <w:noProof/>
         </w:rPr>
-        <w:t>45</w:t>
+        <w:t>49</w:t>
       </w:r>
       <w:r>
         <w:rPr>
@@ -5801,7 +6187,7 @@
         <w:rPr>
           <w:noProof/>
         </w:rPr>
-        <w:instrText xml:space="preserve"> PAGEREF _Toc327108868 \h </w:instrText>
+        <w:instrText xml:space="preserve"> PAGEREF _Toc327121441 \h </w:instrText>
       </w:r>
       <w:r>
         <w:rPr>
@@ -5818,7 +6204,7 @@
         <w:rPr>
           <w:noProof/>
         </w:rPr>
-        <w:t>46</w:t>
+        <w:t>50</w:t>
       </w:r>
       <w:r>
         <w:rPr>
@@ -5884,7 +6270,7 @@
         <w:rPr>
           <w:noProof/>
         </w:rPr>
-        <w:instrText xml:space="preserve"> PAGEREF _Toc327108869 \h </w:instrText>
+        <w:instrText xml:space="preserve"> PAGEREF _Toc327121442 \h </w:instrText>
       </w:r>
       <w:r>
         <w:rPr>
@@ -5901,7 +6287,68 @@
         <w:rPr>
           <w:noProof/>
         </w:rPr>
-        <w:t>47</w:t>
+        <w:t>51</w:t>
+      </w:r>
+      <w:r>
+        <w:rPr>
+          <w:noProof/>
+        </w:rPr>
+        <w:fldChar w:fldCharType="end"/>
+      </w:r>
+    </w:p>
+    <w:p>
+      <w:pPr>
+        <w:pStyle w:val="TOC2"/>
+        <w:tabs>
+          <w:tab w:val="right" w:leader="dot" w:pos="9111"/>
+        </w:tabs>
+        <w:rPr>
+          <w:rFonts w:asciiTheme="minorHAnsi" w:eastAsiaTheme="minorEastAsia" w:hAnsiTheme="minorHAnsi" w:cstheme="minorBidi"/>
+          <w:noProof/>
+          <w:sz w:val="22"/>
+          <w:szCs w:val="22"/>
+        </w:rPr>
+      </w:pPr>
+      <w:r>
+        <w:rPr>
+          <w:noProof/>
+        </w:rPr>
+        <w:t>Phụ lục A : Các khái niệm cơ bản</w:t>
+      </w:r>
+      <w:r>
+        <w:rPr>
+          <w:noProof/>
+        </w:rPr>
+        <w:tab/>
+      </w:r>
+      <w:r>
+        <w:rPr>
+          <w:noProof/>
+        </w:rPr>
+        <w:fldChar w:fldCharType="begin"/>
+      </w:r>
+      <w:r>
+        <w:rPr>
+          <w:noProof/>
+        </w:rPr>
+        <w:instrText xml:space="preserve"> PAGEREF _Toc327121443 \h </w:instrText>
+      </w:r>
+      <w:r>
+        <w:rPr>
+          <w:noProof/>
+        </w:rPr>
+      </w:r>
+      <w:r>
+        <w:rPr>
+          <w:noProof/>
+        </w:rPr>
+        <w:fldChar w:fldCharType="separate"/>
+      </w:r>
+      <w:r>
+        <w:rPr>
+          <w:noProof/>
+        </w:rPr>
+        <w:t>51</w:t>
       </w:r>
       <w:r>
         <w:rPr>
@@ -5934,12 +6381,12 @@
       <w:pPr>
         <w:pStyle w:val="Title"/>
       </w:pPr>
-      <w:bookmarkStart w:id="6" w:name="_Toc327108823"/>
+      <w:bookmarkStart w:id="7" w:name="_Toc327121391"/>
       <w:r>
         <w:lastRenderedPageBreak/>
         <w:t>DANH SÁCH CÁC BẢNG</w:t>
       </w:r>
-      <w:bookmarkEnd w:id="6"/>
+      <w:bookmarkEnd w:id="7"/>
     </w:p>
     <w:p>
       <w:pPr>
@@ -6170,8 +6617,6 @@
       <w:r>
         <w:fldChar w:fldCharType="end"/>
       </w:r>
-      <w:bookmarkStart w:id="7" w:name="_GoBack"/>
-      <w:bookmarkEnd w:id="7"/>
       <w:r>
         <w:br w:type="page"/>
       </w:r>
@@ -6180,7 +6625,7 @@
       <w:pPr>
         <w:pStyle w:val="Title"/>
       </w:pPr>
-      <w:bookmarkStart w:id="8" w:name="_Toc327108824"/>
+      <w:bookmarkStart w:id="8" w:name="_Toc327121392"/>
       <w:r>
         <w:lastRenderedPageBreak/>
         <w:t xml:space="preserve">DANH SÁCH </w:t>
@@ -7637,7 +8082,7 @@
       <w:pPr>
         <w:pStyle w:val="Heading1"/>
       </w:pPr>
-      <w:bookmarkStart w:id="9" w:name="_Toc327108825"/>
+      <w:bookmarkStart w:id="9" w:name="_Toc327121393"/>
       <w:r>
         <w:lastRenderedPageBreak/>
         <w:t>MỞ ĐẦU</w:t>
@@ -8047,7 +8492,7 @@
       <w:pPr>
         <w:pStyle w:val="Heading1"/>
       </w:pPr>
-      <w:bookmarkStart w:id="10" w:name="_Toc327108826"/>
+      <w:bookmarkStart w:id="10" w:name="_Toc327121394"/>
       <w:r>
         <w:lastRenderedPageBreak/>
         <w:t>TỒNG QUAN</w:t>
@@ -8540,7 +8985,7 @@
       <w:pPr>
         <w:pStyle w:val="Heading1"/>
       </w:pPr>
-      <w:bookmarkStart w:id="11" w:name="_Toc327108827"/>
+      <w:bookmarkStart w:id="11" w:name="_Toc327121395"/>
       <w:r>
         <w:t xml:space="preserve">NGHIÊN CỨU </w:t>
       </w:r>
@@ -8604,7 +9049,7 @@
       <w:pPr>
         <w:pStyle w:val="Heading2"/>
       </w:pPr>
-      <w:bookmarkStart w:id="12" w:name="_Toc327108828"/>
+      <w:bookmarkStart w:id="12" w:name="_Toc327121396"/>
       <w:r>
         <w:t>Cơ sở lý thuyết</w:t>
       </w:r>
@@ -8888,7 +9333,7 @@
         <w:pStyle w:val="Heading2"/>
         <w:jc w:val="both"/>
       </w:pPr>
-      <w:bookmarkStart w:id="13" w:name="_Toc327108829"/>
+      <w:bookmarkStart w:id="13" w:name="_Toc327121397"/>
       <w:r>
         <w:t>Tìm hiểu thực tế</w:t>
       </w:r>
@@ -8930,7 +9375,7 @@
       <w:pPr>
         <w:pStyle w:val="Heading3"/>
       </w:pPr>
-      <w:bookmarkStart w:id="14" w:name="_Toc327108830"/>
+      <w:bookmarkStart w:id="14" w:name="_Toc327121398"/>
       <w:r>
         <w:t>Team foundation server</w:t>
       </w:r>
@@ -9476,7 +9921,7 @@
       <w:pPr>
         <w:pStyle w:val="Heading3"/>
       </w:pPr>
-      <w:bookmarkStart w:id="18" w:name="_Toc327108831"/>
+      <w:bookmarkStart w:id="18" w:name="_Toc327121399"/>
       <w:r>
         <w:t>Redmine</w:t>
       </w:r>
@@ -9672,7 +10117,7 @@
       <w:pPr>
         <w:pStyle w:val="Heading3"/>
       </w:pPr>
-      <w:bookmarkStart w:id="19" w:name="_Toc327108832"/>
+      <w:bookmarkStart w:id="19" w:name="_Toc327121400"/>
       <w:r>
         <w:t>Assemla</w:t>
       </w:r>
@@ -9719,7 +10164,7 @@
           <w:shd w:val="clear" w:color="auto" w:fill="F5F5FF"/>
         </w:rPr>
       </w:pPr>
-      <w:bookmarkStart w:id="20" w:name="_Toc327108833"/>
+      <w:bookmarkStart w:id="20" w:name="_Toc327121401"/>
       <w:r>
         <w:rPr>
           <w:shd w:val="clear" w:color="auto" w:fill="F5F5FF"/>
@@ -9834,7 +10279,7 @@
       <w:pPr>
         <w:pStyle w:val="Heading1"/>
       </w:pPr>
-      <w:bookmarkStart w:id="21" w:name="_Toc327108834"/>
+      <w:bookmarkStart w:id="21" w:name="_Toc327121402"/>
       <w:r>
         <w:t>TRÌNH BÀY, ĐÁNH GIÁ BÀN LUẬN VỀ CÁC KẾT QUẢ</w:t>
       </w:r>
@@ -9859,7 +10304,7 @@
         <w:pStyle w:val="Heading2"/>
         <w:ind w:left="1080"/>
       </w:pPr>
-      <w:bookmarkStart w:id="22" w:name="_Toc327108835"/>
+      <w:bookmarkStart w:id="22" w:name="_Toc327121403"/>
       <w:r>
         <w:t>Danh</w:t>
       </w:r>
@@ -10244,8 +10689,7 @@
         <w:pStyle w:val="Caption"/>
         <w:jc w:val="center"/>
       </w:pPr>
-      <w:bookmarkStart w:id="24" w:name="_Toc327108836"/>
-      <w:bookmarkStart w:id="25" w:name="_Toc327109561"/>
+      <w:bookmarkStart w:id="24" w:name="_Toc327109561"/>
       <w:r>
         <w:t xml:space="preserve">Bảng </w:t>
       </w:r>
@@ -10260,23 +10704,24 @@
       <w:r>
         <w:t xml:space="preserve"> Danh sách actor</w:t>
       </w:r>
-      <w:bookmarkEnd w:id="25"/>
+      <w:bookmarkEnd w:id="24"/>
     </w:p>
     <w:p>
       <w:pPr>
         <w:pStyle w:val="Heading2"/>
         <w:ind w:left="1080"/>
       </w:pPr>
+      <w:bookmarkStart w:id="25" w:name="_Toc327121404"/>
       <w:r>
         <w:t>Sơ đồ Use-Case</w:t>
       </w:r>
-      <w:bookmarkEnd w:id="24"/>
+      <w:bookmarkEnd w:id="25"/>
     </w:p>
     <w:p>
       <w:pPr>
         <w:pStyle w:val="Heading3"/>
       </w:pPr>
-      <w:bookmarkStart w:id="26" w:name="_Toc327108837"/>
+      <w:bookmarkStart w:id="26" w:name="_Toc327121405"/>
       <w:r>
         <w:t>Mô hình Use-Case</w:t>
       </w:r>
@@ -10562,7 +11007,7 @@
       <w:pPr>
         <w:pStyle w:val="Heading4"/>
       </w:pPr>
-      <w:bookmarkStart w:id="29" w:name="_Toc327108838"/>
+      <w:bookmarkStart w:id="29" w:name="_Toc327121406"/>
       <w:r>
         <w:lastRenderedPageBreak/>
         <w:t>Account management</w:t>
@@ -10664,7 +11109,7 @@
       <w:r>
         <w:br w:type="page"/>
       </w:r>
-      <w:bookmarkStart w:id="31" w:name="_Toc327108839"/>
+      <w:bookmarkStart w:id="31" w:name="_Toc327121407"/>
       <w:r>
         <w:lastRenderedPageBreak/>
         <w:t>Project management</w:t>
@@ -10763,7 +11208,7 @@
           <w:numId w:val="43"/>
         </w:numPr>
       </w:pPr>
-      <w:bookmarkStart w:id="33" w:name="_Toc327108840"/>
+      <w:bookmarkStart w:id="33" w:name="_Toc327121408"/>
       <w:r>
         <w:t>Project structure management</w:t>
       </w:r>
@@ -10880,7 +11325,7 @@
         </w:numPr>
         <w:ind w:left="1800"/>
       </w:pPr>
-      <w:bookmarkStart w:id="35" w:name="_Toc327108841"/>
+      <w:bookmarkStart w:id="35" w:name="_Toc327121409"/>
       <w:r>
         <w:lastRenderedPageBreak/>
         <w:t>Project activity</w:t>
@@ -11061,7 +11506,7 @@
       <w:pPr>
         <w:pStyle w:val="Heading3"/>
       </w:pPr>
-      <w:bookmarkStart w:id="37" w:name="_Toc327108842"/>
+      <w:bookmarkStart w:id="37" w:name="_Toc327121410"/>
       <w:r>
         <w:t>Đặc</w:t>
       </w:r>
@@ -11074,7 +11519,7 @@
       <w:pPr>
         <w:pStyle w:val="Heading4"/>
       </w:pPr>
-      <w:bookmarkStart w:id="38" w:name="_Toc327108843"/>
+      <w:bookmarkStart w:id="38" w:name="_Toc327121411"/>
       <w:r>
         <w:t>Use-Case admin create account</w:t>
       </w:r>
@@ -11222,7 +11667,7 @@
       <w:pPr>
         <w:pStyle w:val="Heading4"/>
       </w:pPr>
-      <w:bookmarkStart w:id="39" w:name="_Toc327108844"/>
+      <w:bookmarkStart w:id="39" w:name="_Toc327121412"/>
       <w:r>
         <w:t>Use-Case admin search account</w:t>
       </w:r>
@@ -11341,7 +11786,7 @@
       <w:pPr>
         <w:pStyle w:val="Heading4"/>
       </w:pPr>
-      <w:bookmarkStart w:id="40" w:name="_Toc327108845"/>
+      <w:bookmarkStart w:id="40" w:name="_Toc327121413"/>
       <w:r>
         <w:t>Use-Case admin update account</w:t>
       </w:r>
@@ -11483,7 +11928,7 @@
       <w:pPr>
         <w:pStyle w:val="Heading4"/>
       </w:pPr>
-      <w:bookmarkStart w:id="41" w:name="_Toc327108846"/>
+      <w:bookmarkStart w:id="41" w:name="_Toc327121414"/>
       <w:r>
         <w:t>Use-Case admin delete account</w:t>
       </w:r>
@@ -11615,7 +12060,7 @@
       <w:pPr>
         <w:pStyle w:val="Heading4"/>
       </w:pPr>
-      <w:bookmarkStart w:id="42" w:name="_Toc327108847"/>
+      <w:bookmarkStart w:id="42" w:name="_Toc327121415"/>
       <w:r>
         <w:t>Use-Case guest active account</w:t>
       </w:r>
@@ -11752,7 +12197,7 @@
       <w:pPr>
         <w:pStyle w:val="Heading4"/>
       </w:pPr>
-      <w:bookmarkStart w:id="43" w:name="_Toc327108848"/>
+      <w:bookmarkStart w:id="43" w:name="_Toc327121416"/>
       <w:r>
         <w:t>Use-Case guest login</w:t>
       </w:r>
@@ -11871,7 +12316,7 @@
       <w:pPr>
         <w:pStyle w:val="Heading4"/>
       </w:pPr>
-      <w:bookmarkStart w:id="44" w:name="_Toc327108849"/>
+      <w:bookmarkStart w:id="44" w:name="_Toc327121417"/>
       <w:r>
         <w:lastRenderedPageBreak/>
         <w:t>Use-Case user update user’s account</w:t>
@@ -11990,7 +12435,7 @@
       <w:pPr>
         <w:pStyle w:val="Heading4"/>
       </w:pPr>
-      <w:bookmarkStart w:id="45" w:name="_Toc327108850"/>
+      <w:bookmarkStart w:id="45" w:name="_Toc327121418"/>
       <w:r>
         <w:t>Use-Case user create user’s event</w:t>
       </w:r>
@@ -12114,7 +12559,7 @@
       <w:pPr>
         <w:pStyle w:val="Heading4"/>
       </w:pPr>
-      <w:bookmarkStart w:id="46" w:name="_Toc327108851"/>
+      <w:bookmarkStart w:id="46" w:name="_Toc327121419"/>
       <w:r>
         <w:t>Use-Case user view user’s event</w:t>
       </w:r>
@@ -12235,7 +12680,7 @@
       <w:pPr>
         <w:pStyle w:val="Heading4"/>
       </w:pPr>
-      <w:bookmarkStart w:id="47" w:name="_Toc327108852"/>
+      <w:bookmarkStart w:id="47" w:name="_Toc327121420"/>
       <w:r>
         <w:t>Use-Case user update user’s event</w:t>
       </w:r>
@@ -12354,7 +12799,7 @@
       <w:pPr>
         <w:pStyle w:val="Heading4"/>
       </w:pPr>
-      <w:bookmarkStart w:id="48" w:name="_Toc327108853"/>
+      <w:bookmarkStart w:id="48" w:name="_Toc327121421"/>
       <w:r>
         <w:t>Use-Case user view user’s project</w:t>
       </w:r>
@@ -12473,7 +12918,7 @@
       <w:pPr>
         <w:pStyle w:val="Heading4"/>
       </w:pPr>
-      <w:bookmarkStart w:id="49" w:name="_Toc327108854"/>
+      <w:bookmarkStart w:id="49" w:name="_Toc327121422"/>
       <w:r>
         <w:t>Use-Case user view work item assign to me</w:t>
       </w:r>
@@ -12593,7 +13038,7 @@
       <w:pPr>
         <w:pStyle w:val="Heading4"/>
       </w:pPr>
-      <w:bookmarkStart w:id="50" w:name="_Toc327108855"/>
+      <w:bookmarkStart w:id="50" w:name="_Toc327121423"/>
       <w:r>
         <w:t>Use-Case logout</w:t>
       </w:r>
@@ -12716,7 +13161,7 @@
           <w:rFonts w:cstheme="minorBidi"/>
         </w:rPr>
       </w:pPr>
-      <w:bookmarkStart w:id="51" w:name="_Toc327108856"/>
+      <w:bookmarkStart w:id="51" w:name="_Toc327121424"/>
       <w:r>
         <w:rPr>
           <w:lang w:val="en-CA"/>
@@ -13804,8 +14249,7 @@
       <w:pPr>
         <w:pStyle w:val="Caption"/>
       </w:pPr>
-      <w:bookmarkStart w:id="53" w:name="_Toc327108857"/>
-      <w:bookmarkStart w:id="54" w:name="_Toc327109563"/>
+      <w:bookmarkStart w:id="53" w:name="_Toc327109563"/>
       <w:r>
         <w:t xml:space="preserve">Bảng </w:t>
       </w:r>
@@ -13823,28 +14267,29 @@
       <w:r>
         <w:t>Các lớp đối tượng</w:t>
       </w:r>
+      <w:bookmarkEnd w:id="53"/>
+    </w:p>
+    <w:p>
+      <w:pPr>
+        <w:pStyle w:val="Heading2"/>
+        <w:rPr>
+          <w:noProof/>
+        </w:rPr>
+      </w:pPr>
+      <w:bookmarkStart w:id="54" w:name="_Toc327121425"/>
+      <w:r>
+        <w:rPr>
+          <w:noProof/>
+        </w:rPr>
+        <w:t>Thiết kế giao diện</w:t>
+      </w:r>
       <w:bookmarkEnd w:id="54"/>
     </w:p>
     <w:p>
       <w:pPr>
-        <w:pStyle w:val="Heading2"/>
-        <w:rPr>
-          <w:noProof/>
-        </w:rPr>
-      </w:pPr>
-      <w:r>
-        <w:rPr>
-          <w:noProof/>
-        </w:rPr>
-        <w:t>Thiết kế giao diện</w:t>
-      </w:r>
-      <w:bookmarkEnd w:id="53"/>
-    </w:p>
-    <w:p>
-      <w:pPr>
         <w:pStyle w:val="Heading3"/>
       </w:pPr>
-      <w:bookmarkStart w:id="55" w:name="_Toc327108858"/>
+      <w:bookmarkStart w:id="55" w:name="_Toc327121426"/>
       <w:r>
         <w:t>Chức năng quản lý người dùng</w:t>
       </w:r>
@@ -14042,7 +14487,7 @@
       <w:pPr>
         <w:pStyle w:val="Heading3"/>
       </w:pPr>
-      <w:bookmarkStart w:id="58" w:name="_Toc327108859"/>
+      <w:bookmarkStart w:id="58" w:name="_Toc327121427"/>
       <w:r>
         <w:t>Chức năng quản lý Proccess</w:t>
       </w:r>
@@ -14223,7 +14668,7 @@
       <w:pPr>
         <w:pStyle w:val="Heading3"/>
       </w:pPr>
-      <w:bookmarkStart w:id="61" w:name="_Toc327108860"/>
+      <w:bookmarkStart w:id="61" w:name="_Toc327121428"/>
       <w:r>
         <w:t>Chức năng quản lý Study Class</w:t>
       </w:r>
@@ -14330,7 +14775,7 @@
       <w:pPr>
         <w:pStyle w:val="Heading3"/>
       </w:pPr>
-      <w:bookmarkStart w:id="63" w:name="_Toc327108861"/>
+      <w:bookmarkStart w:id="63" w:name="_Toc327121429"/>
       <w:r>
         <w:t>Chức năng quản lý Project</w:t>
       </w:r>
@@ -14425,7 +14870,7 @@
       <w:pPr>
         <w:pStyle w:val="Heading3"/>
       </w:pPr>
-      <w:bookmarkStart w:id="65" w:name="_Toc327108862"/>
+      <w:bookmarkStart w:id="65" w:name="_Toc327121430"/>
       <w:r>
         <w:t>Chức năng quản lý thành viên dự án</w:t>
       </w:r>
@@ -14532,7 +14977,7 @@
       <w:pPr>
         <w:pStyle w:val="Heading3"/>
       </w:pPr>
-      <w:bookmarkStart w:id="67" w:name="_Toc327108863"/>
+      <w:bookmarkStart w:id="67" w:name="_Toc327121431"/>
       <w:r>
         <w:t>Chức năng quản lý tác vụ</w:t>
       </w:r>
@@ -14630,7 +15075,7 @@
       <w:pPr>
         <w:pStyle w:val="Heading3"/>
       </w:pPr>
-      <w:bookmarkStart w:id="69" w:name="_Toc327108864"/>
+      <w:bookmarkStart w:id="69" w:name="_Toc327121432"/>
       <w:r>
         <w:t>Chức năng lên kế hoạch</w:t>
       </w:r>
@@ -14734,7 +15179,7 @@
       <w:pPr>
         <w:pStyle w:val="Heading3"/>
       </w:pPr>
-      <w:bookmarkStart w:id="71" w:name="_Toc327108865"/>
+      <w:bookmarkStart w:id="71" w:name="_Toc327121433"/>
       <w:r>
         <w:t>Chức năng thiết lập thông tin</w:t>
       </w:r>
@@ -14844,20 +15289,983 @@
         </w:rPr>
       </w:pPr>
     </w:p>
-    <w:p/>
+    <w:p>
+      <w:pPr>
+        <w:pStyle w:val="Heading2"/>
+      </w:pPr>
+      <w:bookmarkStart w:id="73" w:name="_Toc327121434"/>
+      <w:r>
+        <w:t>Cài đặt và thử nghiệm</w:t>
+      </w:r>
+      <w:bookmarkEnd w:id="73"/>
+    </w:p>
+    <w:p>
+      <w:pPr>
+        <w:pStyle w:val="Heading3"/>
+      </w:pPr>
+      <w:bookmarkStart w:id="74" w:name="_Toc327121435"/>
+      <w:r>
+        <w:lastRenderedPageBreak/>
+        <w:t>Môi trường phát triển</w:t>
+      </w:r>
+      <w:bookmarkEnd w:id="74"/>
+    </w:p>
+    <w:p>
+      <w:r>
+        <w:t>Các công cụ và môi trường được sử dụng để thực hiện đề tài :</w:t>
+      </w:r>
+    </w:p>
     <w:p>
       <w:pPr>
         <w:pStyle w:val="ListParagraph"/>
         <w:numPr>
           <w:ilvl w:val="0"/>
-          <w:numId w:val="10"/>
+          <w:numId w:val="9"/>
         </w:numPr>
-        <w:outlineLvl w:val="1"/>
-        <w:rPr>
-          <w:b/>
-          <w:vanish/>
-        </w:rPr>
-      </w:pPr>
+      </w:pPr>
+      <w:r>
+        <w:t>Công cụ phân tích, thiết kế : Rational Rose 7.0.0</w:t>
+      </w:r>
+    </w:p>
+    <w:p>
+      <w:pPr>
+        <w:pStyle w:val="ListParagraph"/>
+        <w:numPr>
+          <w:ilvl w:val="0"/>
+          <w:numId w:val="9"/>
+        </w:numPr>
+      </w:pPr>
+      <w:r>
+        <w:t>Môi trường cái đặt ứng dụng : Microsoft Windows 7</w:t>
+      </w:r>
+    </w:p>
+    <w:p>
+      <w:pPr>
+        <w:pStyle w:val="ListParagraph"/>
+        <w:numPr>
+          <w:ilvl w:val="0"/>
+          <w:numId w:val="9"/>
+        </w:numPr>
+      </w:pPr>
+      <w:r>
+        <w:t>Công cụ lập trình : Spring S</w:t>
+      </w:r>
+      <w:r>
+        <w:t xml:space="preserve">ource </w:t>
+      </w:r>
+      <w:r>
+        <w:t>T</w:t>
+      </w:r>
+      <w:r>
+        <w:t xml:space="preserve">ool </w:t>
+      </w:r>
+      <w:r>
+        <w:t>S</w:t>
+      </w:r>
+      <w:r>
+        <w:t>uite</w:t>
+      </w:r>
+      <w:r>
+        <w:t xml:space="preserve"> 2.9.0</w:t>
+      </w:r>
+    </w:p>
+    <w:p>
+      <w:pPr>
+        <w:pStyle w:val="ListParagraph"/>
+        <w:numPr>
+          <w:ilvl w:val="0"/>
+          <w:numId w:val="9"/>
+        </w:numPr>
+      </w:pPr>
+      <w:r>
+        <w:t xml:space="preserve">Server triển khai  : </w:t>
+      </w:r>
+      <w:r>
+        <w:t>vfabric</w:t>
+      </w:r>
+      <w:r>
+        <w:t xml:space="preserve"> </w:t>
+      </w:r>
+      <w:r>
+        <w:t>tc</w:t>
+      </w:r>
+      <w:r>
+        <w:t xml:space="preserve"> </w:t>
+      </w:r>
+      <w:r>
+        <w:t>server</w:t>
+      </w:r>
+      <w:r>
+        <w:t xml:space="preserve"> </w:t>
+      </w:r>
+      <w:r>
+        <w:t>developer</w:t>
+      </w:r>
+      <w:r>
+        <w:t xml:space="preserve"> </w:t>
+      </w:r>
+      <w:r>
+        <w:t>2.6.3</w:t>
+      </w:r>
+    </w:p>
+    <w:p>
+      <w:pPr>
+        <w:pStyle w:val="Heading3"/>
+      </w:pPr>
+      <w:bookmarkStart w:id="75" w:name="_Toc327121436"/>
+      <w:r>
+        <w:t>Hướng dẫn sử dụng</w:t>
+      </w:r>
+      <w:bookmarkEnd w:id="75"/>
+    </w:p>
+    <w:p>
+      <w:pPr>
+        <w:rPr>
+          <w:rFonts w:eastAsiaTheme="majorEastAsia"/>
+        </w:rPr>
+      </w:pPr>
+      <w:r>
+        <w:rPr>
+          <w:rFonts w:eastAsiaTheme="majorEastAsia"/>
+        </w:rPr>
+        <w:t>Sau khi triển khai ứng dụng lên server, khởi động ứng dụng để thấy màn hình đăng nhập.</w:t>
+      </w:r>
+    </w:p>
+    <w:p>
+      <w:pPr>
+        <w:jc w:val="center"/>
+        <w:rPr>
+          <w:rFonts w:eastAsiaTheme="majorEastAsia"/>
+        </w:rPr>
+      </w:pPr>
+      <w:r>
+        <w:rPr>
+          <w:noProof/>
+        </w:rPr>
+        <w:drawing>
+          <wp:inline distT="0" distB="0" distL="0" distR="0" wp14:anchorId="49158F2D" wp14:editId="56230F0A">
+            <wp:extent cx="3150844" cy="1724174"/>
+            <wp:effectExtent l="0" t="0" r="0" b="0"/>
+            <wp:docPr id="3" name="Picture 3"/>
+            <wp:cNvGraphicFramePr>
+              <a:graphicFrameLocks xmlns:a="http://schemas.openxmlformats.org/drawingml/2006/main" noChangeAspect="1"/>
+            </wp:cNvGraphicFramePr>
+            <a:graphic xmlns:a="http://schemas.openxmlformats.org/drawingml/2006/main">
+              <a:graphicData uri="http://schemas.openxmlformats.org/drawingml/2006/picture">
+                <pic:pic xmlns:pic="http://schemas.openxmlformats.org/drawingml/2006/picture">
+                  <pic:nvPicPr>
+                    <pic:cNvPr id="0" name=""/>
+                    <pic:cNvPicPr/>
+                  </pic:nvPicPr>
+                  <pic:blipFill>
+                    <a:blip r:embed="rId29"/>
+                    <a:stretch>
+                      <a:fillRect/>
+                    </a:stretch>
+                  </pic:blipFill>
+                  <pic:spPr>
+                    <a:xfrm>
+                      <a:off x="0" y="0"/>
+                      <a:ext cx="3153073" cy="1725394"/>
+                    </a:xfrm>
+                    <a:prstGeom prst="rect">
+                      <a:avLst/>
+                    </a:prstGeom>
+                  </pic:spPr>
+                </pic:pic>
+              </a:graphicData>
+            </a:graphic>
+          </wp:inline>
+        </w:drawing>
+      </w:r>
+    </w:p>
+    <w:p>
+      <w:pPr>
+        <w:rPr>
+          <w:rFonts w:eastAsiaTheme="majorEastAsia"/>
+        </w:rPr>
+      </w:pPr>
+      <w:r>
+        <w:rPr>
+          <w:rFonts w:eastAsiaTheme="majorEastAsia"/>
+        </w:rPr>
+        <w:t xml:space="preserve">Username mặc định ban đầu là </w:t>
+      </w:r>
+      <w:hyperlink r:id="rId30" w:history="1">
+        <w:r>
+          <w:rPr>
+            <w:rStyle w:val="Hyperlink"/>
+            <w:rFonts w:eastAsiaTheme="majorEastAsia"/>
+          </w:rPr>
+          <w:t>admin@yahoo.com</w:t>
+        </w:r>
+      </w:hyperlink>
+      <w:r>
+        <w:rPr>
+          <w:rFonts w:eastAsiaTheme="majorEastAsia"/>
+        </w:rPr>
+        <w:t xml:space="preserve"> và password : 12345.</w:t>
+      </w:r>
+    </w:p>
+    <w:p>
+      <w:pPr>
+        <w:jc w:val="both"/>
+        <w:rPr>
+          <w:rFonts w:eastAsiaTheme="majorEastAsia"/>
+        </w:rPr>
+      </w:pPr>
+      <w:r>
+        <w:rPr>
+          <w:rFonts w:eastAsiaTheme="majorEastAsia"/>
+        </w:rPr>
+        <w:t>Sau khi đăng nhập với quyền admin. Người dùng sẽ tới màn hình dashboard. Đây là giao diện giành cho người dùng. Admin cũng có thể được coi như 1 người dùng bình thường.</w:t>
+      </w:r>
+    </w:p>
+    <w:p>
+      <w:pPr>
+        <w:rPr>
+          <w:rFonts w:eastAsiaTheme="majorEastAsia"/>
+        </w:rPr>
+      </w:pPr>
+      <w:r>
+        <w:rPr>
+          <w:rFonts w:eastAsiaTheme="majorEastAsia"/>
+          <w:noProof/>
+        </w:rPr>
+        <w:lastRenderedPageBreak/>
+        <w:drawing>
+          <wp:inline distT="0" distB="0" distL="0" distR="0">
+            <wp:extent cx="5786120" cy="2860040"/>
+            <wp:effectExtent l="0" t="0" r="5080" b="0"/>
+            <wp:docPr id="17" name="Picture 17"/>
+            <wp:cNvGraphicFramePr>
+              <a:graphicFrameLocks xmlns:a="http://schemas.openxmlformats.org/drawingml/2006/main" noChangeAspect="1"/>
+            </wp:cNvGraphicFramePr>
+            <a:graphic xmlns:a="http://schemas.openxmlformats.org/drawingml/2006/main">
+              <a:graphicData uri="http://schemas.openxmlformats.org/drawingml/2006/picture">
+                <pic:pic xmlns:pic="http://schemas.openxmlformats.org/drawingml/2006/picture">
+                  <pic:nvPicPr>
+                    <pic:cNvPr id="0" name="Picture 1"/>
+                    <pic:cNvPicPr>
+                      <a:picLocks noChangeAspect="1" noChangeArrowheads="1"/>
+                    </pic:cNvPicPr>
+                  </pic:nvPicPr>
+                  <pic:blipFill>
+                    <a:blip r:embed="rId31">
+                      <a:extLst>
+                        <a:ext uri="{28A0092B-C50C-407E-A947-70E740481C1C}">
+                          <a14:useLocalDpi xmlns:a14="http://schemas.microsoft.com/office/drawing/2010/main" val="0"/>
+                        </a:ext>
+                      </a:extLst>
+                    </a:blip>
+                    <a:srcRect/>
+                    <a:stretch>
+                      <a:fillRect/>
+                    </a:stretch>
+                  </pic:blipFill>
+                  <pic:spPr bwMode="auto">
+                    <a:xfrm>
+                      <a:off x="0" y="0"/>
+                      <a:ext cx="5786120" cy="2860040"/>
+                    </a:xfrm>
+                    <a:prstGeom prst="rect">
+                      <a:avLst/>
+                    </a:prstGeom>
+                    <a:noFill/>
+                    <a:ln>
+                      <a:noFill/>
+                    </a:ln>
+                  </pic:spPr>
+                </pic:pic>
+              </a:graphicData>
+            </a:graphic>
+          </wp:inline>
+        </w:drawing>
+      </w:r>
+    </w:p>
+    <w:p>
+      <w:pPr>
+        <w:rPr>
+          <w:rFonts w:eastAsiaTheme="majorEastAsia"/>
+        </w:rPr>
+      </w:pPr>
+      <w:r>
+        <w:rPr>
+          <w:rFonts w:eastAsiaTheme="majorEastAsia"/>
+        </w:rPr>
+        <w:t>Admin nên đổi password ngay sau khi đăng nhập lần đầu.</w:t>
+      </w:r>
+    </w:p>
+    <w:p>
+      <w:pPr>
+        <w:rPr>
+          <w:rFonts w:eastAsiaTheme="majorEastAsia"/>
+        </w:rPr>
+      </w:pPr>
+      <w:r>
+        <w:rPr>
+          <w:noProof/>
+        </w:rPr>
+        <w:drawing>
+          <wp:inline distT="0" distB="0" distL="0" distR="0" wp14:anchorId="45DA5BF7" wp14:editId="13F448B3">
+            <wp:extent cx="5791835" cy="1439296"/>
+            <wp:effectExtent l="0" t="0" r="0" b="8890"/>
+            <wp:docPr id="15" name="Picture 15"/>
+            <wp:cNvGraphicFramePr>
+              <a:graphicFrameLocks xmlns:a="http://schemas.openxmlformats.org/drawingml/2006/main" noChangeAspect="1"/>
+            </wp:cNvGraphicFramePr>
+            <a:graphic xmlns:a="http://schemas.openxmlformats.org/drawingml/2006/main">
+              <a:graphicData uri="http://schemas.openxmlformats.org/drawingml/2006/picture">
+                <pic:pic xmlns:pic="http://schemas.openxmlformats.org/drawingml/2006/picture">
+                  <pic:nvPicPr>
+                    <pic:cNvPr id="0" name=""/>
+                    <pic:cNvPicPr/>
+                  </pic:nvPicPr>
+                  <pic:blipFill>
+                    <a:blip r:embed="rId32"/>
+                    <a:stretch>
+                      <a:fillRect/>
+                    </a:stretch>
+                  </pic:blipFill>
+                  <pic:spPr>
+                    <a:xfrm>
+                      <a:off x="0" y="0"/>
+                      <a:ext cx="5791835" cy="1439296"/>
+                    </a:xfrm>
+                    <a:prstGeom prst="rect">
+                      <a:avLst/>
+                    </a:prstGeom>
+                  </pic:spPr>
+                </pic:pic>
+              </a:graphicData>
+            </a:graphic>
+          </wp:inline>
+        </w:drawing>
+      </w:r>
+    </w:p>
+    <w:p>
+      <w:pPr>
+        <w:pStyle w:val="Heading4"/>
+      </w:pPr>
+      <w:bookmarkStart w:id="76" w:name="_Toc327121437"/>
+      <w:r>
+        <w:t>Tạo process</w:t>
+      </w:r>
+      <w:bookmarkEnd w:id="76"/>
+    </w:p>
+    <w:p>
+      <w:pPr>
+        <w:jc w:val="both"/>
+        <w:rPr>
+          <w:rFonts w:eastAsiaTheme="majorEastAsia"/>
+        </w:rPr>
+      </w:pPr>
+      <w:r>
+        <w:rPr>
+          <w:rFonts w:eastAsiaTheme="majorEastAsia"/>
+        </w:rPr>
+        <w:t xml:space="preserve">Đây là bước đầu tiên 1 admin nên làm. Bởi proccess là điều kiện đầu tiên trước khi tạo các </w:t>
+      </w:r>
+      <w:r>
+        <w:rPr>
+          <w:rFonts w:eastAsiaTheme="majorEastAsia"/>
+        </w:rPr>
+        <w:t>project. Click vào link admin trên thanh menu để chuyển sang màn hình admin.</w:t>
+      </w:r>
+    </w:p>
+    <w:p>
+      <w:pPr>
+        <w:rPr>
+          <w:rFonts w:eastAsiaTheme="majorEastAsia"/>
+        </w:rPr>
+      </w:pPr>
+      <w:r>
+        <w:rPr>
+          <w:rFonts w:eastAsiaTheme="majorEastAsia"/>
+          <w:noProof/>
+        </w:rPr>
+        <w:drawing>
+          <wp:inline distT="0" distB="0" distL="0" distR="0">
+            <wp:extent cx="5793740" cy="482600"/>
+            <wp:effectExtent l="0" t="0" r="0" b="0"/>
+            <wp:docPr id="23" name="Picture 23"/>
+            <wp:cNvGraphicFramePr>
+              <a:graphicFrameLocks xmlns:a="http://schemas.openxmlformats.org/drawingml/2006/main" noChangeAspect="1"/>
+            </wp:cNvGraphicFramePr>
+            <a:graphic xmlns:a="http://schemas.openxmlformats.org/drawingml/2006/main">
+              <a:graphicData uri="http://schemas.openxmlformats.org/drawingml/2006/picture">
+                <pic:pic xmlns:pic="http://schemas.openxmlformats.org/drawingml/2006/picture">
+                  <pic:nvPicPr>
+                    <pic:cNvPr id="0" name="Picture 2"/>
+                    <pic:cNvPicPr>
+                      <a:picLocks noChangeAspect="1" noChangeArrowheads="1"/>
+                    </pic:cNvPicPr>
+                  </pic:nvPicPr>
+                  <pic:blipFill>
+                    <a:blip r:embed="rId33">
+                      <a:extLst>
+                        <a:ext uri="{28A0092B-C50C-407E-A947-70E740481C1C}">
+                          <a14:useLocalDpi xmlns:a14="http://schemas.microsoft.com/office/drawing/2010/main" val="0"/>
+                        </a:ext>
+                      </a:extLst>
+                    </a:blip>
+                    <a:srcRect/>
+                    <a:stretch>
+                      <a:fillRect/>
+                    </a:stretch>
+                  </pic:blipFill>
+                  <pic:spPr bwMode="auto">
+                    <a:xfrm>
+                      <a:off x="0" y="0"/>
+                      <a:ext cx="5793740" cy="482600"/>
+                    </a:xfrm>
+                    <a:prstGeom prst="rect">
+                      <a:avLst/>
+                    </a:prstGeom>
+                    <a:noFill/>
+                    <a:ln>
+                      <a:noFill/>
+                    </a:ln>
+                  </pic:spPr>
+                </pic:pic>
+              </a:graphicData>
+            </a:graphic>
+          </wp:inline>
+        </w:drawing>
+      </w:r>
+    </w:p>
+    <w:p>
+      <w:pPr>
+        <w:rPr>
+          <w:rFonts w:eastAsiaTheme="majorEastAsia"/>
+        </w:rPr>
+      </w:pPr>
+      <w:r>
+        <w:rPr>
+          <w:rFonts w:eastAsiaTheme="majorEastAsia"/>
+        </w:rPr>
+        <w:t>Sau khi đã ở màn hình admin. Chuyển sang tab Processes để tạo processes mới.</w:t>
+      </w:r>
+    </w:p>
+    <w:p>
+      <w:pPr>
+        <w:rPr>
+          <w:rFonts w:eastAsiaTheme="majorEastAsia"/>
+        </w:rPr>
+      </w:pPr>
+      <w:r>
+        <w:rPr>
+          <w:rFonts w:eastAsiaTheme="majorEastAsia"/>
+          <w:noProof/>
+        </w:rPr>
+        <w:lastRenderedPageBreak/>
+        <w:drawing>
+          <wp:inline distT="0" distB="0" distL="0" distR="0">
+            <wp:extent cx="5793740" cy="3569970"/>
+            <wp:effectExtent l="0" t="0" r="0" b="0"/>
+            <wp:docPr id="26" name="Picture 26"/>
+            <wp:cNvGraphicFramePr>
+              <a:graphicFrameLocks xmlns:a="http://schemas.openxmlformats.org/drawingml/2006/main" noChangeAspect="1"/>
+            </wp:cNvGraphicFramePr>
+            <a:graphic xmlns:a="http://schemas.openxmlformats.org/drawingml/2006/main">
+              <a:graphicData uri="http://schemas.openxmlformats.org/drawingml/2006/picture">
+                <pic:pic xmlns:pic="http://schemas.openxmlformats.org/drawingml/2006/picture">
+                  <pic:nvPicPr>
+                    <pic:cNvPr id="0" name="Picture 3"/>
+                    <pic:cNvPicPr>
+                      <a:picLocks noChangeAspect="1" noChangeArrowheads="1"/>
+                    </pic:cNvPicPr>
+                  </pic:nvPicPr>
+                  <pic:blipFill>
+                    <a:blip r:embed="rId34">
+                      <a:extLst>
+                        <a:ext uri="{28A0092B-C50C-407E-A947-70E740481C1C}">
+                          <a14:useLocalDpi xmlns:a14="http://schemas.microsoft.com/office/drawing/2010/main" val="0"/>
+                        </a:ext>
+                      </a:extLst>
+                    </a:blip>
+                    <a:srcRect/>
+                    <a:stretch>
+                      <a:fillRect/>
+                    </a:stretch>
+                  </pic:blipFill>
+                  <pic:spPr bwMode="auto">
+                    <a:xfrm>
+                      <a:off x="0" y="0"/>
+                      <a:ext cx="5793740" cy="3569970"/>
+                    </a:xfrm>
+                    <a:prstGeom prst="rect">
+                      <a:avLst/>
+                    </a:prstGeom>
+                    <a:noFill/>
+                    <a:ln>
+                      <a:noFill/>
+                    </a:ln>
+                  </pic:spPr>
+                </pic:pic>
+              </a:graphicData>
+            </a:graphic>
+          </wp:inline>
+        </w:drawing>
+      </w:r>
+    </w:p>
+    <w:p>
+      <w:pPr>
+        <w:rPr>
+          <w:rFonts w:eastAsiaTheme="majorEastAsia"/>
+        </w:rPr>
+      </w:pPr>
+      <w:r>
+        <w:rPr>
+          <w:rFonts w:eastAsiaTheme="majorEastAsia"/>
+        </w:rPr>
+        <w:t>Click button New để thực hiện tác vụ tạo mới process.</w:t>
+      </w:r>
+    </w:p>
+    <w:p>
+      <w:pPr>
+        <w:rPr>
+          <w:rFonts w:eastAsiaTheme="majorEastAsia"/>
+        </w:rPr>
+      </w:pPr>
+      <w:r>
+        <w:rPr>
+          <w:noProof/>
+        </w:rPr>
+        <w:drawing>
+          <wp:inline distT="0" distB="0" distL="0" distR="0" wp14:anchorId="5EA51AE6" wp14:editId="15BF4F36">
+            <wp:extent cx="5791835" cy="871869"/>
+            <wp:effectExtent l="0" t="0" r="0" b="4445"/>
+            <wp:docPr id="27" name="Picture 27"/>
+            <wp:cNvGraphicFramePr>
+              <a:graphicFrameLocks xmlns:a="http://schemas.openxmlformats.org/drawingml/2006/main" noChangeAspect="1"/>
+            </wp:cNvGraphicFramePr>
+            <a:graphic xmlns:a="http://schemas.openxmlformats.org/drawingml/2006/main">
+              <a:graphicData uri="http://schemas.openxmlformats.org/drawingml/2006/picture">
+                <pic:pic xmlns:pic="http://schemas.openxmlformats.org/drawingml/2006/picture">
+                  <pic:nvPicPr>
+                    <pic:cNvPr id="0" name=""/>
+                    <pic:cNvPicPr/>
+                  </pic:nvPicPr>
+                  <pic:blipFill>
+                    <a:blip r:embed="rId35"/>
+                    <a:stretch>
+                      <a:fillRect/>
+                    </a:stretch>
+                  </pic:blipFill>
+                  <pic:spPr>
+                    <a:xfrm>
+                      <a:off x="0" y="0"/>
+                      <a:ext cx="5791835" cy="871869"/>
+                    </a:xfrm>
+                    <a:prstGeom prst="rect">
+                      <a:avLst/>
+                    </a:prstGeom>
+                  </pic:spPr>
+                </pic:pic>
+              </a:graphicData>
+            </a:graphic>
+          </wp:inline>
+        </w:drawing>
+      </w:r>
+    </w:p>
+    <w:p>
+      <w:pPr>
+        <w:jc w:val="both"/>
+        <w:rPr>
+          <w:rFonts w:eastAsiaTheme="majorEastAsia"/>
+        </w:rPr>
+      </w:pPr>
+      <w:r>
+        <w:rPr>
+          <w:rFonts w:eastAsiaTheme="majorEastAsia"/>
+        </w:rPr>
+        <w:t>Chọn file XML mô tả</w:t>
+      </w:r>
+      <w:r>
+        <w:rPr>
+          <w:rFonts w:eastAsiaTheme="majorEastAsia"/>
+        </w:rPr>
+        <w:t xml:space="preserve"> process và upload lên server để kết thúc quá trình tạo process.</w:t>
+      </w:r>
+    </w:p>
+    <w:p>
+      <w:pPr>
+        <w:jc w:val="both"/>
+        <w:rPr>
+          <w:rFonts w:eastAsiaTheme="majorEastAsia"/>
+        </w:rPr>
+      </w:pPr>
+      <w:r>
+        <w:rPr>
+          <w:rFonts w:eastAsiaTheme="majorEastAsia"/>
+        </w:rPr>
+        <w:t>Sau khi tạo process, admin có thể tạo class, project, account và tiến hành các thao tác quản lý như thêm, xóa, sửa.</w:t>
+      </w:r>
+    </w:p>
+    <w:p>
+      <w:pPr>
+        <w:pStyle w:val="Heading4"/>
+      </w:pPr>
+      <w:bookmarkStart w:id="77" w:name="_Toc327121438"/>
+      <w:r>
+        <w:t>Quản lý project</w:t>
+      </w:r>
+      <w:bookmarkEnd w:id="77"/>
+    </w:p>
+    <w:p>
+      <w:pPr>
+        <w:rPr>
+          <w:rFonts w:eastAsiaTheme="majorEastAsia"/>
+        </w:rPr>
+      </w:pPr>
+      <w:r>
+        <w:rPr>
+          <w:rFonts w:eastAsiaTheme="majorEastAsia"/>
+        </w:rPr>
+        <w:t>Click vào tên project hoặc check project và chọn Goto để chuyển tới giao diện quản lý project.</w:t>
+      </w:r>
+    </w:p>
+    <w:p>
+      <w:pPr>
+        <w:rPr>
+          <w:rFonts w:eastAsiaTheme="majorEastAsia"/>
+        </w:rPr>
+      </w:pPr>
+      <w:r>
+        <w:rPr>
+          <w:rFonts w:eastAsiaTheme="majorEastAsia"/>
+          <w:noProof/>
+        </w:rPr>
+        <w:lastRenderedPageBreak/>
+        <w:drawing>
+          <wp:inline distT="0" distB="0" distL="0" distR="0">
+            <wp:extent cx="5786120" cy="1536065"/>
+            <wp:effectExtent l="0" t="0" r="5080" b="6985"/>
+            <wp:docPr id="28" name="Picture 28"/>
+            <wp:cNvGraphicFramePr>
+              <a:graphicFrameLocks xmlns:a="http://schemas.openxmlformats.org/drawingml/2006/main" noChangeAspect="1"/>
+            </wp:cNvGraphicFramePr>
+            <a:graphic xmlns:a="http://schemas.openxmlformats.org/drawingml/2006/main">
+              <a:graphicData uri="http://schemas.openxmlformats.org/drawingml/2006/picture">
+                <pic:pic xmlns:pic="http://schemas.openxmlformats.org/drawingml/2006/picture">
+                  <pic:nvPicPr>
+                    <pic:cNvPr id="0" name="Picture 4"/>
+                    <pic:cNvPicPr>
+                      <a:picLocks noChangeAspect="1" noChangeArrowheads="1"/>
+                    </pic:cNvPicPr>
+                  </pic:nvPicPr>
+                  <pic:blipFill>
+                    <a:blip r:embed="rId36">
+                      <a:extLst>
+                        <a:ext uri="{28A0092B-C50C-407E-A947-70E740481C1C}">
+                          <a14:useLocalDpi xmlns:a14="http://schemas.microsoft.com/office/drawing/2010/main" val="0"/>
+                        </a:ext>
+                      </a:extLst>
+                    </a:blip>
+                    <a:srcRect/>
+                    <a:stretch>
+                      <a:fillRect/>
+                    </a:stretch>
+                  </pic:blipFill>
+                  <pic:spPr bwMode="auto">
+                    <a:xfrm>
+                      <a:off x="0" y="0"/>
+                      <a:ext cx="5786120" cy="1536065"/>
+                    </a:xfrm>
+                    <a:prstGeom prst="rect">
+                      <a:avLst/>
+                    </a:prstGeom>
+                    <a:noFill/>
+                    <a:ln>
+                      <a:noFill/>
+                    </a:ln>
+                  </pic:spPr>
+                </pic:pic>
+              </a:graphicData>
+            </a:graphic>
+          </wp:inline>
+        </w:drawing>
+      </w:r>
+    </w:p>
+    <w:p>
+      <w:pPr>
+        <w:rPr>
+          <w:rFonts w:eastAsiaTheme="majorEastAsia"/>
+        </w:rPr>
+      </w:pPr>
+      <w:r>
+        <w:rPr>
+          <w:rFonts w:eastAsiaTheme="majorEastAsia"/>
+        </w:rPr>
+        <w:t>Tại giao diện quản lý project, người dùng có thể xem những thông tin tổng quát về project như tên, mô tả, những lớp học, project liên quan, overdue, due this week, recent activity.</w:t>
+      </w:r>
+    </w:p>
+    <w:p>
+      <w:pPr>
+        <w:rPr>
+          <w:rFonts w:eastAsiaTheme="majorEastAsia"/>
+        </w:rPr>
+      </w:pPr>
+      <w:r>
+        <w:rPr>
+          <w:noProof/>
+        </w:rPr>
+        <w:drawing>
+          <wp:inline distT="0" distB="0" distL="0" distR="0" wp14:anchorId="73DA8B4B" wp14:editId="221EB33C">
+            <wp:extent cx="5791835" cy="3564255"/>
+            <wp:effectExtent l="0" t="0" r="0" b="0"/>
+            <wp:docPr id="29" name="Picture 29"/>
+            <wp:cNvGraphicFramePr>
+              <a:graphicFrameLocks xmlns:a="http://schemas.openxmlformats.org/drawingml/2006/main" noChangeAspect="1"/>
+            </wp:cNvGraphicFramePr>
+            <a:graphic xmlns:a="http://schemas.openxmlformats.org/drawingml/2006/main">
+              <a:graphicData uri="http://schemas.openxmlformats.org/drawingml/2006/picture">
+                <pic:pic xmlns:pic="http://schemas.openxmlformats.org/drawingml/2006/picture">
+                  <pic:nvPicPr>
+                    <pic:cNvPr id="0" name=""/>
+                    <pic:cNvPicPr/>
+                  </pic:nvPicPr>
+                  <pic:blipFill>
+                    <a:blip r:embed="rId37"/>
+                    <a:stretch>
+                      <a:fillRect/>
+                    </a:stretch>
+                  </pic:blipFill>
+                  <pic:spPr>
+                    <a:xfrm>
+                      <a:off x="0" y="0"/>
+                      <a:ext cx="5791835" cy="3564255"/>
+                    </a:xfrm>
+                    <a:prstGeom prst="rect">
+                      <a:avLst/>
+                    </a:prstGeom>
+                  </pic:spPr>
+                </pic:pic>
+              </a:graphicData>
+            </a:graphic>
+          </wp:inline>
+        </w:drawing>
+      </w:r>
+    </w:p>
+    <w:p>
+      <w:pPr>
+        <w:rPr>
+          <w:rFonts w:eastAsiaTheme="majorEastAsia"/>
+        </w:rPr>
+      </w:pPr>
+      <w:r>
+        <w:rPr>
+          <w:rFonts w:eastAsiaTheme="majorEastAsia"/>
+        </w:rPr>
+        <w:t>Admin sẽ thêm thành viên của project tại tab Members. Chỉ có thành viên đã được thêm vào project thì mới có thể tạo thao tác tại tab Tasks</w:t>
+      </w:r>
+      <w:r>
+        <w:rPr>
+          <w:rFonts w:eastAsiaTheme="majorEastAsia"/>
+        </w:rPr>
+        <w:t>.</w:t>
+      </w:r>
+    </w:p>
+    <w:p>
+      <w:pPr>
+        <w:rPr>
+          <w:rFonts w:eastAsiaTheme="majorEastAsia"/>
+        </w:rPr>
+      </w:pPr>
+      <w:r>
+        <w:rPr>
+          <w:noProof/>
+        </w:rPr>
+        <w:lastRenderedPageBreak/>
+        <w:drawing>
+          <wp:inline distT="0" distB="0" distL="0" distR="0" wp14:anchorId="0442E2DA" wp14:editId="22757306">
+            <wp:extent cx="5791835" cy="3576582"/>
+            <wp:effectExtent l="0" t="0" r="0" b="5080"/>
+            <wp:docPr id="30" name="Picture 30"/>
+            <wp:cNvGraphicFramePr>
+              <a:graphicFrameLocks xmlns:a="http://schemas.openxmlformats.org/drawingml/2006/main" noChangeAspect="1"/>
+            </wp:cNvGraphicFramePr>
+            <a:graphic xmlns:a="http://schemas.openxmlformats.org/drawingml/2006/main">
+              <a:graphicData uri="http://schemas.openxmlformats.org/drawingml/2006/picture">
+                <pic:pic xmlns:pic="http://schemas.openxmlformats.org/drawingml/2006/picture">
+                  <pic:nvPicPr>
+                    <pic:cNvPr id="0" name=""/>
+                    <pic:cNvPicPr/>
+                  </pic:nvPicPr>
+                  <pic:blipFill>
+                    <a:blip r:embed="rId38"/>
+                    <a:stretch>
+                      <a:fillRect/>
+                    </a:stretch>
+                  </pic:blipFill>
+                  <pic:spPr>
+                    <a:xfrm>
+                      <a:off x="0" y="0"/>
+                      <a:ext cx="5791835" cy="3576582"/>
+                    </a:xfrm>
+                    <a:prstGeom prst="rect">
+                      <a:avLst/>
+                    </a:prstGeom>
+                  </pic:spPr>
+                </pic:pic>
+              </a:graphicData>
+            </a:graphic>
+          </wp:inline>
+        </w:drawing>
+      </w:r>
+    </w:p>
+    <w:p>
+      <w:pPr>
+        <w:rPr>
+          <w:rFonts w:eastAsiaTheme="majorEastAsia"/>
+        </w:rPr>
+      </w:pPr>
+      <w:r>
+        <w:rPr>
+          <w:rFonts w:eastAsiaTheme="majorEastAsia"/>
+        </w:rPr>
+        <w:t>Thành viên sẽ xem và tạo lịch tại tab Calendar. Những sự kiện chung của project sẽ có màu xanh nhạt, của các thành viên sẽ có màu đỏ sậm.</w:t>
+      </w:r>
+    </w:p>
+    <w:p>
+      <w:pPr>
+        <w:rPr>
+          <w:rFonts w:eastAsiaTheme="majorEastAsia"/>
+        </w:rPr>
+      </w:pPr>
+      <w:r>
+        <w:rPr>
+          <w:noProof/>
+        </w:rPr>
+        <w:lastRenderedPageBreak/>
+        <w:drawing>
+          <wp:inline distT="0" distB="0" distL="0" distR="0" wp14:anchorId="0EB8E79E" wp14:editId="05A296F4">
+            <wp:extent cx="5791835" cy="3674969"/>
+            <wp:effectExtent l="0" t="0" r="0" b="1905"/>
+            <wp:docPr id="31" name="Picture 31"/>
+            <wp:cNvGraphicFramePr>
+              <a:graphicFrameLocks xmlns:a="http://schemas.openxmlformats.org/drawingml/2006/main" noChangeAspect="1"/>
+            </wp:cNvGraphicFramePr>
+            <a:graphic xmlns:a="http://schemas.openxmlformats.org/drawingml/2006/main">
+              <a:graphicData uri="http://schemas.openxmlformats.org/drawingml/2006/picture">
+                <pic:pic xmlns:pic="http://schemas.openxmlformats.org/drawingml/2006/picture">
+                  <pic:nvPicPr>
+                    <pic:cNvPr id="0" name=""/>
+                    <pic:cNvPicPr/>
+                  </pic:nvPicPr>
+                  <pic:blipFill>
+                    <a:blip r:embed="rId39"/>
+                    <a:stretch>
+                      <a:fillRect/>
+                    </a:stretch>
+                  </pic:blipFill>
+                  <pic:spPr>
+                    <a:xfrm>
+                      <a:off x="0" y="0"/>
+                      <a:ext cx="5791835" cy="3674969"/>
+                    </a:xfrm>
+                    <a:prstGeom prst="rect">
+                      <a:avLst/>
+                    </a:prstGeom>
+                  </pic:spPr>
+                </pic:pic>
+              </a:graphicData>
+            </a:graphic>
+          </wp:inline>
+        </w:drawing>
+      </w:r>
+    </w:p>
+    <w:p>
+      <w:pPr>
+        <w:pStyle w:val="Heading3"/>
+        <w:numPr>
+          <w:ilvl w:val="0"/>
+          <w:numId w:val="0"/>
+        </w:numPr>
+        <w:ind w:left="720"/>
+        <w:rPr>
+          <w:rFonts w:eastAsiaTheme="majorEastAsia"/>
+          <w:bCs/>
+          <w:color w:val="000000" w:themeColor="text1"/>
+          <w:sz w:val="28"/>
+          <w:szCs w:val="28"/>
+        </w:rPr>
+      </w:pPr>
+      <w:r>
+        <w:br w:type="page"/>
+      </w:r>
+    </w:p>
+    <w:p>
+      <w:pPr>
+        <w:pStyle w:val="Heading1"/>
+      </w:pPr>
+      <w:bookmarkStart w:id="78" w:name="_Toc327121439"/>
+      <w:r>
+        <w:lastRenderedPageBreak/>
+        <w:t>KẾT LUẬN</w:t>
+      </w:r>
+      <w:bookmarkEnd w:id="78"/>
+    </w:p>
+    <w:p>
+      <w:pPr>
+        <w:jc w:val="both"/>
+      </w:pPr>
+      <w:r>
+        <w:t>Trong quá trình thực hiện đề tài “Xây dựng hệ thống tương tác”, chúng em đã thu được một số kết quả :</w:t>
+      </w:r>
+    </w:p>
+    <w:p>
+      <w:pPr>
+        <w:pStyle w:val="ListParagraph"/>
+        <w:numPr>
+          <w:ilvl w:val="0"/>
+          <w:numId w:val="9"/>
+        </w:numPr>
+        <w:jc w:val="both"/>
+      </w:pPr>
+      <w:r>
+        <w:t>Tìm hiểu về môi trường phát triển tương tác (CDE).</w:t>
+      </w:r>
+    </w:p>
+    <w:p>
+      <w:pPr>
+        <w:pStyle w:val="ListParagraph"/>
+        <w:numPr>
+          <w:ilvl w:val="0"/>
+          <w:numId w:val="9"/>
+        </w:numPr>
+        <w:jc w:val="both"/>
+      </w:pPr>
+      <w:r>
+        <w:t>Tìm hiểu về một số hệ thống tương tác đã có : Team Foundation Server, Redmine, Assemla.</w:t>
+      </w:r>
+    </w:p>
+    <w:p>
+      <w:pPr>
+        <w:pStyle w:val="ListParagraph"/>
+        <w:numPr>
+          <w:ilvl w:val="0"/>
+          <w:numId w:val="9"/>
+        </w:numPr>
+        <w:jc w:val="both"/>
+      </w:pPr>
+      <w:r>
+        <w:t>Tìm hiểu về một số quy trình xây dựng phần mềm.</w:t>
+      </w:r>
+    </w:p>
+    <w:p>
+      <w:pPr>
+        <w:pStyle w:val="ListParagraph"/>
+        <w:numPr>
+          <w:ilvl w:val="0"/>
+          <w:numId w:val="9"/>
+        </w:numPr>
+        <w:jc w:val="both"/>
+      </w:pPr>
+      <w:r>
+        <w:t>Xây dựng được hệ thống tương tác áp dụng cho đối tượng sinh viên với các chức năng đảm bảo quá trình theo dõi, quản lý tiến độ dự án cũng như quản lý thành viên.</w:t>
+      </w:r>
     </w:p>
     <w:p>
       <w:pPr>
@@ -14879,12 +16287,44 @@
       <w:pPr>
         <w:pStyle w:val="Heading1"/>
       </w:pPr>
-      <w:bookmarkStart w:id="73" w:name="_Toc327108866"/>
+      <w:bookmarkStart w:id="79" w:name="_Toc327121440"/>
       <w:r>
         <w:lastRenderedPageBreak/>
-        <w:t>KẾT LUẬN</w:t>
-      </w:r>
-      <w:bookmarkEnd w:id="73"/>
+        <w:t>HƯỚNG PHÁT TRIỂN</w:t>
+      </w:r>
+      <w:bookmarkEnd w:id="79"/>
+    </w:p>
+    <w:p>
+      <w:pPr>
+        <w:jc w:val="both"/>
+      </w:pPr>
+      <w:r>
+        <w:t>Do xây dựng trong 1 thời gian ngắn nên hệ thống không tránh khỏi những yếu tố rủi ro chưa xác định được. Trong kế hoạch phát triển, cần cải thiện một số tính năng, đồng thời tăng tính ổn định của hệ thống.</w:t>
+      </w:r>
+    </w:p>
+    <w:p>
+      <w:pPr>
+        <w:spacing w:before="0" w:after="200" w:line="276" w:lineRule="auto"/>
+        <w:jc w:val="both"/>
+      </w:pPr>
+      <w:r>
+        <w:t>Bổ sung các chức năng chat, survey, wiki để tăng tính tương tác cho ứng dụng.</w:t>
+      </w:r>
+    </w:p>
+    <w:p>
+      <w:pPr>
+        <w:spacing w:before="0" w:after="200" w:line="276" w:lineRule="auto"/>
+        <w:jc w:val="both"/>
+      </w:pPr>
+      <w:r>
+        <w:t>Bởi hệ thống nhằm tới mục tiêu dành cho nhiều người sử dụng tương tác với nhau, do đó tính ổn định cần</w:t>
+      </w:r>
+      <w:r>
+        <w:t xml:space="preserve"> phải được đảm bảo. Hệ thống cần được tố</w:t>
+      </w:r>
+      <w:r>
+        <w:t xml:space="preserve">i ưu về tốc độ xử lý cũng cách tổ chức dữ liệu, đảm bảo hiệu quả tối đa trong quá trình tương tác. </w:t>
+      </w:r>
     </w:p>
     <w:p>
       <w:pPr>
@@ -14906,39 +16346,12 @@
       <w:pPr>
         <w:pStyle w:val="Heading1"/>
       </w:pPr>
-      <w:bookmarkStart w:id="74" w:name="_Toc327108867"/>
-      <w:r>
-        <w:lastRenderedPageBreak/>
-        <w:t>HƯỚNG PHÁT TRIỂN</w:t>
-      </w:r>
-      <w:bookmarkEnd w:id="74"/>
-    </w:p>
-    <w:p>
-      <w:pPr>
-        <w:spacing w:before="0" w:after="200" w:line="276" w:lineRule="auto"/>
-        <w:rPr>
-          <w:rFonts w:eastAsiaTheme="majorEastAsia"/>
-          <w:b/>
-          <w:bCs/>
-          <w:color w:val="000000" w:themeColor="text1"/>
-          <w:sz w:val="28"/>
-          <w:szCs w:val="28"/>
-        </w:rPr>
-      </w:pPr>
-      <w:r>
-        <w:br w:type="page"/>
-      </w:r>
-    </w:p>
-    <w:p>
-      <w:pPr>
-        <w:pStyle w:val="Heading1"/>
-      </w:pPr>
-      <w:bookmarkStart w:id="75" w:name="_Toc327108868"/>
+      <w:bookmarkStart w:id="80" w:name="_Toc327121441"/>
       <w:r>
         <w:lastRenderedPageBreak/>
         <w:t>DANH MỤC TÀI LIỆU THAM KHẢO</w:t>
       </w:r>
-      <w:bookmarkEnd w:id="75"/>
+      <w:bookmarkEnd w:id="80"/>
     </w:p>
     <w:p>
       <w:pPr>
@@ -14999,7 +16412,7 @@
         <w:spacing w:before="0" w:after="200" w:line="276" w:lineRule="auto"/>
         <w:jc w:val="both"/>
       </w:pPr>
-      <w:hyperlink r:id="rId29" w:history="1">
+      <w:hyperlink r:id="rId40" w:history="1">
         <w:r>
           <w:rPr>
             <w:rStyle w:val="Hyperlink"/>
@@ -15018,7 +16431,7 @@
         <w:spacing w:before="0" w:after="200" w:line="276" w:lineRule="auto"/>
         <w:jc w:val="both"/>
       </w:pPr>
-      <w:hyperlink r:id="rId30" w:history="1">
+      <w:hyperlink r:id="rId41" w:history="1">
         <w:r>
           <w:rPr>
             <w:rStyle w:val="Hyperlink"/>
@@ -15040,7 +16453,7 @@
           <w:rStyle w:val="Hyperlink"/>
         </w:rPr>
       </w:pPr>
-      <w:hyperlink r:id="rId31" w:history="1">
+      <w:hyperlink r:id="rId42" w:history="1">
         <w:r>
           <w:rPr>
             <w:rStyle w:val="Hyperlink"/>
@@ -15070,7 +16483,7 @@
           <w:u w:val="none"/>
         </w:rPr>
       </w:pPr>
-      <w:hyperlink r:id="rId32" w:history="1">
+      <w:hyperlink r:id="rId43" w:history="1">
         <w:r>
           <w:rPr>
             <w:rStyle w:val="Hyperlink"/>
@@ -15089,7 +16502,7 @@
         <w:spacing w:before="0" w:after="200" w:line="276" w:lineRule="auto"/>
         <w:jc w:val="both"/>
       </w:pPr>
-      <w:hyperlink r:id="rId33" w:history="1">
+      <w:hyperlink r:id="rId44" w:history="1">
         <w:r>
           <w:rPr>
             <w:rStyle w:val="Hyperlink"/>
@@ -15118,22 +16531,32 @@
       <w:pPr>
         <w:pStyle w:val="Heading1"/>
       </w:pPr>
-      <w:bookmarkStart w:id="76" w:name="_Toc327108869"/>
+      <w:bookmarkStart w:id="81" w:name="_Toc327121442"/>
       <w:r>
         <w:lastRenderedPageBreak/>
         <w:t>PHỤ LỤC</w:t>
       </w:r>
-      <w:bookmarkEnd w:id="76"/>
-    </w:p>
-    <w:p>
-      <w:pPr>
-        <w:spacing w:before="0" w:after="200"/>
-        <w:jc w:val="both"/>
-      </w:pPr>
-    </w:p>
+      <w:bookmarkEnd w:id="81"/>
+    </w:p>
+    <w:p>
+      <w:pPr>
+        <w:pStyle w:val="Heading2"/>
+        <w:numPr>
+          <w:ilvl w:val="0"/>
+          <w:numId w:val="0"/>
+        </w:numPr>
+        <w:ind w:left="1110"/>
+      </w:pPr>
+      <w:bookmarkStart w:id="82" w:name="_Toc327121443"/>
+      <w:r>
+        <w:t>Phụ lục A : Các khái niệm cơ bản</w:t>
+      </w:r>
+      <w:bookmarkEnd w:id="82"/>
+    </w:p>
+    <w:p/>
     <w:sectPr>
-      <w:headerReference w:type="default" r:id="rId34"/>
-      <w:footerReference w:type="default" r:id="rId35"/>
+      <w:headerReference w:type="default" r:id="rId45"/>
+      <w:footerReference w:type="default" r:id="rId46"/>
       <w:pgSz w:w="12240" w:h="15840"/>
       <w:pgMar w:top="1701" w:right="1134" w:bottom="1985" w:left="1985" w:header="720" w:footer="720" w:gutter="0"/>
       <w:cols w:space="720"/>
@@ -15207,7 +16630,7 @@
           <w:rPr>
             <w:noProof/>
           </w:rPr>
-          <w:t>10</w:t>
+          <w:t>7</w:t>
         </w:r>
         <w:r>
           <w:rPr>
@@ -21255,7 +22678,7 @@
 </file>
 
 <file path=customXml/itemProps1.xml><?xml version="1.0" encoding="utf-8"?>
-<ds:datastoreItem xmlns:ds="http://schemas.openxmlformats.org/officeDocument/2006/customXml" ds:itemID="{5F40BDD4-CD23-4F49-B908-92C9FAFB63E6}">
+<ds:datastoreItem xmlns:ds="http://schemas.openxmlformats.org/officeDocument/2006/customXml" ds:itemID="{4B1A78DD-26B1-47BD-9F2C-5FAD67598853}">
   <ds:schemaRefs>
     <ds:schemaRef ds:uri="http://schemas.openxmlformats.org/officeDocument/2006/bibliography"/>
   </ds:schemaRefs>

</xml_diff>

<commit_message>
+ create Presentation.pptx + modify update task
</commit_message>
<xml_diff>
--- a/Report/Xay dung he thong quan ly tuong tac.docx
+++ b/Report/Xay dung he thong quan ly tuong tac.docx
@@ -9904,6 +9904,13 @@
           <w:sz w:val="24"/>
           <w:szCs w:val="24"/>
         </w:rPr>
+        <w:t>,</w:t>
+      </w:r>
+      <w:r>
+        <w:rPr>
+          <w:sz w:val="24"/>
+          <w:szCs w:val="24"/>
+        </w:rPr>
         <w:t xml:space="preserve"> sinh viên trong nhóm </w:t>
       </w:r>
       <w:r>
@@ -10320,7 +10327,41 @@
           <w:szCs w:val="22"/>
           <w:lang w:val="pt-BR"/>
         </w:rPr>
-        <w:t>Năm là việc tương tác trong nhóm sinh viên phải sử dụng nhiều công cụ không thống nhất như skype, yahoo.</w:t>
+        <w:t xml:space="preserve">Năm là việc tương tác trong nhóm sinh viên phải sử dụng nhiều công cụ không thống nhất như </w:t>
+      </w:r>
+      <w:r>
+        <w:rPr>
+          <w:sz w:val="24"/>
+          <w:szCs w:val="22"/>
+          <w:lang w:val="pt-BR"/>
+        </w:rPr>
+        <w:t>S</w:t>
+      </w:r>
+      <w:r>
+        <w:rPr>
+          <w:sz w:val="24"/>
+          <w:szCs w:val="22"/>
+          <w:lang w:val="pt-BR"/>
+        </w:rPr>
+        <w:t xml:space="preserve">kype, </w:t>
+      </w:r>
+      <w:r>
+        <w:rPr>
+          <w:sz w:val="24"/>
+          <w:szCs w:val="22"/>
+          <w:lang w:val="pt-BR"/>
+        </w:rPr>
+        <w:t>Y</w:t>
+      </w:r>
+      <w:bookmarkStart w:id="42" w:name="_GoBack"/>
+      <w:bookmarkEnd w:id="42"/>
+      <w:r>
+        <w:rPr>
+          <w:sz w:val="24"/>
+          <w:szCs w:val="22"/>
+          <w:lang w:val="pt-BR"/>
+        </w:rPr>
+        <w:t>ahoo.</w:t>
       </w:r>
     </w:p>
     <w:p>
@@ -10711,16 +10752,16 @@
       <w:pPr>
         <w:pStyle w:val="Heading1"/>
       </w:pPr>
-      <w:bookmarkStart w:id="42" w:name="_Toc327868566"/>
-      <w:bookmarkStart w:id="43" w:name="_Toc327994063"/>
-      <w:bookmarkStart w:id="44" w:name="_Toc328191491"/>
+      <w:bookmarkStart w:id="43" w:name="_Toc327868566"/>
+      <w:bookmarkStart w:id="44" w:name="_Toc327994063"/>
+      <w:bookmarkStart w:id="45" w:name="_Toc328191491"/>
       <w:r>
         <w:lastRenderedPageBreak/>
         <w:t>KHẢO SÁT HIỆN TRẠNG</w:t>
       </w:r>
-      <w:bookmarkEnd w:id="42"/>
       <w:bookmarkEnd w:id="43"/>
       <w:bookmarkEnd w:id="44"/>
+      <w:bookmarkEnd w:id="45"/>
     </w:p>
     <w:p>
       <w:pPr>
@@ -10736,7 +10777,7 @@
           <w:vanish/>
         </w:rPr>
       </w:pPr>
-      <w:bookmarkStart w:id="45" w:name="_Toc326077641"/>
+      <w:bookmarkStart w:id="46" w:name="_Toc326077641"/>
     </w:p>
     <w:p>
       <w:pPr>
@@ -10772,18 +10813,18 @@
       <w:pPr>
         <w:pStyle w:val="Heading2"/>
       </w:pPr>
-      <w:bookmarkStart w:id="46" w:name="_Toc326952941"/>
-      <w:bookmarkStart w:id="47" w:name="_Toc327868567"/>
-      <w:bookmarkStart w:id="48" w:name="_Toc327994064"/>
-      <w:bookmarkStart w:id="49" w:name="_Toc328191492"/>
-      <w:bookmarkEnd w:id="45"/>
+      <w:bookmarkStart w:id="47" w:name="_Toc326952941"/>
+      <w:bookmarkStart w:id="48" w:name="_Toc327868567"/>
+      <w:bookmarkStart w:id="49" w:name="_Toc327994064"/>
+      <w:bookmarkStart w:id="50" w:name="_Toc328191492"/>
+      <w:bookmarkEnd w:id="46"/>
       <w:r>
         <w:t>Cơ sở lý thuyết</w:t>
       </w:r>
-      <w:bookmarkEnd w:id="46"/>
       <w:bookmarkEnd w:id="47"/>
       <w:bookmarkEnd w:id="48"/>
       <w:bookmarkEnd w:id="49"/>
+      <w:bookmarkEnd w:id="50"/>
     </w:p>
     <w:p>
       <w:pPr>
@@ -11390,17 +11431,17 @@
       <w:pPr>
         <w:pStyle w:val="Heading2"/>
       </w:pPr>
-      <w:bookmarkStart w:id="50" w:name="_Toc326952942"/>
-      <w:bookmarkStart w:id="51" w:name="_Toc327868568"/>
-      <w:bookmarkStart w:id="52" w:name="_Toc327994065"/>
-      <w:bookmarkStart w:id="53" w:name="_Toc328191493"/>
+      <w:bookmarkStart w:id="51" w:name="_Toc326952942"/>
+      <w:bookmarkStart w:id="52" w:name="_Toc327868568"/>
+      <w:bookmarkStart w:id="53" w:name="_Toc327994065"/>
+      <w:bookmarkStart w:id="54" w:name="_Toc328191493"/>
       <w:r>
         <w:t>Tìm hiểu thực tế</w:t>
       </w:r>
-      <w:bookmarkEnd w:id="50"/>
       <w:bookmarkEnd w:id="51"/>
       <w:bookmarkEnd w:id="52"/>
       <w:bookmarkEnd w:id="53"/>
+      <w:bookmarkEnd w:id="54"/>
     </w:p>
     <w:p>
       <w:pPr>
@@ -11466,22 +11507,22 @@
       <w:pPr>
         <w:pStyle w:val="Heading3"/>
       </w:pPr>
-      <w:bookmarkStart w:id="54" w:name="_Toc326077655"/>
-      <w:bookmarkStart w:id="55" w:name="_Toc327121398"/>
-      <w:bookmarkStart w:id="56" w:name="_Toc327868569"/>
-      <w:bookmarkStart w:id="57" w:name="_Toc327994066"/>
-      <w:bookmarkStart w:id="58" w:name="_Toc328191494"/>
+      <w:bookmarkStart w:id="55" w:name="_Toc326077655"/>
+      <w:bookmarkStart w:id="56" w:name="_Toc327121398"/>
+      <w:bookmarkStart w:id="57" w:name="_Toc327868569"/>
+      <w:bookmarkStart w:id="58" w:name="_Toc327994066"/>
+      <w:bookmarkStart w:id="59" w:name="_Toc328191494"/>
       <w:r>
         <w:t>Team foundation server</w:t>
       </w:r>
-      <w:bookmarkEnd w:id="54"/>
       <w:bookmarkEnd w:id="55"/>
       <w:bookmarkEnd w:id="56"/>
+      <w:bookmarkEnd w:id="57"/>
       <w:r>
         <w:t xml:space="preserve"> (TFS)</w:t>
       </w:r>
-      <w:bookmarkEnd w:id="57"/>
       <w:bookmarkEnd w:id="58"/>
+      <w:bookmarkEnd w:id="59"/>
     </w:p>
     <w:p>
       <w:pPr>
@@ -11568,40 +11609,27 @@
         <w:spacing w:line="360" w:lineRule="auto"/>
         <w:jc w:val="center"/>
       </w:pPr>
-      <w:bookmarkStart w:id="59" w:name="_Toc327868432"/>
-      <w:bookmarkStart w:id="60" w:name="_Toc328191550"/>
+      <w:bookmarkStart w:id="60" w:name="_Toc327868432"/>
+      <w:bookmarkStart w:id="61" w:name="_Toc328191550"/>
       <w:r>
         <w:t xml:space="preserve">Hình </w:t>
       </w:r>
-      <w:r>
-        <w:fldChar w:fldCharType="begin"/>
-      </w:r>
-      <w:r>
-        <w:instrText xml:space="preserve"> SEQ Hình \* ARABIC </w:instrText>
-      </w:r>
-      <w:r>
-        <w:fldChar w:fldCharType="separate"/>
-      </w:r>
-      <w:r>
-        <w:rPr>
-          <w:noProof/>
-        </w:rPr>
-        <w:t>1</w:t>
-      </w:r>
-      <w:r>
-        <w:rPr>
-          <w:noProof/>
-        </w:rPr>
-        <w:fldChar w:fldCharType="end"/>
-      </w:r>
+      <w:fldSimple w:instr=" SEQ Hình \* ARABIC ">
+        <w:r>
+          <w:rPr>
+            <w:noProof/>
+          </w:rPr>
+          <w:t>1</w:t>
+        </w:r>
+      </w:fldSimple>
       <w:r>
         <w:t xml:space="preserve"> </w:t>
       </w:r>
       <w:r>
         <w:t>Team Foundation Server Proccess</w:t>
       </w:r>
-      <w:bookmarkEnd w:id="59"/>
       <w:bookmarkEnd w:id="60"/>
+      <w:bookmarkEnd w:id="61"/>
     </w:p>
     <w:p>
       <w:pPr>
@@ -11974,40 +12002,27 @@
         <w:spacing w:line="360" w:lineRule="auto"/>
         <w:jc w:val="center"/>
       </w:pPr>
-      <w:bookmarkStart w:id="61" w:name="_Toc327868433"/>
-      <w:bookmarkStart w:id="62" w:name="_Toc328191551"/>
+      <w:bookmarkStart w:id="62" w:name="_Toc327868433"/>
+      <w:bookmarkStart w:id="63" w:name="_Toc328191551"/>
       <w:r>
         <w:t xml:space="preserve">Hình </w:t>
       </w:r>
-      <w:r>
-        <w:fldChar w:fldCharType="begin"/>
-      </w:r>
-      <w:r>
-        <w:instrText xml:space="preserve"> SEQ Hình \* ARABIC </w:instrText>
-      </w:r>
-      <w:r>
-        <w:fldChar w:fldCharType="separate"/>
-      </w:r>
-      <w:r>
-        <w:rPr>
-          <w:noProof/>
-        </w:rPr>
-        <w:t>2</w:t>
-      </w:r>
-      <w:r>
-        <w:rPr>
-          <w:noProof/>
-        </w:rPr>
-        <w:fldChar w:fldCharType="end"/>
-      </w:r>
+      <w:fldSimple w:instr=" SEQ Hình \* ARABIC ">
+        <w:r>
+          <w:rPr>
+            <w:noProof/>
+          </w:rPr>
+          <w:t>2</w:t>
+        </w:r>
+      </w:fldSimple>
       <w:r>
         <w:t xml:space="preserve"> </w:t>
       </w:r>
       <w:r>
         <w:t>CMMI</w:t>
       </w:r>
-      <w:bookmarkEnd w:id="61"/>
       <w:bookmarkEnd w:id="62"/>
+      <w:bookmarkEnd w:id="63"/>
     </w:p>
     <w:p>
       <w:pPr>
@@ -12114,40 +12129,27 @@
         <w:spacing w:line="360" w:lineRule="auto"/>
         <w:jc w:val="center"/>
       </w:pPr>
-      <w:bookmarkStart w:id="63" w:name="_Toc327868434"/>
-      <w:bookmarkStart w:id="64" w:name="_Toc328191552"/>
+      <w:bookmarkStart w:id="64" w:name="_Toc327868434"/>
+      <w:bookmarkStart w:id="65" w:name="_Toc328191552"/>
       <w:r>
         <w:t xml:space="preserve">Hình </w:t>
       </w:r>
-      <w:r>
-        <w:fldChar w:fldCharType="begin"/>
-      </w:r>
-      <w:r>
-        <w:instrText xml:space="preserve"> SEQ Hình \* ARABIC </w:instrText>
-      </w:r>
-      <w:r>
-        <w:fldChar w:fldCharType="separate"/>
-      </w:r>
-      <w:r>
-        <w:rPr>
-          <w:noProof/>
-        </w:rPr>
-        <w:t>3</w:t>
-      </w:r>
-      <w:r>
-        <w:rPr>
-          <w:noProof/>
-        </w:rPr>
-        <w:fldChar w:fldCharType="end"/>
-      </w:r>
+      <w:fldSimple w:instr=" SEQ Hình \* ARABIC ">
+        <w:r>
+          <w:rPr>
+            <w:noProof/>
+          </w:rPr>
+          <w:t>3</w:t>
+        </w:r>
+      </w:fldSimple>
       <w:r>
         <w:t xml:space="preserve"> </w:t>
       </w:r>
       <w:r>
         <w:t>Agile</w:t>
       </w:r>
-      <w:bookmarkEnd w:id="63"/>
       <w:bookmarkEnd w:id="64"/>
+      <w:bookmarkEnd w:id="65"/>
     </w:p>
     <w:p>
       <w:pPr>
@@ -12446,17 +12448,17 @@
       <w:pPr>
         <w:pStyle w:val="Heading3"/>
       </w:pPr>
-      <w:bookmarkStart w:id="65" w:name="_Toc326952944"/>
-      <w:bookmarkStart w:id="66" w:name="_Toc327868570"/>
-      <w:bookmarkStart w:id="67" w:name="_Toc327994067"/>
-      <w:bookmarkStart w:id="68" w:name="_Toc328191495"/>
+      <w:bookmarkStart w:id="66" w:name="_Toc326952944"/>
+      <w:bookmarkStart w:id="67" w:name="_Toc327868570"/>
+      <w:bookmarkStart w:id="68" w:name="_Toc327994067"/>
+      <w:bookmarkStart w:id="69" w:name="_Toc328191495"/>
       <w:r>
         <w:t>Redmine</w:t>
       </w:r>
-      <w:bookmarkEnd w:id="65"/>
       <w:bookmarkEnd w:id="66"/>
       <w:bookmarkEnd w:id="67"/>
       <w:bookmarkEnd w:id="68"/>
+      <w:bookmarkEnd w:id="69"/>
     </w:p>
     <w:p>
       <w:pPr>
@@ -12855,10 +12857,10 @@
       <w:pPr>
         <w:pStyle w:val="Heading3"/>
       </w:pPr>
-      <w:bookmarkStart w:id="69" w:name="_Toc326952945"/>
-      <w:bookmarkStart w:id="70" w:name="_Toc327868571"/>
-      <w:bookmarkStart w:id="71" w:name="_Toc327994068"/>
-      <w:bookmarkStart w:id="72" w:name="_Toc328191496"/>
+      <w:bookmarkStart w:id="70" w:name="_Toc326952945"/>
+      <w:bookmarkStart w:id="71" w:name="_Toc327868571"/>
+      <w:bookmarkStart w:id="72" w:name="_Toc327994068"/>
+      <w:bookmarkStart w:id="73" w:name="_Toc328191496"/>
       <w:r>
         <w:t>Assem</w:t>
       </w:r>
@@ -12868,16 +12870,16 @@
       <w:r>
         <w:t>la</w:t>
       </w:r>
-      <w:bookmarkEnd w:id="69"/>
       <w:bookmarkEnd w:id="70"/>
       <w:bookmarkEnd w:id="71"/>
       <w:bookmarkEnd w:id="72"/>
+      <w:bookmarkEnd w:id="73"/>
     </w:p>
     <w:p>
       <w:pPr>
         <w:jc w:val="both"/>
       </w:pPr>
-      <w:bookmarkStart w:id="73" w:name="_Toc326077694"/>
+      <w:bookmarkStart w:id="74" w:name="_Toc326077694"/>
       <w:proofErr w:type="gramStart"/>
       <w:r>
         <w:t>Đây là một công cụ rất hữu ích cho ai thường xuyên phải làm việc nhóm.</w:t>
@@ -12984,17 +12986,17 @@
       <w:pPr>
         <w:pStyle w:val="Heading1"/>
       </w:pPr>
-      <w:bookmarkStart w:id="74" w:name="_Toc327868572"/>
-      <w:bookmarkStart w:id="75" w:name="_Toc327994069"/>
-      <w:bookmarkStart w:id="76" w:name="_Toc328191497"/>
-      <w:bookmarkEnd w:id="73"/>
+      <w:bookmarkStart w:id="75" w:name="_Toc327868572"/>
+      <w:bookmarkStart w:id="76" w:name="_Toc327994069"/>
+      <w:bookmarkStart w:id="77" w:name="_Toc328191497"/>
+      <w:bookmarkEnd w:id="74"/>
       <w:r>
         <w:lastRenderedPageBreak/>
         <w:t>HỆ THỐNG QUẢN LÝ TƯƠNG TÁC</w:t>
       </w:r>
-      <w:bookmarkEnd w:id="74"/>
       <w:bookmarkEnd w:id="75"/>
       <w:bookmarkEnd w:id="76"/>
+      <w:bookmarkEnd w:id="77"/>
     </w:p>
     <w:p>
       <w:pPr>
@@ -13015,15 +13017,15 @@
       <w:pPr>
         <w:pStyle w:val="Heading2"/>
       </w:pPr>
-      <w:bookmarkStart w:id="77" w:name="_Toc327868573"/>
-      <w:bookmarkStart w:id="78" w:name="_Toc327994070"/>
-      <w:bookmarkStart w:id="79" w:name="_Toc328191498"/>
+      <w:bookmarkStart w:id="78" w:name="_Toc327868573"/>
+      <w:bookmarkStart w:id="79" w:name="_Toc327994070"/>
+      <w:bookmarkStart w:id="80" w:name="_Toc328191498"/>
       <w:r>
         <w:t>Chức năng</w:t>
       </w:r>
-      <w:bookmarkEnd w:id="77"/>
       <w:bookmarkEnd w:id="78"/>
       <w:bookmarkEnd w:id="79"/>
+      <w:bookmarkEnd w:id="80"/>
     </w:p>
     <w:p>
       <w:pPr>
@@ -13037,21 +13039,21 @@
       <w:pPr>
         <w:pStyle w:val="Heading3"/>
       </w:pPr>
-      <w:bookmarkStart w:id="80" w:name="_Toc327868574"/>
-      <w:bookmarkStart w:id="81" w:name="_Toc327994071"/>
-      <w:bookmarkStart w:id="82" w:name="_Toc328191499"/>
+      <w:bookmarkStart w:id="81" w:name="_Toc327868574"/>
+      <w:bookmarkStart w:id="82" w:name="_Toc327994071"/>
+      <w:bookmarkStart w:id="83" w:name="_Toc328191499"/>
       <w:r>
         <w:t>Quản lý</w:t>
       </w:r>
       <w:r>
         <w:t xml:space="preserve"> </w:t>
       </w:r>
-      <w:bookmarkEnd w:id="80"/>
       <w:bookmarkEnd w:id="81"/>
+      <w:bookmarkEnd w:id="82"/>
       <w:r>
         <w:t>quy trình phát triển phần mềm</w:t>
       </w:r>
-      <w:bookmarkEnd w:id="82"/>
+      <w:bookmarkEnd w:id="83"/>
     </w:p>
     <w:p>
       <w:pPr>
@@ -13093,9 +13095,9 @@
       <w:pPr>
         <w:pStyle w:val="Heading3"/>
       </w:pPr>
-      <w:bookmarkStart w:id="83" w:name="_Toc327868575"/>
-      <w:bookmarkStart w:id="84" w:name="_Toc327994072"/>
-      <w:bookmarkStart w:id="85" w:name="_Toc328191500"/>
+      <w:bookmarkStart w:id="84" w:name="_Toc327868575"/>
+      <w:bookmarkStart w:id="85" w:name="_Toc327994072"/>
+      <w:bookmarkStart w:id="86" w:name="_Toc328191500"/>
       <w:r>
         <w:t>Quản lý</w:t>
       </w:r>
@@ -13105,9 +13107,9 @@
       <w:r>
         <w:t>dự án</w:t>
       </w:r>
-      <w:bookmarkEnd w:id="83"/>
       <w:bookmarkEnd w:id="84"/>
       <w:bookmarkEnd w:id="85"/>
+      <w:bookmarkEnd w:id="86"/>
     </w:p>
     <w:p>
       <w:pPr>
@@ -13152,9 +13154,9 @@
       <w:pPr>
         <w:pStyle w:val="Heading3"/>
       </w:pPr>
-      <w:bookmarkStart w:id="86" w:name="_Toc327868576"/>
-      <w:bookmarkStart w:id="87" w:name="_Toc327994073"/>
-      <w:bookmarkStart w:id="88" w:name="_Toc328191501"/>
+      <w:bookmarkStart w:id="87" w:name="_Toc327868576"/>
+      <w:bookmarkStart w:id="88" w:name="_Toc327994073"/>
+      <w:bookmarkStart w:id="89" w:name="_Toc328191501"/>
       <w:r>
         <w:t>Quản lý</w:t>
       </w:r>
@@ -13164,9 +13166,9 @@
       <w:r>
         <w:t>lớp học</w:t>
       </w:r>
-      <w:bookmarkEnd w:id="86"/>
       <w:bookmarkEnd w:id="87"/>
       <w:bookmarkEnd w:id="88"/>
+      <w:bookmarkEnd w:id="89"/>
     </w:p>
     <w:p>
       <w:pPr>
@@ -13239,9 +13241,9 @@
       <w:pPr>
         <w:pStyle w:val="Heading3"/>
       </w:pPr>
-      <w:bookmarkStart w:id="89" w:name="_Toc327868577"/>
-      <w:bookmarkStart w:id="90" w:name="_Toc327994074"/>
-      <w:bookmarkStart w:id="91" w:name="_Toc328191502"/>
+      <w:bookmarkStart w:id="90" w:name="_Toc327868577"/>
+      <w:bookmarkStart w:id="91" w:name="_Toc327994074"/>
+      <w:bookmarkStart w:id="92" w:name="_Toc328191502"/>
       <w:r>
         <w:t>Quản lý</w:t>
       </w:r>
@@ -13254,9 +13256,9 @@
       <w:r>
         <w:t xml:space="preserve"> lịch dự án</w:t>
       </w:r>
-      <w:bookmarkEnd w:id="89"/>
       <w:bookmarkEnd w:id="90"/>
       <w:bookmarkEnd w:id="91"/>
+      <w:bookmarkEnd w:id="92"/>
     </w:p>
     <w:p>
       <w:pPr>
@@ -13333,9 +13335,9 @@
       <w:pPr>
         <w:pStyle w:val="Heading3"/>
       </w:pPr>
-      <w:bookmarkStart w:id="92" w:name="_Toc327868578"/>
-      <w:bookmarkStart w:id="93" w:name="_Toc327994075"/>
-      <w:bookmarkStart w:id="94" w:name="_Toc328191503"/>
+      <w:bookmarkStart w:id="93" w:name="_Toc327868578"/>
+      <w:bookmarkStart w:id="94" w:name="_Toc327994075"/>
+      <w:bookmarkStart w:id="95" w:name="_Toc328191503"/>
       <w:r>
         <w:t xml:space="preserve">Quản lý </w:t>
       </w:r>
@@ -13345,9 +13347,9 @@
       <w:r>
         <w:t xml:space="preserve"> và tương tác trong nhóm</w:t>
       </w:r>
-      <w:bookmarkEnd w:id="92"/>
       <w:bookmarkEnd w:id="93"/>
       <w:bookmarkEnd w:id="94"/>
+      <w:bookmarkEnd w:id="95"/>
     </w:p>
     <w:p>
       <w:pPr>
@@ -13380,8 +13382,8 @@
           <w:b/>
         </w:rPr>
       </w:pPr>
-      <w:bookmarkStart w:id="95" w:name="_Toc327868579"/>
-      <w:bookmarkStart w:id="96" w:name="_Toc327994076"/>
+      <w:bookmarkStart w:id="96" w:name="_Toc327868579"/>
+      <w:bookmarkStart w:id="97" w:name="_Toc327994076"/>
       <w:r>
         <w:rPr>
           <w:b/>
@@ -13400,8 +13402,8 @@
         </w:rPr>
         <w:t xml:space="preserve"> work item</w:t>
       </w:r>
-      <w:bookmarkEnd w:id="95"/>
       <w:bookmarkEnd w:id="96"/>
+      <w:bookmarkEnd w:id="97"/>
     </w:p>
     <w:p>
       <w:pPr>
@@ -13482,32 +13484,32 @@
       <w:pPr>
         <w:pStyle w:val="Heading2"/>
       </w:pPr>
-      <w:bookmarkStart w:id="97" w:name="_Toc327868581"/>
-      <w:bookmarkStart w:id="98" w:name="_Toc327994078"/>
-      <w:bookmarkStart w:id="99" w:name="_Toc328191504"/>
+      <w:bookmarkStart w:id="98" w:name="_Toc327868581"/>
+      <w:bookmarkStart w:id="99" w:name="_Toc327994078"/>
+      <w:bookmarkStart w:id="100" w:name="_Toc328191504"/>
       <w:r>
         <w:t>Yêu cầu</w:t>
       </w:r>
-      <w:bookmarkEnd w:id="97"/>
       <w:bookmarkEnd w:id="98"/>
       <w:bookmarkEnd w:id="99"/>
+      <w:bookmarkEnd w:id="100"/>
     </w:p>
     <w:p>
       <w:pPr>
         <w:pStyle w:val="Heading3"/>
       </w:pPr>
-      <w:bookmarkStart w:id="100" w:name="_Toc327868582"/>
-      <w:bookmarkStart w:id="101" w:name="_Toc327994079"/>
-      <w:bookmarkStart w:id="102" w:name="_Toc328191505"/>
+      <w:bookmarkStart w:id="101" w:name="_Toc327868582"/>
+      <w:bookmarkStart w:id="102" w:name="_Toc327994079"/>
+      <w:bookmarkStart w:id="103" w:name="_Toc328191505"/>
       <w:r>
         <w:t>Yêu cầu c</w:t>
       </w:r>
       <w:r>
         <w:t>hức năng</w:t>
       </w:r>
-      <w:bookmarkEnd w:id="100"/>
       <w:bookmarkEnd w:id="101"/>
       <w:bookmarkEnd w:id="102"/>
+      <w:bookmarkEnd w:id="103"/>
     </w:p>
     <w:p>
       <w:pPr>
@@ -13517,15 +13519,15 @@
         <w:lastRenderedPageBreak/>
         <w:t xml:space="preserve"> </w:t>
       </w:r>
-      <w:bookmarkStart w:id="103" w:name="_Toc327868583"/>
-      <w:bookmarkStart w:id="104" w:name="_Toc327994080"/>
-      <w:bookmarkStart w:id="105" w:name="_Toc328191506"/>
+      <w:bookmarkStart w:id="104" w:name="_Toc327868583"/>
+      <w:bookmarkStart w:id="105" w:name="_Toc327994080"/>
+      <w:bookmarkStart w:id="106" w:name="_Toc328191506"/>
       <w:r>
         <w:t>Danh sách các Actor</w:t>
       </w:r>
-      <w:bookmarkEnd w:id="103"/>
       <w:bookmarkEnd w:id="104"/>
       <w:bookmarkEnd w:id="105"/>
+      <w:bookmarkEnd w:id="106"/>
     </w:p>
     <w:p>
       <w:pPr>
@@ -13594,40 +13596,27 @@
         <w:spacing w:line="360" w:lineRule="auto"/>
         <w:jc w:val="center"/>
       </w:pPr>
-      <w:bookmarkStart w:id="106" w:name="_Toc327868435"/>
-      <w:bookmarkStart w:id="107" w:name="_Toc328191553"/>
+      <w:bookmarkStart w:id="107" w:name="_Toc327868435"/>
+      <w:bookmarkStart w:id="108" w:name="_Toc328191553"/>
       <w:r>
         <w:t xml:space="preserve">Hình </w:t>
       </w:r>
-      <w:r>
-        <w:fldChar w:fldCharType="begin"/>
-      </w:r>
-      <w:r>
-        <w:instrText xml:space="preserve"> SEQ Hình \* ARABIC </w:instrText>
-      </w:r>
-      <w:r>
-        <w:fldChar w:fldCharType="separate"/>
-      </w:r>
-      <w:r>
-        <w:rPr>
-          <w:noProof/>
-        </w:rPr>
-        <w:t>4</w:t>
-      </w:r>
-      <w:r>
-        <w:rPr>
-          <w:noProof/>
-        </w:rPr>
-        <w:fldChar w:fldCharType="end"/>
-      </w:r>
+      <w:fldSimple w:instr=" SEQ Hình \* ARABIC ">
+        <w:r>
+          <w:rPr>
+            <w:noProof/>
+          </w:rPr>
+          <w:t>4</w:t>
+        </w:r>
+      </w:fldSimple>
       <w:r>
         <w:t xml:space="preserve"> Danh sách </w:t>
       </w:r>
       <w:r>
         <w:t>actor</w:t>
       </w:r>
-      <w:bookmarkEnd w:id="106"/>
       <w:bookmarkEnd w:id="107"/>
+      <w:bookmarkEnd w:id="108"/>
     </w:p>
     <w:tbl>
       <w:tblPr>
@@ -14045,41 +14034,22 @@
         <w:spacing w:line="360" w:lineRule="auto"/>
         <w:jc w:val="center"/>
       </w:pPr>
-      <w:bookmarkStart w:id="108" w:name="_Toc328191548"/>
+      <w:bookmarkStart w:id="109" w:name="_Toc328191548"/>
       <w:r>
         <w:t xml:space="preserve">Bảng </w:t>
       </w:r>
-      <w:r>
-        <w:fldChar w:fldCharType="begin"/>
-      </w:r>
-      <w:r>
-        <w:instrText xml:space="preserve"> SEQ B</w:instrText>
-      </w:r>
-      <w:r>
-        <w:instrText>ả</w:instrText>
-      </w:r>
-      <w:r>
-        <w:instrText xml:space="preserve">ng \* ARABIC </w:instrText>
-      </w:r>
-      <w:r>
-        <w:fldChar w:fldCharType="separate"/>
-      </w:r>
-      <w:r>
-        <w:rPr>
-          <w:noProof/>
-        </w:rPr>
-        <w:t>1</w:t>
-      </w:r>
-      <w:r>
-        <w:rPr>
-          <w:noProof/>
-        </w:rPr>
-        <w:fldChar w:fldCharType="end"/>
-      </w:r>
+      <w:fldSimple w:instr=" SEQ Bảng \* ARABIC ">
+        <w:r>
+          <w:rPr>
+            <w:noProof/>
+          </w:rPr>
+          <w:t>1</w:t>
+        </w:r>
+      </w:fldSimple>
       <w:r>
         <w:t xml:space="preserve"> Danh sách actor</w:t>
       </w:r>
-      <w:bookmarkEnd w:id="108"/>
+      <w:bookmarkEnd w:id="109"/>
     </w:p>
     <w:p>
       <w:pPr>
@@ -14088,30 +14058,30 @@
       <w:r>
         <w:t xml:space="preserve"> </w:t>
       </w:r>
-      <w:bookmarkStart w:id="109" w:name="_Toc327868584"/>
-      <w:bookmarkStart w:id="110" w:name="_Toc327994081"/>
-      <w:bookmarkStart w:id="111" w:name="_Toc328191507"/>
+      <w:bookmarkStart w:id="110" w:name="_Toc327868584"/>
+      <w:bookmarkStart w:id="111" w:name="_Toc327994081"/>
+      <w:bookmarkStart w:id="112" w:name="_Toc328191507"/>
       <w:r>
         <w:t>Sơ đồ Use-Case</w:t>
       </w:r>
-      <w:bookmarkEnd w:id="109"/>
       <w:bookmarkEnd w:id="110"/>
       <w:bookmarkEnd w:id="111"/>
+      <w:bookmarkEnd w:id="112"/>
     </w:p>
     <w:p>
       <w:pPr>
         <w:pStyle w:val="Heading5"/>
         <w:jc w:val="both"/>
       </w:pPr>
-      <w:bookmarkStart w:id="112" w:name="_Toc327868585"/>
-      <w:bookmarkStart w:id="113" w:name="_Toc327994082"/>
-      <w:bookmarkStart w:id="114" w:name="_Toc328191508"/>
+      <w:bookmarkStart w:id="113" w:name="_Toc327868585"/>
+      <w:bookmarkStart w:id="114" w:name="_Toc327994082"/>
+      <w:bookmarkStart w:id="115" w:name="_Toc328191508"/>
       <w:r>
         <w:t>Mô hình Use-Case</w:t>
       </w:r>
-      <w:bookmarkEnd w:id="112"/>
       <w:bookmarkEnd w:id="113"/>
       <w:bookmarkEnd w:id="114"/>
+      <w:bookmarkEnd w:id="115"/>
     </w:p>
     <w:p>
       <w:pPr>
@@ -14185,13 +14155,13 @@
         <w:pStyle w:val="Heading5"/>
         <w:jc w:val="both"/>
       </w:pPr>
-      <w:bookmarkStart w:id="115" w:name="_Toc328191509"/>
-      <w:bookmarkStart w:id="116" w:name="_Toc327868436"/>
+      <w:bookmarkStart w:id="116" w:name="_Toc328191509"/>
+      <w:bookmarkStart w:id="117" w:name="_Toc327868436"/>
       <w:r>
         <w:lastRenderedPageBreak/>
         <w:t>Account management</w:t>
       </w:r>
-      <w:bookmarkEnd w:id="115"/>
+      <w:bookmarkEnd w:id="116"/>
     </w:p>
     <w:p>
       <w:pPr>
@@ -14265,52 +14235,39 @@
         <w:pStyle w:val="Caption"/>
         <w:jc w:val="center"/>
       </w:pPr>
-      <w:bookmarkStart w:id="117" w:name="_Toc328191554"/>
+      <w:bookmarkStart w:id="118" w:name="_Toc328191554"/>
       <w:r>
         <w:t xml:space="preserve">Hình </w:t>
       </w:r>
-      <w:r>
-        <w:fldChar w:fldCharType="begin"/>
-      </w:r>
-      <w:r>
-        <w:instrText xml:space="preserve"> SEQ Hình \* ARABIC </w:instrText>
-      </w:r>
-      <w:r>
-        <w:fldChar w:fldCharType="separate"/>
-      </w:r>
-      <w:r>
-        <w:rPr>
-          <w:noProof/>
-        </w:rPr>
-        <w:t>5</w:t>
-      </w:r>
-      <w:r>
-        <w:rPr>
-          <w:noProof/>
-        </w:rPr>
-        <w:fldChar w:fldCharType="end"/>
-      </w:r>
+      <w:fldSimple w:instr=" SEQ Hình \* ARABIC ">
+        <w:r>
+          <w:rPr>
+            <w:noProof/>
+          </w:rPr>
+          <w:t>5</w:t>
+        </w:r>
+      </w:fldSimple>
       <w:r>
         <w:t xml:space="preserve"> Mô hình use case trong nhóm chức năng quản lý tài khoản</w:t>
       </w:r>
-      <w:bookmarkEnd w:id="117"/>
+      <w:bookmarkEnd w:id="118"/>
     </w:p>
     <w:p>
       <w:pPr>
         <w:pStyle w:val="Heading5"/>
         <w:jc w:val="both"/>
       </w:pPr>
-      <w:bookmarkStart w:id="118" w:name="_Toc327868587"/>
-      <w:bookmarkStart w:id="119" w:name="_Toc327994084"/>
-      <w:bookmarkStart w:id="120" w:name="_Toc328191510"/>
-      <w:bookmarkEnd w:id="116"/>
+      <w:bookmarkStart w:id="119" w:name="_Toc327868587"/>
+      <w:bookmarkStart w:id="120" w:name="_Toc327994084"/>
+      <w:bookmarkStart w:id="121" w:name="_Toc328191510"/>
+      <w:bookmarkEnd w:id="117"/>
       <w:r>
         <w:lastRenderedPageBreak/>
         <w:t>Project management</w:t>
       </w:r>
-      <w:bookmarkEnd w:id="118"/>
       <w:bookmarkEnd w:id="119"/>
       <w:bookmarkEnd w:id="120"/>
+      <w:bookmarkEnd w:id="121"/>
     </w:p>
     <w:p>
       <w:pPr>
@@ -14384,56 +14341,43 @@
         <w:spacing w:line="360" w:lineRule="auto"/>
         <w:jc w:val="center"/>
       </w:pPr>
-      <w:bookmarkStart w:id="121" w:name="_Toc327868438"/>
-      <w:bookmarkStart w:id="122" w:name="_Toc328191555"/>
+      <w:bookmarkStart w:id="122" w:name="_Toc327868438"/>
+      <w:bookmarkStart w:id="123" w:name="_Toc328191555"/>
       <w:r>
         <w:t xml:space="preserve">Hình </w:t>
       </w:r>
-      <w:r>
-        <w:fldChar w:fldCharType="begin"/>
-      </w:r>
-      <w:r>
-        <w:instrText xml:space="preserve"> SEQ Hình \* ARABIC </w:instrText>
-      </w:r>
-      <w:r>
-        <w:fldChar w:fldCharType="separate"/>
-      </w:r>
-      <w:r>
-        <w:rPr>
-          <w:noProof/>
-        </w:rPr>
-        <w:t>6</w:t>
-      </w:r>
-      <w:r>
-        <w:rPr>
-          <w:noProof/>
-        </w:rPr>
-        <w:fldChar w:fldCharType="end"/>
-      </w:r>
+      <w:fldSimple w:instr=" SEQ Hình \* ARABIC ">
+        <w:r>
+          <w:rPr>
+            <w:noProof/>
+          </w:rPr>
+          <w:t>6</w:t>
+        </w:r>
+      </w:fldSimple>
       <w:r>
         <w:t xml:space="preserve"> </w:t>
       </w:r>
       <w:r>
         <w:t>Mô hình use case trong nhóm chức năng quản lý dự án</w:t>
       </w:r>
-      <w:bookmarkEnd w:id="121"/>
       <w:bookmarkEnd w:id="122"/>
+      <w:bookmarkEnd w:id="123"/>
     </w:p>
     <w:p>
       <w:pPr>
         <w:pStyle w:val="Heading5"/>
         <w:jc w:val="both"/>
       </w:pPr>
-      <w:bookmarkStart w:id="123" w:name="_Toc327868588"/>
-      <w:bookmarkStart w:id="124" w:name="_Toc327994085"/>
-      <w:bookmarkStart w:id="125" w:name="_Toc328191511"/>
+      <w:bookmarkStart w:id="124" w:name="_Toc327868588"/>
+      <w:bookmarkStart w:id="125" w:name="_Toc327994085"/>
+      <w:bookmarkStart w:id="126" w:name="_Toc328191511"/>
       <w:r>
         <w:lastRenderedPageBreak/>
         <w:t>Project activity</w:t>
       </w:r>
-      <w:bookmarkEnd w:id="123"/>
       <w:bookmarkEnd w:id="124"/>
       <w:bookmarkEnd w:id="125"/>
+      <w:bookmarkEnd w:id="126"/>
     </w:p>
     <w:p>
       <w:pPr>
@@ -14502,40 +14446,27 @@
         <w:spacing w:line="360" w:lineRule="auto"/>
         <w:jc w:val="center"/>
       </w:pPr>
-      <w:bookmarkStart w:id="126" w:name="_Toc327868439"/>
-      <w:bookmarkStart w:id="127" w:name="_Toc328191556"/>
+      <w:bookmarkStart w:id="127" w:name="_Toc327868439"/>
+      <w:bookmarkStart w:id="128" w:name="_Toc328191556"/>
       <w:r>
         <w:t xml:space="preserve">Hình </w:t>
       </w:r>
-      <w:r>
-        <w:fldChar w:fldCharType="begin"/>
-      </w:r>
-      <w:r>
-        <w:instrText xml:space="preserve"> SEQ Hình \* ARABIC </w:instrText>
-      </w:r>
-      <w:r>
-        <w:fldChar w:fldCharType="separate"/>
-      </w:r>
-      <w:r>
-        <w:rPr>
-          <w:noProof/>
-        </w:rPr>
-        <w:t>7</w:t>
-      </w:r>
-      <w:r>
-        <w:rPr>
-          <w:noProof/>
-        </w:rPr>
-        <w:fldChar w:fldCharType="end"/>
-      </w:r>
+      <w:fldSimple w:instr=" SEQ Hình \* ARABIC ">
+        <w:r>
+          <w:rPr>
+            <w:noProof/>
+          </w:rPr>
+          <w:t>7</w:t>
+        </w:r>
+      </w:fldSimple>
       <w:r>
         <w:t xml:space="preserve"> </w:t>
       </w:r>
       <w:r>
         <w:t>Mô hình use case trong nhóm chức năng quản lý hoạt động trong dự án</w:t>
       </w:r>
-      <w:bookmarkEnd w:id="126"/>
       <w:bookmarkEnd w:id="127"/>
+      <w:bookmarkEnd w:id="128"/>
     </w:p>
     <w:p>
       <w:pPr>
@@ -14544,9 +14475,9 @@
       <w:r>
         <w:t xml:space="preserve"> </w:t>
       </w:r>
-      <w:bookmarkStart w:id="128" w:name="_Toc327868589"/>
-      <w:bookmarkStart w:id="129" w:name="_Toc327994086"/>
-      <w:bookmarkStart w:id="130" w:name="_Toc328191512"/>
+      <w:bookmarkStart w:id="129" w:name="_Toc327868589"/>
+      <w:bookmarkStart w:id="130" w:name="_Toc327994086"/>
+      <w:bookmarkStart w:id="131" w:name="_Toc328191512"/>
       <w:r>
         <w:t>Đặc</w:t>
       </w:r>
@@ -14556,24 +14487,24 @@
       <w:r>
         <w:t xml:space="preserve"> chính</w:t>
       </w:r>
-      <w:bookmarkEnd w:id="128"/>
       <w:bookmarkEnd w:id="129"/>
       <w:bookmarkEnd w:id="130"/>
+      <w:bookmarkEnd w:id="131"/>
     </w:p>
     <w:p>
       <w:pPr>
         <w:pStyle w:val="Heading5"/>
         <w:jc w:val="both"/>
       </w:pPr>
-      <w:bookmarkStart w:id="131" w:name="_Toc327868590"/>
-      <w:bookmarkStart w:id="132" w:name="_Toc327994087"/>
-      <w:bookmarkStart w:id="133" w:name="_Toc328191513"/>
+      <w:bookmarkStart w:id="132" w:name="_Toc327868590"/>
+      <w:bookmarkStart w:id="133" w:name="_Toc327994087"/>
+      <w:bookmarkStart w:id="134" w:name="_Toc328191513"/>
       <w:r>
         <w:t>Use-Case Create Work Item</w:t>
       </w:r>
-      <w:bookmarkEnd w:id="131"/>
       <w:bookmarkEnd w:id="132"/>
       <w:bookmarkEnd w:id="133"/>
+      <w:bookmarkEnd w:id="134"/>
     </w:p>
     <w:tbl>
       <w:tblPr>
@@ -14961,9 +14892,9 @@
         <w:pStyle w:val="Heading5"/>
         <w:jc w:val="both"/>
       </w:pPr>
-      <w:bookmarkStart w:id="134" w:name="_Toc327868591"/>
-      <w:bookmarkStart w:id="135" w:name="_Toc327994088"/>
-      <w:bookmarkStart w:id="136" w:name="_Toc328191514"/>
+      <w:bookmarkStart w:id="135" w:name="_Toc327868591"/>
+      <w:bookmarkStart w:id="136" w:name="_Toc327994088"/>
+      <w:bookmarkStart w:id="137" w:name="_Toc328191514"/>
       <w:r>
         <w:t>Use-</w:t>
       </w:r>
@@ -14973,9 +14904,9 @@
       <w:r>
         <w:t>ase Update Work Item</w:t>
       </w:r>
-      <w:bookmarkEnd w:id="134"/>
       <w:bookmarkEnd w:id="135"/>
       <w:bookmarkEnd w:id="136"/>
+      <w:bookmarkEnd w:id="137"/>
     </w:p>
     <w:tbl>
       <w:tblPr>
@@ -15371,18 +15302,18 @@
         <w:pStyle w:val="Heading5"/>
         <w:jc w:val="both"/>
       </w:pPr>
-      <w:bookmarkStart w:id="137" w:name="_Toc327868592"/>
-      <w:bookmarkStart w:id="138" w:name="_Toc327994089"/>
-      <w:bookmarkStart w:id="139" w:name="_Toc328191515"/>
+      <w:bookmarkStart w:id="138" w:name="_Toc327868592"/>
+      <w:bookmarkStart w:id="139" w:name="_Toc327994089"/>
+      <w:bookmarkStart w:id="140" w:name="_Toc328191515"/>
       <w:r>
         <w:t>Use-Case C</w:t>
       </w:r>
       <w:r>
         <w:t>reate account</w:t>
       </w:r>
-      <w:bookmarkEnd w:id="137"/>
       <w:bookmarkEnd w:id="138"/>
       <w:bookmarkEnd w:id="139"/>
+      <w:bookmarkEnd w:id="140"/>
     </w:p>
     <w:tbl>
       <w:tblPr>
@@ -15723,9 +15654,9 @@
         <w:pStyle w:val="Heading5"/>
         <w:jc w:val="both"/>
       </w:pPr>
-      <w:bookmarkStart w:id="140" w:name="_Toc327868595"/>
-      <w:bookmarkStart w:id="141" w:name="_Toc327994092"/>
-      <w:bookmarkStart w:id="142" w:name="_Toc328191516"/>
+      <w:bookmarkStart w:id="141" w:name="_Toc327868595"/>
+      <w:bookmarkStart w:id="142" w:name="_Toc327994092"/>
+      <w:bookmarkStart w:id="143" w:name="_Toc328191516"/>
       <w:r>
         <w:t>Use-C</w:t>
       </w:r>
@@ -15738,9 +15669,9 @@
       <w:r>
         <w:t>pdate account</w:t>
       </w:r>
-      <w:bookmarkEnd w:id="140"/>
       <w:bookmarkEnd w:id="141"/>
       <w:bookmarkEnd w:id="142"/>
+      <w:bookmarkEnd w:id="143"/>
     </w:p>
     <w:tbl>
       <w:tblPr>
@@ -16059,9 +15990,9 @@
         <w:pStyle w:val="Heading5"/>
         <w:jc w:val="both"/>
       </w:pPr>
-      <w:bookmarkStart w:id="143" w:name="_Toc327868596"/>
-      <w:bookmarkStart w:id="144" w:name="_Toc327994093"/>
-      <w:bookmarkStart w:id="145" w:name="_Toc328191517"/>
+      <w:bookmarkStart w:id="144" w:name="_Toc327868596"/>
+      <w:bookmarkStart w:id="145" w:name="_Toc327994093"/>
+      <w:bookmarkStart w:id="146" w:name="_Toc328191517"/>
       <w:r>
         <w:t xml:space="preserve">Use-Case </w:t>
       </w:r>
@@ -16071,9 +16002,9 @@
       <w:r>
         <w:t>elete account</w:t>
       </w:r>
-      <w:bookmarkEnd w:id="143"/>
       <w:bookmarkEnd w:id="144"/>
       <w:bookmarkEnd w:id="145"/>
+      <w:bookmarkEnd w:id="146"/>
     </w:p>
     <w:tbl>
       <w:tblPr>
@@ -16390,9 +16321,9 @@
         <w:pStyle w:val="Heading5"/>
         <w:jc w:val="both"/>
       </w:pPr>
-      <w:bookmarkStart w:id="146" w:name="_Toc327868599"/>
-      <w:bookmarkStart w:id="147" w:name="_Toc327994096"/>
-      <w:bookmarkStart w:id="148" w:name="_Toc328191518"/>
+      <w:bookmarkStart w:id="147" w:name="_Toc327868599"/>
+      <w:bookmarkStart w:id="148" w:name="_Toc327994096"/>
+      <w:bookmarkStart w:id="149" w:name="_Toc328191518"/>
       <w:r>
         <w:lastRenderedPageBreak/>
         <w:t xml:space="preserve">Use-Case </w:t>
@@ -16403,9 +16334,9 @@
       <w:r>
         <w:t>reate user’s event</w:t>
       </w:r>
-      <w:bookmarkEnd w:id="146"/>
       <w:bookmarkEnd w:id="147"/>
       <w:bookmarkEnd w:id="148"/>
+      <w:bookmarkEnd w:id="149"/>
       <w:r>
         <w:tab/>
       </w:r>
@@ -16704,10 +16635,10 @@
         <w:pStyle w:val="Heading5"/>
         <w:jc w:val="both"/>
       </w:pPr>
-      <w:bookmarkStart w:id="149" w:name="_Toc327949864"/>
-      <w:bookmarkStart w:id="150" w:name="_Toc327868601"/>
-      <w:bookmarkStart w:id="151" w:name="_Toc327994098"/>
-      <w:bookmarkStart w:id="152" w:name="_Toc328191519"/>
+      <w:bookmarkStart w:id="150" w:name="_Toc327949864"/>
+      <w:bookmarkStart w:id="151" w:name="_Toc327868601"/>
+      <w:bookmarkStart w:id="152" w:name="_Toc327994098"/>
+      <w:bookmarkStart w:id="153" w:name="_Toc328191519"/>
       <w:r>
         <w:t xml:space="preserve">Use-Case </w:t>
       </w:r>
@@ -16717,10 +16648,10 @@
       <w:r>
         <w:t>pdate user’s event</w:t>
       </w:r>
-      <w:bookmarkEnd w:id="149"/>
       <w:bookmarkEnd w:id="150"/>
       <w:bookmarkEnd w:id="151"/>
       <w:bookmarkEnd w:id="152"/>
+      <w:bookmarkEnd w:id="153"/>
     </w:p>
     <w:tbl>
       <w:tblPr>
@@ -17042,18 +16973,18 @@
         </w:rPr>
         <w:t xml:space="preserve"> </w:t>
       </w:r>
-      <w:bookmarkStart w:id="153" w:name="_Toc327868604"/>
-      <w:bookmarkStart w:id="154" w:name="_Toc327994101"/>
-      <w:bookmarkStart w:id="155" w:name="_Toc328191520"/>
+      <w:bookmarkStart w:id="154" w:name="_Toc327868604"/>
+      <w:bookmarkStart w:id="155" w:name="_Toc327994101"/>
+      <w:bookmarkStart w:id="156" w:name="_Toc328191520"/>
       <w:r>
         <w:rPr>
           <w:lang w:val="en-CA"/>
         </w:rPr>
         <w:t>Sơ đồ lớp mức phân tích</w:t>
       </w:r>
-      <w:bookmarkEnd w:id="153"/>
       <w:bookmarkEnd w:id="154"/>
       <w:bookmarkEnd w:id="155"/>
+      <w:bookmarkEnd w:id="156"/>
     </w:p>
     <w:p>
       <w:pPr>
@@ -17136,40 +17067,27 @@
         <w:spacing w:line="360" w:lineRule="auto"/>
         <w:jc w:val="center"/>
       </w:pPr>
-      <w:bookmarkStart w:id="156" w:name="_Toc327868440"/>
-      <w:bookmarkStart w:id="157" w:name="_Toc328191557"/>
+      <w:bookmarkStart w:id="157" w:name="_Toc327868440"/>
+      <w:bookmarkStart w:id="158" w:name="_Toc328191557"/>
       <w:r>
         <w:t xml:space="preserve">Hình </w:t>
       </w:r>
-      <w:r>
-        <w:fldChar w:fldCharType="begin"/>
-      </w:r>
-      <w:r>
-        <w:instrText xml:space="preserve"> SEQ Hình \* ARABIC </w:instrText>
-      </w:r>
-      <w:r>
-        <w:fldChar w:fldCharType="separate"/>
-      </w:r>
-      <w:r>
-        <w:rPr>
-          <w:noProof/>
-        </w:rPr>
-        <w:t>8</w:t>
-      </w:r>
-      <w:r>
-        <w:rPr>
-          <w:noProof/>
-        </w:rPr>
-        <w:fldChar w:fldCharType="end"/>
-      </w:r>
+      <w:fldSimple w:instr=" SEQ Hình \* ARABIC ">
+        <w:r>
+          <w:rPr>
+            <w:noProof/>
+          </w:rPr>
+          <w:t>8</w:t>
+        </w:r>
+      </w:fldSimple>
       <w:r>
         <w:t xml:space="preserve"> </w:t>
       </w:r>
       <w:r>
         <w:t>Sơ đồ lớp mức phân tích</w:t>
       </w:r>
-      <w:bookmarkEnd w:id="156"/>
       <w:bookmarkEnd w:id="157"/>
+      <w:bookmarkEnd w:id="158"/>
     </w:p>
     <w:p>
       <w:pPr>
@@ -18747,37 +18665,18 @@
         <w:spacing w:line="360" w:lineRule="auto"/>
         <w:jc w:val="center"/>
       </w:pPr>
-      <w:bookmarkStart w:id="158" w:name="_Toc328191549"/>
+      <w:bookmarkStart w:id="159" w:name="_Toc328191549"/>
       <w:r>
         <w:t xml:space="preserve">Bảng </w:t>
       </w:r>
-      <w:r>
-        <w:fldChar w:fldCharType="begin"/>
-      </w:r>
-      <w:r>
-        <w:instrText xml:space="preserve"> SEQ B</w:instrText>
-      </w:r>
-      <w:r>
-        <w:instrText>ả</w:instrText>
-      </w:r>
-      <w:r>
-        <w:instrText xml:space="preserve">ng \* ARABIC </w:instrText>
-      </w:r>
-      <w:r>
-        <w:fldChar w:fldCharType="separate"/>
-      </w:r>
-      <w:r>
-        <w:rPr>
-          <w:noProof/>
-        </w:rPr>
-        <w:t>2</w:t>
-      </w:r>
-      <w:r>
-        <w:rPr>
-          <w:noProof/>
-        </w:rPr>
-        <w:fldChar w:fldCharType="end"/>
-      </w:r>
+      <w:fldSimple w:instr=" SEQ Bảng \* ARABIC ">
+        <w:r>
+          <w:rPr>
+            <w:noProof/>
+          </w:rPr>
+          <w:t>2</w:t>
+        </w:r>
+      </w:fldSimple>
       <w:r>
         <w:t xml:space="preserve"> </w:t>
       </w:r>
@@ -18787,24 +18686,24 @@
       <w:r>
         <w:t xml:space="preserve"> mức phân tích</w:t>
       </w:r>
-      <w:bookmarkEnd w:id="158"/>
+      <w:bookmarkEnd w:id="159"/>
     </w:p>
     <w:p>
       <w:pPr>
         <w:pStyle w:val="Heading3"/>
       </w:pPr>
-      <w:bookmarkStart w:id="159" w:name="_Toc327868605"/>
-      <w:bookmarkStart w:id="160" w:name="_Toc327994102"/>
-      <w:bookmarkStart w:id="161" w:name="_Toc328191521"/>
+      <w:bookmarkStart w:id="160" w:name="_Toc327868605"/>
+      <w:bookmarkStart w:id="161" w:name="_Toc327994102"/>
+      <w:bookmarkStart w:id="162" w:name="_Toc328191521"/>
       <w:r>
         <w:t>Yêu cầu p</w:t>
       </w:r>
       <w:r>
         <w:t>hi chức năng</w:t>
       </w:r>
-      <w:bookmarkEnd w:id="159"/>
       <w:bookmarkEnd w:id="160"/>
       <w:bookmarkEnd w:id="161"/>
+      <w:bookmarkEnd w:id="162"/>
     </w:p>
     <w:p>
       <w:pPr>
@@ -18869,10 +18768,10 @@
       <w:pPr>
         <w:jc w:val="both"/>
       </w:pPr>
-      <w:bookmarkStart w:id="162" w:name="_Toc327949869"/>
-      <w:bookmarkStart w:id="163" w:name="_Toc327868606"/>
-      <w:bookmarkStart w:id="164" w:name="_Toc327994103"/>
-      <w:bookmarkEnd w:id="162"/>
+      <w:bookmarkStart w:id="163" w:name="_Toc327949869"/>
+      <w:bookmarkStart w:id="164" w:name="_Toc327868606"/>
+      <w:bookmarkStart w:id="165" w:name="_Toc327994103"/>
+      <w:bookmarkEnd w:id="163"/>
       <w:proofErr w:type="gramStart"/>
       <w:r>
         <w:t>Hệ thống có tính bảo mật tốt.</w:t>
@@ -18912,13 +18811,13 @@
       <w:pPr>
         <w:pStyle w:val="Heading2"/>
       </w:pPr>
-      <w:bookmarkStart w:id="165" w:name="_Toc328191522"/>
+      <w:bookmarkStart w:id="166" w:name="_Toc328191522"/>
       <w:r>
         <w:t>Thiết kế</w:t>
       </w:r>
-      <w:bookmarkEnd w:id="163"/>
       <w:bookmarkEnd w:id="164"/>
       <w:bookmarkEnd w:id="165"/>
+      <w:bookmarkEnd w:id="166"/>
     </w:p>
     <w:p>
       <w:pPr>
@@ -19039,11 +18938,11 @@
           <w:noProof/>
         </w:rPr>
       </w:pPr>
-      <w:bookmarkStart w:id="166" w:name="_Toc327822220"/>
-      <w:bookmarkStart w:id="167" w:name="_Toc327949871"/>
-      <w:bookmarkStart w:id="168" w:name="_Toc327868607"/>
-      <w:bookmarkStart w:id="169" w:name="_Toc327994104"/>
-      <w:bookmarkStart w:id="170" w:name="_Toc328191523"/>
+      <w:bookmarkStart w:id="167" w:name="_Toc327822220"/>
+      <w:bookmarkStart w:id="168" w:name="_Toc327949871"/>
+      <w:bookmarkStart w:id="169" w:name="_Toc327868607"/>
+      <w:bookmarkStart w:id="170" w:name="_Toc327994104"/>
+      <w:bookmarkStart w:id="171" w:name="_Toc328191523"/>
       <w:r>
         <w:rPr>
           <w:noProof/>
@@ -19062,11 +18961,11 @@
         </w:rPr>
         <w:t>n khai</w:t>
       </w:r>
-      <w:bookmarkEnd w:id="166"/>
       <w:bookmarkEnd w:id="167"/>
       <w:bookmarkEnd w:id="168"/>
       <w:bookmarkEnd w:id="169"/>
       <w:bookmarkEnd w:id="170"/>
+      <w:bookmarkEnd w:id="171"/>
     </w:p>
     <w:p>
       <w:pPr>
@@ -19099,7 +18998,7 @@
       </w:r>
       <w:proofErr w:type="gramEnd"/>
     </w:p>
-    <w:bookmarkStart w:id="171" w:name="_Toc327868441"/>
+    <w:bookmarkStart w:id="172" w:name="_Toc327868441"/>
     <w:p>
       <w:pPr>
         <w:keepNext/>
@@ -19129,7 +19028,7 @@
           <v:shape id="_x0000_i1025" type="#_x0000_t75" style="width:455.1pt;height:181.35pt" o:ole="">
             <v:imagedata r:id="rId96" o:title=""/>
           </v:shape>
-          <o:OLEObject Type="Embed" ProgID="Visio.Drawing.11" ShapeID="_x0000_i1025" DrawAspect="Content" ObjectID="_1401933491" r:id="rId97"/>
+          <o:OLEObject Type="Embed" ProgID="Visio.Drawing.11" ShapeID="_x0000_i1025" DrawAspect="Content" ObjectID="_1401968449" r:id="rId97"/>
         </w:object>
       </w:r>
     </w:p>
@@ -19139,54 +19038,41 @@
         <w:spacing w:line="360" w:lineRule="auto"/>
         <w:jc w:val="center"/>
       </w:pPr>
-      <w:bookmarkStart w:id="172" w:name="_Toc328191558"/>
+      <w:bookmarkStart w:id="173" w:name="_Toc328191558"/>
       <w:r>
         <w:t xml:space="preserve">Hình </w:t>
       </w:r>
-      <w:r>
-        <w:fldChar w:fldCharType="begin"/>
-      </w:r>
-      <w:r>
-        <w:instrText xml:space="preserve"> SEQ Hình \* ARABIC </w:instrText>
-      </w:r>
-      <w:r>
-        <w:fldChar w:fldCharType="separate"/>
-      </w:r>
-      <w:r>
-        <w:rPr>
-          <w:noProof/>
-        </w:rPr>
-        <w:t>9</w:t>
-      </w:r>
-      <w:r>
-        <w:rPr>
-          <w:noProof/>
-        </w:rPr>
-        <w:fldChar w:fldCharType="end"/>
-      </w:r>
+      <w:fldSimple w:instr=" SEQ Hình \* ARABIC ">
+        <w:r>
+          <w:rPr>
+            <w:noProof/>
+          </w:rPr>
+          <w:t>9</w:t>
+        </w:r>
+      </w:fldSimple>
       <w:r>
         <w:t xml:space="preserve"> Mô hình triển khai</w:t>
       </w:r>
-      <w:bookmarkEnd w:id="171"/>
       <w:bookmarkEnd w:id="172"/>
+      <w:bookmarkEnd w:id="173"/>
     </w:p>
     <w:p>
       <w:pPr>
         <w:pStyle w:val="Heading3"/>
       </w:pPr>
-      <w:bookmarkStart w:id="173" w:name="_Toc327822221"/>
-      <w:bookmarkStart w:id="174" w:name="_Toc327949872"/>
-      <w:bookmarkStart w:id="175" w:name="_Toc327868608"/>
-      <w:bookmarkStart w:id="176" w:name="_Toc327994105"/>
-      <w:bookmarkStart w:id="177" w:name="_Toc328191524"/>
+      <w:bookmarkStart w:id="174" w:name="_Toc327822221"/>
+      <w:bookmarkStart w:id="175" w:name="_Toc327949872"/>
+      <w:bookmarkStart w:id="176" w:name="_Toc327868608"/>
+      <w:bookmarkStart w:id="177" w:name="_Toc327994105"/>
+      <w:bookmarkStart w:id="178" w:name="_Toc328191524"/>
       <w:r>
         <w:t>Kiến trúc tổng quan</w:t>
       </w:r>
-      <w:bookmarkEnd w:id="173"/>
       <w:bookmarkEnd w:id="174"/>
       <w:bookmarkEnd w:id="175"/>
       <w:bookmarkEnd w:id="176"/>
       <w:bookmarkEnd w:id="177"/>
+      <w:bookmarkEnd w:id="178"/>
     </w:p>
     <w:p>
       <w:pPr>
@@ -19206,7 +19092,7 @@
       </w:r>
       <w:proofErr w:type="gramEnd"/>
     </w:p>
-    <w:bookmarkStart w:id="178" w:name="_Toc327868442"/>
+    <w:bookmarkStart w:id="179" w:name="_Toc327868442"/>
     <w:p>
       <w:pPr>
         <w:keepNext/>
@@ -19217,7 +19103,7 @@
           <v:shape id="_x0000_i1026" type="#_x0000_t75" style="width:309.75pt;height:235pt" o:ole="">
             <v:imagedata r:id="rId98" o:title=""/>
           </v:shape>
-          <o:OLEObject Type="Embed" ProgID="Visio.Drawing.11" ShapeID="_x0000_i1026" DrawAspect="Content" ObjectID="_1401933492" r:id="rId99"/>
+          <o:OLEObject Type="Embed" ProgID="Visio.Drawing.11" ShapeID="_x0000_i1026" DrawAspect="Content" ObjectID="_1401968450" r:id="rId99"/>
         </w:object>
       </w:r>
     </w:p>
@@ -19227,36 +19113,23 @@
         <w:spacing w:line="360" w:lineRule="auto"/>
         <w:jc w:val="center"/>
       </w:pPr>
-      <w:bookmarkStart w:id="179" w:name="_Toc328191559"/>
+      <w:bookmarkStart w:id="180" w:name="_Toc328191559"/>
       <w:r>
         <w:t xml:space="preserve">Hình </w:t>
       </w:r>
-      <w:r>
-        <w:fldChar w:fldCharType="begin"/>
-      </w:r>
-      <w:r>
-        <w:instrText xml:space="preserve"> SEQ Hình \* ARABIC </w:instrText>
-      </w:r>
-      <w:r>
-        <w:fldChar w:fldCharType="separate"/>
-      </w:r>
-      <w:r>
-        <w:rPr>
-          <w:noProof/>
-        </w:rPr>
-        <w:t>10</w:t>
-      </w:r>
-      <w:r>
-        <w:rPr>
-          <w:noProof/>
-        </w:rPr>
-        <w:fldChar w:fldCharType="end"/>
-      </w:r>
+      <w:fldSimple w:instr=" SEQ Hình \* ARABIC ">
+        <w:r>
+          <w:rPr>
+            <w:noProof/>
+          </w:rPr>
+          <w:t>10</w:t>
+        </w:r>
+      </w:fldSimple>
       <w:r>
         <w:t xml:space="preserve"> Kiến trúc tổng quan</w:t>
       </w:r>
-      <w:bookmarkEnd w:id="178"/>
       <w:bookmarkEnd w:id="179"/>
+      <w:bookmarkEnd w:id="180"/>
     </w:p>
     <w:p>
       <w:pPr>
@@ -19453,37 +19326,24 @@
         <w:spacing w:line="360" w:lineRule="auto"/>
         <w:jc w:val="center"/>
       </w:pPr>
-      <w:bookmarkStart w:id="180" w:name="_Toc327868443"/>
-      <w:bookmarkStart w:id="181" w:name="_Toc328191560"/>
+      <w:bookmarkStart w:id="181" w:name="_Toc327868443"/>
+      <w:bookmarkStart w:id="182" w:name="_Toc328191560"/>
       <w:r>
         <w:t xml:space="preserve">Hình </w:t>
       </w:r>
-      <w:r>
-        <w:fldChar w:fldCharType="begin"/>
-      </w:r>
-      <w:r>
-        <w:instrText xml:space="preserve"> SEQ Hình \* ARABIC </w:instrText>
-      </w:r>
-      <w:r>
-        <w:fldChar w:fldCharType="separate"/>
-      </w:r>
-      <w:r>
-        <w:rPr>
-          <w:noProof/>
-        </w:rPr>
-        <w:t>11</w:t>
-      </w:r>
-      <w:r>
-        <w:rPr>
-          <w:noProof/>
-        </w:rPr>
-        <w:fldChar w:fldCharType="end"/>
-      </w:r>
+      <w:fldSimple w:instr=" SEQ Hình \* ARABIC ">
+        <w:r>
+          <w:rPr>
+            <w:noProof/>
+          </w:rPr>
+          <w:t>11</w:t>
+        </w:r>
+      </w:fldSimple>
       <w:r>
         <w:t xml:space="preserve"> Mô hình MVC</w:t>
       </w:r>
-      <w:bookmarkEnd w:id="180"/>
       <w:bookmarkEnd w:id="181"/>
+      <w:bookmarkEnd w:id="182"/>
     </w:p>
     <w:p>
       <w:pPr>
@@ -19560,7 +19420,7 @@
       </w:r>
       <w:proofErr w:type="gramEnd"/>
     </w:p>
-    <w:bookmarkStart w:id="182" w:name="_Toc327868444"/>
+    <w:bookmarkStart w:id="183" w:name="_Toc327868444"/>
     <w:p>
       <w:pPr>
         <w:keepNext/>
@@ -19571,7 +19431,7 @@
           <v:shape id="_x0000_i1027" type="#_x0000_t75" style="width:281.2pt;height:78.8pt" o:ole="">
             <v:imagedata r:id="rId101" o:title=""/>
           </v:shape>
-          <o:OLEObject Type="Embed" ProgID="Visio.Drawing.11" ShapeID="_x0000_i1027" DrawAspect="Content" ObjectID="_1401933493" r:id="rId102"/>
+          <o:OLEObject Type="Embed" ProgID="Visio.Drawing.11" ShapeID="_x0000_i1027" DrawAspect="Content" ObjectID="_1401968451" r:id="rId102"/>
         </w:object>
       </w:r>
     </w:p>
@@ -19581,36 +19441,23 @@
         <w:spacing w:line="360" w:lineRule="auto"/>
         <w:jc w:val="center"/>
       </w:pPr>
-      <w:bookmarkStart w:id="183" w:name="_Toc328191561"/>
+      <w:bookmarkStart w:id="184" w:name="_Toc328191561"/>
       <w:r>
         <w:t xml:space="preserve">Hình </w:t>
       </w:r>
-      <w:r>
-        <w:fldChar w:fldCharType="begin"/>
-      </w:r>
-      <w:r>
-        <w:instrText xml:space="preserve"> SEQ Hình \* ARABIC </w:instrText>
-      </w:r>
-      <w:r>
-        <w:fldChar w:fldCharType="separate"/>
-      </w:r>
-      <w:r>
-        <w:rPr>
-          <w:noProof/>
-        </w:rPr>
-        <w:t>12</w:t>
-      </w:r>
-      <w:r>
-        <w:rPr>
-          <w:noProof/>
-        </w:rPr>
-        <w:fldChar w:fldCharType="end"/>
-      </w:r>
+      <w:fldSimple w:instr=" SEQ Hình \* ARABIC ">
+        <w:r>
+          <w:rPr>
+            <w:noProof/>
+          </w:rPr>
+          <w:t>12</w:t>
+        </w:r>
+      </w:fldSimple>
       <w:r>
         <w:t xml:space="preserve"> Data Mapper Pattern</w:t>
       </w:r>
-      <w:bookmarkEnd w:id="182"/>
       <w:bookmarkEnd w:id="183"/>
+      <w:bookmarkEnd w:id="184"/>
     </w:p>
     <w:p>
       <w:pPr>
@@ -19703,25 +19550,25 @@
       <w:pPr>
         <w:pStyle w:val="Heading4"/>
       </w:pPr>
-      <w:bookmarkStart w:id="184" w:name="_Toc327822222"/>
+      <w:bookmarkStart w:id="185" w:name="_Toc327822222"/>
       <w:r>
         <w:t xml:space="preserve"> </w:t>
       </w:r>
-      <w:bookmarkStart w:id="185" w:name="_Toc327868609"/>
-      <w:bookmarkStart w:id="186" w:name="_Toc327949873"/>
-      <w:bookmarkStart w:id="187" w:name="_Toc327994106"/>
-      <w:bookmarkStart w:id="188" w:name="_Toc328191525"/>
+      <w:bookmarkStart w:id="186" w:name="_Toc327868609"/>
+      <w:bookmarkStart w:id="187" w:name="_Toc327949873"/>
+      <w:bookmarkStart w:id="188" w:name="_Toc327994106"/>
+      <w:bookmarkStart w:id="189" w:name="_Toc328191525"/>
       <w:r>
         <w:t>Các package chính</w:t>
       </w:r>
-      <w:bookmarkEnd w:id="184"/>
       <w:bookmarkEnd w:id="185"/>
+      <w:bookmarkEnd w:id="186"/>
       <w:r>
         <w:t xml:space="preserve"> trong hệ thống</w:t>
       </w:r>
-      <w:bookmarkEnd w:id="186"/>
       <w:bookmarkEnd w:id="187"/>
       <w:bookmarkEnd w:id="188"/>
+      <w:bookmarkEnd w:id="189"/>
     </w:p>
     <w:p>
       <w:pPr>
@@ -19926,22 +19773,22 @@
       <w:pPr>
         <w:pStyle w:val="Heading3"/>
       </w:pPr>
-      <w:bookmarkStart w:id="189" w:name="_Toc327822223"/>
-      <w:bookmarkStart w:id="190" w:name="_Toc327949874"/>
-      <w:bookmarkStart w:id="191" w:name="_Toc327868610"/>
-      <w:bookmarkStart w:id="192" w:name="_Toc327994107"/>
-      <w:bookmarkStart w:id="193" w:name="_Toc328191526"/>
+      <w:bookmarkStart w:id="190" w:name="_Toc327822223"/>
+      <w:bookmarkStart w:id="191" w:name="_Toc327949874"/>
+      <w:bookmarkStart w:id="192" w:name="_Toc327868610"/>
+      <w:bookmarkStart w:id="193" w:name="_Toc327994107"/>
+      <w:bookmarkStart w:id="194" w:name="_Toc328191526"/>
       <w:r>
         <w:t xml:space="preserve">Các lớp chính </w:t>
       </w:r>
-      <w:bookmarkEnd w:id="189"/>
       <w:bookmarkEnd w:id="190"/>
       <w:bookmarkEnd w:id="191"/>
       <w:bookmarkEnd w:id="192"/>
+      <w:bookmarkEnd w:id="193"/>
       <w:r>
         <w:t>trong domain model</w:t>
       </w:r>
-      <w:bookmarkEnd w:id="193"/>
+      <w:bookmarkEnd w:id="194"/>
     </w:p>
     <w:p>
       <w:pPr>
@@ -20140,22 +19987,22 @@
       <w:pPr>
         <w:pStyle w:val="Heading4"/>
       </w:pPr>
-      <w:bookmarkStart w:id="194" w:name="_Toc327822224"/>
+      <w:bookmarkStart w:id="195" w:name="_Toc327822224"/>
       <w:r>
         <w:t xml:space="preserve"> </w:t>
       </w:r>
-      <w:bookmarkStart w:id="195" w:name="_Toc327949875"/>
-      <w:bookmarkStart w:id="196" w:name="_Toc327868611"/>
-      <w:bookmarkStart w:id="197" w:name="_Toc327994108"/>
-      <w:bookmarkStart w:id="198" w:name="_Toc328191527"/>
+      <w:bookmarkStart w:id="196" w:name="_Toc327949875"/>
+      <w:bookmarkStart w:id="197" w:name="_Toc327868611"/>
+      <w:bookmarkStart w:id="198" w:name="_Toc327994108"/>
+      <w:bookmarkStart w:id="199" w:name="_Toc328191527"/>
       <w:r>
         <w:t>Quản lý nhóm và dự án:</w:t>
       </w:r>
-      <w:bookmarkEnd w:id="194"/>
       <w:bookmarkEnd w:id="195"/>
       <w:bookmarkEnd w:id="196"/>
       <w:bookmarkEnd w:id="197"/>
       <w:bookmarkEnd w:id="198"/>
+      <w:bookmarkEnd w:id="199"/>
     </w:p>
     <w:p>
       <w:pPr>
@@ -20343,58 +20190,45 @@
         <w:spacing w:line="360" w:lineRule="auto"/>
         <w:jc w:val="center"/>
       </w:pPr>
-      <w:bookmarkStart w:id="199" w:name="_Toc327868445"/>
-      <w:bookmarkStart w:id="200" w:name="_Toc328191562"/>
+      <w:bookmarkStart w:id="200" w:name="_Toc327868445"/>
+      <w:bookmarkStart w:id="201" w:name="_Toc328191562"/>
       <w:r>
         <w:t xml:space="preserve">Hình </w:t>
       </w:r>
-      <w:r>
-        <w:fldChar w:fldCharType="begin"/>
-      </w:r>
-      <w:r>
-        <w:instrText xml:space="preserve"> SEQ Hình \* ARABIC </w:instrText>
-      </w:r>
-      <w:r>
-        <w:fldChar w:fldCharType="separate"/>
-      </w:r>
-      <w:r>
-        <w:rPr>
-          <w:noProof/>
-        </w:rPr>
-        <w:t>13</w:t>
-      </w:r>
-      <w:r>
-        <w:rPr>
-          <w:noProof/>
-        </w:rPr>
-        <w:fldChar w:fldCharType="end"/>
-      </w:r>
+      <w:fldSimple w:instr=" SEQ Hình \* ARABIC ">
+        <w:r>
+          <w:rPr>
+            <w:noProof/>
+          </w:rPr>
+          <w:t>13</w:t>
+        </w:r>
+      </w:fldSimple>
       <w:r>
         <w:t xml:space="preserve"> Các lớp chính liên quan tới việc quản lý nhóm và dự án</w:t>
       </w:r>
-      <w:bookmarkEnd w:id="199"/>
       <w:bookmarkEnd w:id="200"/>
+      <w:bookmarkEnd w:id="201"/>
     </w:p>
     <w:p>
       <w:pPr>
         <w:pStyle w:val="Heading4"/>
       </w:pPr>
-      <w:bookmarkStart w:id="201" w:name="_Toc327822225"/>
+      <w:bookmarkStart w:id="202" w:name="_Toc327822225"/>
       <w:r>
         <w:t xml:space="preserve"> </w:t>
       </w:r>
-      <w:bookmarkStart w:id="202" w:name="_Toc327949876"/>
-      <w:bookmarkStart w:id="203" w:name="_Toc327868612"/>
-      <w:bookmarkStart w:id="204" w:name="_Toc327994109"/>
-      <w:bookmarkStart w:id="205" w:name="_Toc328191528"/>
+      <w:bookmarkStart w:id="203" w:name="_Toc327949876"/>
+      <w:bookmarkStart w:id="204" w:name="_Toc327868612"/>
+      <w:bookmarkStart w:id="205" w:name="_Toc327994109"/>
+      <w:bookmarkStart w:id="206" w:name="_Toc328191528"/>
       <w:r>
         <w:t>Quản lý work item và tương tác trong nhóm:</w:t>
       </w:r>
-      <w:bookmarkEnd w:id="201"/>
       <w:bookmarkEnd w:id="202"/>
       <w:bookmarkEnd w:id="203"/>
       <w:bookmarkEnd w:id="204"/>
       <w:bookmarkEnd w:id="205"/>
+      <w:bookmarkEnd w:id="206"/>
     </w:p>
     <w:p>
       <w:pPr>
@@ -21163,59 +20997,46 @@
         <w:spacing w:line="360" w:lineRule="auto"/>
         <w:jc w:val="center"/>
       </w:pPr>
-      <w:bookmarkStart w:id="206" w:name="_Toc327868446"/>
-      <w:bookmarkStart w:id="207" w:name="_Toc328191563"/>
+      <w:bookmarkStart w:id="207" w:name="_Toc327868446"/>
+      <w:bookmarkStart w:id="208" w:name="_Toc328191563"/>
       <w:r>
         <w:t xml:space="preserve">Hình </w:t>
       </w:r>
-      <w:r>
-        <w:fldChar w:fldCharType="begin"/>
-      </w:r>
-      <w:r>
-        <w:instrText xml:space="preserve"> SEQ Hình \* ARABIC </w:instrText>
-      </w:r>
-      <w:r>
-        <w:fldChar w:fldCharType="separate"/>
-      </w:r>
-      <w:r>
-        <w:rPr>
-          <w:noProof/>
-        </w:rPr>
-        <w:t>14</w:t>
-      </w:r>
-      <w:r>
-        <w:rPr>
-          <w:noProof/>
-        </w:rPr>
-        <w:fldChar w:fldCharType="end"/>
-      </w:r>
+      <w:fldSimple w:instr=" SEQ Hình \* ARABIC ">
+        <w:r>
+          <w:rPr>
+            <w:noProof/>
+          </w:rPr>
+          <w:t>14</w:t>
+        </w:r>
+      </w:fldSimple>
       <w:r>
         <w:t xml:space="preserve"> Các lớp chính liên quan tới quản lý work item và tương tác</w:t>
       </w:r>
-      <w:bookmarkEnd w:id="206"/>
       <w:bookmarkEnd w:id="207"/>
+      <w:bookmarkEnd w:id="208"/>
     </w:p>
     <w:p>
       <w:pPr>
         <w:pStyle w:val="Heading4"/>
       </w:pPr>
-      <w:bookmarkStart w:id="208" w:name="_Toc327822226"/>
+      <w:bookmarkStart w:id="209" w:name="_Toc327822226"/>
       <w:r>
         <w:lastRenderedPageBreak/>
         <w:t xml:space="preserve"> </w:t>
       </w:r>
-      <w:bookmarkStart w:id="209" w:name="_Toc327949877"/>
-      <w:bookmarkStart w:id="210" w:name="_Toc327868613"/>
-      <w:bookmarkStart w:id="211" w:name="_Toc327994110"/>
-      <w:bookmarkStart w:id="212" w:name="_Toc328191529"/>
+      <w:bookmarkStart w:id="210" w:name="_Toc327949877"/>
+      <w:bookmarkStart w:id="211" w:name="_Toc327868613"/>
+      <w:bookmarkStart w:id="212" w:name="_Toc327994110"/>
+      <w:bookmarkStart w:id="213" w:name="_Toc328191529"/>
       <w:r>
         <w:t>Quản lý lịch</w:t>
       </w:r>
-      <w:bookmarkEnd w:id="208"/>
       <w:bookmarkEnd w:id="209"/>
       <w:bookmarkEnd w:id="210"/>
       <w:bookmarkEnd w:id="211"/>
       <w:bookmarkEnd w:id="212"/>
+      <w:bookmarkEnd w:id="213"/>
     </w:p>
     <w:p>
       <w:pPr>
@@ -21298,55 +21119,42 @@
         <w:spacing w:line="360" w:lineRule="auto"/>
         <w:jc w:val="center"/>
       </w:pPr>
-      <w:bookmarkStart w:id="213" w:name="_Toc327868447"/>
-      <w:bookmarkStart w:id="214" w:name="_Toc328191564"/>
+      <w:bookmarkStart w:id="214" w:name="_Toc327868447"/>
+      <w:bookmarkStart w:id="215" w:name="_Toc328191564"/>
       <w:r>
         <w:t xml:space="preserve">Hình </w:t>
       </w:r>
-      <w:r>
-        <w:fldChar w:fldCharType="begin"/>
-      </w:r>
-      <w:r>
-        <w:instrText xml:space="preserve"> SEQ Hình \* ARABIC </w:instrText>
-      </w:r>
-      <w:r>
-        <w:fldChar w:fldCharType="separate"/>
-      </w:r>
-      <w:r>
-        <w:rPr>
-          <w:noProof/>
-        </w:rPr>
-        <w:t>15</w:t>
-      </w:r>
-      <w:r>
-        <w:rPr>
-          <w:noProof/>
-        </w:rPr>
-        <w:fldChar w:fldCharType="end"/>
-      </w:r>
+      <w:fldSimple w:instr=" SEQ Hình \* ARABIC ">
+        <w:r>
+          <w:rPr>
+            <w:noProof/>
+          </w:rPr>
+          <w:t>15</w:t>
+        </w:r>
+      </w:fldSimple>
       <w:r>
         <w:t xml:space="preserve"> Các lớp chính liên quan tới quản lý lịch</w:t>
       </w:r>
-      <w:bookmarkEnd w:id="213"/>
       <w:bookmarkEnd w:id="214"/>
+      <w:bookmarkEnd w:id="215"/>
     </w:p>
     <w:p>
       <w:pPr>
         <w:pStyle w:val="Heading3"/>
       </w:pPr>
-      <w:bookmarkStart w:id="215" w:name="_Toc327822227"/>
-      <w:bookmarkStart w:id="216" w:name="_Toc327949878"/>
-      <w:bookmarkStart w:id="217" w:name="_Toc327868614"/>
-      <w:bookmarkStart w:id="218" w:name="_Toc327994111"/>
-      <w:bookmarkStart w:id="219" w:name="_Toc328191530"/>
+      <w:bookmarkStart w:id="216" w:name="_Toc327822227"/>
+      <w:bookmarkStart w:id="217" w:name="_Toc327949878"/>
+      <w:bookmarkStart w:id="218" w:name="_Toc327868614"/>
+      <w:bookmarkStart w:id="219" w:name="_Toc327994111"/>
+      <w:bookmarkStart w:id="220" w:name="_Toc328191530"/>
       <w:r>
         <w:t>Cơ sở dữ liệu</w:t>
       </w:r>
-      <w:bookmarkEnd w:id="215"/>
       <w:bookmarkEnd w:id="216"/>
       <w:bookmarkEnd w:id="217"/>
       <w:bookmarkEnd w:id="218"/>
       <w:bookmarkEnd w:id="219"/>
+      <w:bookmarkEnd w:id="220"/>
     </w:p>
     <w:p>
       <w:pPr>
@@ -21468,58 +21276,45 @@
         <w:spacing w:line="360" w:lineRule="auto"/>
         <w:jc w:val="center"/>
       </w:pPr>
-      <w:bookmarkStart w:id="220" w:name="_Toc327868448"/>
-      <w:bookmarkStart w:id="221" w:name="_Toc328191565"/>
+      <w:bookmarkStart w:id="221" w:name="_Toc327868448"/>
+      <w:bookmarkStart w:id="222" w:name="_Toc328191565"/>
       <w:r>
         <w:t xml:space="preserve">Hình </w:t>
       </w:r>
-      <w:r>
-        <w:fldChar w:fldCharType="begin"/>
-      </w:r>
-      <w:r>
-        <w:instrText xml:space="preserve"> SEQ Hình \* ARABIC </w:instrText>
-      </w:r>
-      <w:r>
-        <w:fldChar w:fldCharType="separate"/>
-      </w:r>
-      <w:r>
-        <w:rPr>
-          <w:noProof/>
-        </w:rPr>
-        <w:t>16</w:t>
-      </w:r>
-      <w:r>
-        <w:rPr>
-          <w:noProof/>
-        </w:rPr>
-        <w:fldChar w:fldCharType="end"/>
-      </w:r>
+      <w:fldSimple w:instr=" SEQ Hình \* ARABIC ">
+        <w:r>
+          <w:rPr>
+            <w:noProof/>
+          </w:rPr>
+          <w:t>16</w:t>
+        </w:r>
+      </w:fldSimple>
       <w:r>
         <w:t xml:space="preserve"> </w:t>
       </w:r>
       <w:r>
         <w:t>Class Table Inheritance</w:t>
       </w:r>
-      <w:bookmarkEnd w:id="220"/>
       <w:bookmarkEnd w:id="221"/>
+      <w:bookmarkEnd w:id="222"/>
     </w:p>
     <w:p>
       <w:pPr>
         <w:pStyle w:val="Heading3"/>
       </w:pPr>
-      <w:bookmarkStart w:id="222" w:name="_Toc327822228"/>
-      <w:bookmarkStart w:id="223" w:name="_Toc327949879"/>
-      <w:bookmarkStart w:id="224" w:name="_Toc327868615"/>
-      <w:bookmarkStart w:id="225" w:name="_Toc327994112"/>
-      <w:bookmarkStart w:id="226" w:name="_Toc328191531"/>
+      <w:bookmarkStart w:id="223" w:name="_Toc327822228"/>
+      <w:bookmarkStart w:id="224" w:name="_Toc327949879"/>
+      <w:bookmarkStart w:id="225" w:name="_Toc327868615"/>
+      <w:bookmarkStart w:id="226" w:name="_Toc327994112"/>
+      <w:bookmarkStart w:id="227" w:name="_Toc328191531"/>
       <w:r>
         <w:t>Cơ chế bảo mật</w:t>
       </w:r>
-      <w:bookmarkEnd w:id="222"/>
       <w:bookmarkEnd w:id="223"/>
       <w:bookmarkEnd w:id="224"/>
       <w:bookmarkEnd w:id="225"/>
       <w:bookmarkEnd w:id="226"/>
+      <w:bookmarkEnd w:id="227"/>
     </w:p>
     <w:p>
       <w:pPr>
@@ -21638,7 +21433,7 @@
         <w:t xml:space="preserve"> 1 thì sẽ có quyền là “account : update : 1”.</w:t>
       </w:r>
     </w:p>
-    <w:bookmarkStart w:id="227" w:name="_Toc327868449"/>
+    <w:bookmarkStart w:id="228" w:name="_Toc327868449"/>
     <w:p>
       <w:pPr>
         <w:keepNext/>
@@ -21649,7 +21444,7 @@
           <v:shape id="_x0000_i1028" type="#_x0000_t75" style="width:360.7pt;height:170.5pt" o:ole="">
             <v:imagedata r:id="rId108" o:title=""/>
           </v:shape>
-          <o:OLEObject Type="Embed" ProgID="Visio.Drawing.11" ShapeID="_x0000_i1028" DrawAspect="Content" ObjectID="_1401933494" r:id="rId109"/>
+          <o:OLEObject Type="Embed" ProgID="Visio.Drawing.11" ShapeID="_x0000_i1028" DrawAspect="Content" ObjectID="_1401968452" r:id="rId109"/>
         </w:object>
       </w:r>
     </w:p>
@@ -21659,39 +21454,26 @@
         <w:spacing w:line="360" w:lineRule="auto"/>
         <w:jc w:val="center"/>
       </w:pPr>
-      <w:bookmarkStart w:id="228" w:name="_Toc328191566"/>
+      <w:bookmarkStart w:id="229" w:name="_Toc328191566"/>
       <w:r>
         <w:t xml:space="preserve">Hình </w:t>
       </w:r>
-      <w:r>
-        <w:fldChar w:fldCharType="begin"/>
-      </w:r>
-      <w:r>
-        <w:instrText xml:space="preserve"> SEQ Hình \* ARABIC </w:instrText>
-      </w:r>
-      <w:r>
-        <w:fldChar w:fldCharType="separate"/>
-      </w:r>
-      <w:r>
-        <w:rPr>
-          <w:noProof/>
-        </w:rPr>
-        <w:t>17</w:t>
-      </w:r>
-      <w:r>
-        <w:rPr>
-          <w:noProof/>
-        </w:rPr>
-        <w:fldChar w:fldCharType="end"/>
-      </w:r>
+      <w:fldSimple w:instr=" SEQ Hình \* ARABIC ">
+        <w:r>
+          <w:rPr>
+            <w:noProof/>
+          </w:rPr>
+          <w:t>17</w:t>
+        </w:r>
+      </w:fldSimple>
       <w:r>
         <w:t xml:space="preserve"> </w:t>
       </w:r>
-      <w:bookmarkEnd w:id="227"/>
+      <w:bookmarkEnd w:id="228"/>
       <w:r>
         <w:t>Mô hình vai trò của người dùng trong dự án</w:t>
       </w:r>
-      <w:bookmarkEnd w:id="228"/>
+      <w:bookmarkEnd w:id="229"/>
     </w:p>
     <w:p>
       <w:pPr>
@@ -21700,20 +21482,20 @@
           <w:noProof/>
         </w:rPr>
       </w:pPr>
-      <w:bookmarkStart w:id="229" w:name="_Toc327949880"/>
-      <w:bookmarkStart w:id="230" w:name="_Toc327868616"/>
-      <w:bookmarkStart w:id="231" w:name="_Toc327994113"/>
-      <w:bookmarkStart w:id="232" w:name="_Toc328191532"/>
+      <w:bookmarkStart w:id="230" w:name="_Toc327949880"/>
+      <w:bookmarkStart w:id="231" w:name="_Toc327868616"/>
+      <w:bookmarkStart w:id="232" w:name="_Toc327994113"/>
+      <w:bookmarkStart w:id="233" w:name="_Toc328191532"/>
       <w:r>
         <w:rPr>
           <w:noProof/>
         </w:rPr>
         <w:t>Thiết kế giao diện</w:t>
       </w:r>
-      <w:bookmarkEnd w:id="229"/>
       <w:bookmarkEnd w:id="230"/>
       <w:bookmarkEnd w:id="231"/>
       <w:bookmarkEnd w:id="232"/>
+      <w:bookmarkEnd w:id="233"/>
     </w:p>
     <w:p>
       <w:pPr>
@@ -21722,10 +21504,10 @@
       <w:r>
         <w:t xml:space="preserve"> </w:t>
       </w:r>
-      <w:bookmarkStart w:id="233" w:name="_Toc327868617"/>
-      <w:bookmarkStart w:id="234" w:name="_Toc327949881"/>
-      <w:bookmarkStart w:id="235" w:name="_Toc327994114"/>
-      <w:bookmarkStart w:id="236" w:name="_Toc328191533"/>
+      <w:bookmarkStart w:id="234" w:name="_Toc327868617"/>
+      <w:bookmarkStart w:id="235" w:name="_Toc327949881"/>
+      <w:bookmarkStart w:id="236" w:name="_Toc327994114"/>
+      <w:bookmarkStart w:id="237" w:name="_Toc328191533"/>
       <w:r>
         <w:t xml:space="preserve">Cấu trúc </w:t>
       </w:r>
@@ -21733,14 +21515,14 @@
       <w:r>
         <w:t>chung</w:t>
       </w:r>
-      <w:bookmarkEnd w:id="233"/>
+      <w:bookmarkEnd w:id="234"/>
       <w:proofErr w:type="gramEnd"/>
       <w:r>
         <w:t xml:space="preserve"> của giao diện</w:t>
       </w:r>
-      <w:bookmarkEnd w:id="234"/>
       <w:bookmarkEnd w:id="235"/>
       <w:bookmarkEnd w:id="236"/>
+      <w:bookmarkEnd w:id="237"/>
     </w:p>
     <w:p>
       <w:pPr>
@@ -21810,31 +21592,18 @@
         <w:spacing w:line="360" w:lineRule="auto"/>
         <w:jc w:val="center"/>
       </w:pPr>
-      <w:bookmarkStart w:id="237" w:name="_Toc328191567"/>
+      <w:bookmarkStart w:id="238" w:name="_Toc328191567"/>
       <w:r>
         <w:t xml:space="preserve">Hình </w:t>
       </w:r>
-      <w:r>
-        <w:fldChar w:fldCharType="begin"/>
-      </w:r>
-      <w:r>
-        <w:instrText xml:space="preserve"> SEQ Hình \* ARABIC </w:instrText>
-      </w:r>
-      <w:r>
-        <w:fldChar w:fldCharType="separate"/>
-      </w:r>
-      <w:r>
-        <w:rPr>
-          <w:noProof/>
-        </w:rPr>
-        <w:t>18</w:t>
-      </w:r>
-      <w:r>
-        <w:rPr>
-          <w:noProof/>
-        </w:rPr>
-        <w:fldChar w:fldCharType="end"/>
-      </w:r>
+      <w:fldSimple w:instr=" SEQ Hình \* ARABIC ">
+        <w:r>
+          <w:rPr>
+            <w:noProof/>
+          </w:rPr>
+          <w:t>18</w:t>
+        </w:r>
+      </w:fldSimple>
       <w:r>
         <w:t xml:space="preserve"> cấu trúc </w:t>
       </w:r>
@@ -21846,7 +21615,7 @@
       <w:r>
         <w:t xml:space="preserve"> của giao diện</w:t>
       </w:r>
-      <w:bookmarkEnd w:id="237"/>
+      <w:bookmarkEnd w:id="238"/>
     </w:p>
     <w:p>
       <w:pPr>
@@ -22181,33 +21950,33 @@
       <w:pPr>
         <w:pStyle w:val="Heading4"/>
       </w:pPr>
-      <w:bookmarkStart w:id="238" w:name="_Toc327949882"/>
-      <w:bookmarkStart w:id="239" w:name="_Toc327949883"/>
-      <w:bookmarkStart w:id="240" w:name="_Toc327949884"/>
-      <w:bookmarkStart w:id="241" w:name="_Toc327949885"/>
-      <w:bookmarkStart w:id="242" w:name="_Toc327949886"/>
-      <w:bookmarkStart w:id="243" w:name="_Toc327949887"/>
-      <w:bookmarkStart w:id="244" w:name="_Toc327949888"/>
-      <w:bookmarkEnd w:id="238"/>
+      <w:bookmarkStart w:id="239" w:name="_Toc327949882"/>
+      <w:bookmarkStart w:id="240" w:name="_Toc327949883"/>
+      <w:bookmarkStart w:id="241" w:name="_Toc327949884"/>
+      <w:bookmarkStart w:id="242" w:name="_Toc327949885"/>
+      <w:bookmarkStart w:id="243" w:name="_Toc327949886"/>
+      <w:bookmarkStart w:id="244" w:name="_Toc327949887"/>
+      <w:bookmarkStart w:id="245" w:name="_Toc327949888"/>
       <w:bookmarkEnd w:id="239"/>
       <w:bookmarkEnd w:id="240"/>
       <w:bookmarkEnd w:id="241"/>
       <w:bookmarkEnd w:id="242"/>
       <w:bookmarkEnd w:id="243"/>
       <w:bookmarkEnd w:id="244"/>
+      <w:bookmarkEnd w:id="245"/>
       <w:r>
         <w:t xml:space="preserve"> </w:t>
       </w:r>
-      <w:bookmarkStart w:id="245" w:name="_Toc327868618"/>
-      <w:bookmarkStart w:id="246" w:name="_Toc327994115"/>
-      <w:bookmarkStart w:id="247" w:name="_Toc328191534"/>
+      <w:bookmarkStart w:id="246" w:name="_Toc327868618"/>
+      <w:bookmarkStart w:id="247" w:name="_Toc327994115"/>
+      <w:bookmarkStart w:id="248" w:name="_Toc328191534"/>
       <w:r>
         <w:t>Giao diện</w:t>
       </w:r>
       <w:r>
         <w:t xml:space="preserve"> </w:t>
       </w:r>
-      <w:bookmarkEnd w:id="245"/>
+      <w:bookmarkEnd w:id="246"/>
       <w:r>
         <w:t>khi người</w:t>
       </w:r>
@@ -22223,11 +21992,11 @@
       <w:r>
         <w:t xml:space="preserve"> của </w:t>
       </w:r>
-      <w:bookmarkEnd w:id="246"/>
+      <w:bookmarkEnd w:id="247"/>
       <w:r>
         <w:t>admin</w:t>
       </w:r>
-      <w:bookmarkEnd w:id="247"/>
+      <w:bookmarkEnd w:id="248"/>
     </w:p>
     <w:p>
       <w:pPr>
@@ -22284,35 +22053,22 @@
         <w:spacing w:line="360" w:lineRule="auto"/>
         <w:jc w:val="center"/>
       </w:pPr>
-      <w:bookmarkStart w:id="248" w:name="_Toc328191568"/>
+      <w:bookmarkStart w:id="249" w:name="_Toc328191568"/>
       <w:r>
         <w:t xml:space="preserve">Hình </w:t>
       </w:r>
-      <w:r>
-        <w:fldChar w:fldCharType="begin"/>
-      </w:r>
-      <w:r>
-        <w:instrText xml:space="preserve"> SEQ Hình \* ARABIC </w:instrText>
-      </w:r>
-      <w:r>
-        <w:fldChar w:fldCharType="separate"/>
-      </w:r>
-      <w:r>
-        <w:rPr>
-          <w:noProof/>
-        </w:rPr>
-        <w:t>19</w:t>
-      </w:r>
-      <w:r>
-        <w:rPr>
-          <w:noProof/>
-        </w:rPr>
-        <w:fldChar w:fldCharType="end"/>
-      </w:r>
+      <w:fldSimple w:instr=" SEQ Hình \* ARABIC ">
+        <w:r>
+          <w:rPr>
+            <w:noProof/>
+          </w:rPr>
+          <w:t>19</w:t>
+        </w:r>
+      </w:fldSimple>
       <w:r>
         <w:t xml:space="preserve"> Giao diện admin</w:t>
       </w:r>
-      <w:bookmarkEnd w:id="248"/>
+      <w:bookmarkEnd w:id="249"/>
     </w:p>
     <w:p>
       <w:pPr>
@@ -22437,35 +22193,30 @@
       <w:r>
         <w:t xml:space="preserve"> </w:t>
       </w:r>
-      <w:bookmarkStart w:id="249" w:name="_Toc327868619"/>
-      <w:bookmarkStart w:id="250" w:name="_Toc327994116"/>
-      <w:bookmarkStart w:id="251" w:name="_Toc328191535"/>
+      <w:bookmarkStart w:id="250" w:name="_Toc327868619"/>
+      <w:bookmarkStart w:id="251" w:name="_Toc327994116"/>
+      <w:bookmarkStart w:id="252" w:name="_Toc328191535"/>
       <w:r>
         <w:t>Giao diện</w:t>
       </w:r>
       <w:r>
         <w:t xml:space="preserve"> </w:t>
       </w:r>
-      <w:bookmarkEnd w:id="249"/>
-      <w:r>
-        <w:t>khi người dùng</w:t>
-      </w:r>
-      <w:bookmarkStart w:id="252" w:name="_GoBack"/>
+      <w:bookmarkEnd w:id="250"/>
+      <w:r>
+        <w:t xml:space="preserve">khi người dùng ở </w:t>
+      </w:r>
+      <w:r>
+        <w:t>trang của</w:t>
+      </w:r>
+      <w:r>
+        <w:t xml:space="preserve"> </w:t>
+      </w:r>
+      <w:r>
+        <w:t>dự án</w:t>
+      </w:r>
+      <w:bookmarkEnd w:id="251"/>
       <w:bookmarkEnd w:id="252"/>
-      <w:r>
-        <w:t xml:space="preserve"> ở </w:t>
-      </w:r>
-      <w:r>
-        <w:t>trang của</w:t>
-      </w:r>
-      <w:r>
-        <w:t xml:space="preserve"> </w:t>
-      </w:r>
-      <w:r>
-        <w:t>dự án</w:t>
-      </w:r>
-      <w:bookmarkEnd w:id="250"/>
-      <w:bookmarkEnd w:id="251"/>
     </w:p>
     <w:p>
       <w:pPr>
@@ -22540,27 +22291,14 @@
       <w:r>
         <w:t xml:space="preserve">Hình </w:t>
       </w:r>
-      <w:r>
-        <w:fldChar w:fldCharType="begin"/>
-      </w:r>
-      <w:r>
-        <w:instrText xml:space="preserve"> SEQ Hình \* ARABIC </w:instrText>
-      </w:r>
-      <w:r>
-        <w:fldChar w:fldCharType="separate"/>
-      </w:r>
-      <w:r>
-        <w:rPr>
-          <w:noProof/>
-        </w:rPr>
-        <w:t>20</w:t>
-      </w:r>
-      <w:r>
-        <w:rPr>
-          <w:noProof/>
-        </w:rPr>
-        <w:fldChar w:fldCharType="end"/>
-      </w:r>
+      <w:fldSimple w:instr=" SEQ Hình \* ARABIC ">
+        <w:r>
+          <w:rPr>
+            <w:noProof/>
+          </w:rPr>
+          <w:t>20</w:t>
+        </w:r>
+      </w:fldSimple>
       <w:r>
         <w:t xml:space="preserve"> Giao diện project</w:t>
       </w:r>
@@ -22894,27 +22632,14 @@
       <w:r>
         <w:t xml:space="preserve">Hình </w:t>
       </w:r>
-      <w:r>
-        <w:fldChar w:fldCharType="begin"/>
-      </w:r>
-      <w:r>
-        <w:instrText xml:space="preserve"> SEQ Hình \* ARABIC </w:instrText>
-      </w:r>
-      <w:r>
-        <w:fldChar w:fldCharType="separate"/>
-      </w:r>
-      <w:r>
-        <w:rPr>
-          <w:noProof/>
-        </w:rPr>
-        <w:t>21</w:t>
-      </w:r>
-      <w:r>
-        <w:rPr>
-          <w:noProof/>
-        </w:rPr>
-        <w:fldChar w:fldCharType="end"/>
-      </w:r>
+      <w:fldSimple w:instr=" SEQ Hình \* ARABIC ">
+        <w:r>
+          <w:rPr>
+            <w:noProof/>
+          </w:rPr>
+          <w:t>21</w:t>
+        </w:r>
+      </w:fldSimple>
       <w:r>
         <w:t xml:space="preserve"> Giao diện user</w:t>
       </w:r>
@@ -23054,7 +22779,7 @@
           <v:shape id="_x0000_i1029" type="#_x0000_t75" style="width:379.7pt;height:338.25pt" o:ole="">
             <v:imagedata r:id="rId114" o:title=""/>
           </v:shape>
-          <o:OLEObject Type="Embed" ProgID="Visio.Drawing.11" ShapeID="_x0000_i1029" DrawAspect="Content" ObjectID="_1401933495" r:id="rId115"/>
+          <o:OLEObject Type="Embed" ProgID="Visio.Drawing.11" ShapeID="_x0000_i1029" DrawAspect="Content" ObjectID="_1401968453" r:id="rId115"/>
         </w:object>
       </w:r>
     </w:p>
@@ -23067,27 +22792,14 @@
       <w:r>
         <w:t xml:space="preserve">Hình </w:t>
       </w:r>
-      <w:r>
-        <w:fldChar w:fldCharType="begin"/>
-      </w:r>
-      <w:r>
-        <w:instrText xml:space="preserve"> SEQ Hình \* ARABIC </w:instrText>
-      </w:r>
-      <w:r>
-        <w:fldChar w:fldCharType="separate"/>
-      </w:r>
-      <w:r>
-        <w:rPr>
-          <w:noProof/>
-        </w:rPr>
-        <w:t>13</w:t>
-      </w:r>
-      <w:r>
-        <w:rPr>
-          <w:noProof/>
-        </w:rPr>
-        <w:fldChar w:fldCharType="end"/>
-      </w:r>
+      <w:fldSimple w:instr=" SEQ Hình \* ARABIC ">
+        <w:r>
+          <w:rPr>
+            <w:noProof/>
+          </w:rPr>
+          <w:t>13</w:t>
+        </w:r>
+      </w:fldSimple>
       <w:r>
         <w:t xml:space="preserve"> Các </w:t>
       </w:r>
@@ -23192,27 +22904,14 @@
       <w:r>
         <w:t xml:space="preserve">Hình </w:t>
       </w:r>
-      <w:r>
-        <w:fldChar w:fldCharType="begin"/>
-      </w:r>
-      <w:r>
-        <w:instrText xml:space="preserve"> SEQ Hình \* ARABIC </w:instrText>
-      </w:r>
-      <w:r>
-        <w:fldChar w:fldCharType="separate"/>
-      </w:r>
-      <w:r>
-        <w:rPr>
-          <w:noProof/>
-        </w:rPr>
-        <w:t>23</w:t>
-      </w:r>
-      <w:r>
-        <w:rPr>
-          <w:noProof/>
-        </w:rPr>
-        <w:fldChar w:fldCharType="end"/>
-      </w:r>
+      <w:fldSimple w:instr=" SEQ Hình \* ARABIC ">
+        <w:r>
+          <w:rPr>
+            <w:noProof/>
+          </w:rPr>
+          <w:t>23</w:t>
+        </w:r>
+      </w:fldSimple>
       <w:r>
         <w:t xml:space="preserve"> Màn hình login</w:t>
       </w:r>
@@ -23394,27 +23093,14 @@
       <w:r>
         <w:t xml:space="preserve">Hình </w:t>
       </w:r>
-      <w:r>
-        <w:fldChar w:fldCharType="begin"/>
-      </w:r>
-      <w:r>
-        <w:instrText xml:space="preserve"> SEQ Hình \* ARABIC </w:instrText>
-      </w:r>
-      <w:r>
-        <w:fldChar w:fldCharType="separate"/>
-      </w:r>
-      <w:r>
-        <w:rPr>
-          <w:noProof/>
-        </w:rPr>
-        <w:t>24</w:t>
-      </w:r>
-      <w:r>
-        <w:rPr>
-          <w:noProof/>
-        </w:rPr>
-        <w:fldChar w:fldCharType="end"/>
-      </w:r>
+      <w:fldSimple w:instr=" SEQ Hình \* ARABIC ">
+        <w:r>
+          <w:rPr>
+            <w:noProof/>
+          </w:rPr>
+          <w:t>24</w:t>
+        </w:r>
+      </w:fldSimple>
       <w:r>
         <w:t xml:space="preserve"> Màn hình cập nhật tài khoản</w:t>
       </w:r>
@@ -25888,7 +25574,7 @@
           <w:rPr>
             <w:noProof/>
           </w:rPr>
-          <w:t>52</w:t>
+          <w:t>4</w:t>
         </w:r>
         <w:r>
           <w:rPr>
@@ -32274,7 +31960,7 @@
 </file>
 
 <file path=customXml/itemProps1.xml><?xml version="1.0" encoding="utf-8"?>
-<ds:datastoreItem xmlns:ds="http://schemas.openxmlformats.org/officeDocument/2006/customXml" ds:itemID="{3304CA58-D60F-4FBE-AD7B-098506283214}">
+<ds:datastoreItem xmlns:ds="http://schemas.openxmlformats.org/officeDocument/2006/customXml" ds:itemID="{249E66CB-7727-463D-A326-091A5408B08B}">
   <ds:schemaRefs>
     <ds:schemaRef ds:uri="http://schemas.openxmlformats.org/officeDocument/2006/bibliography"/>
   </ds:schemaRefs>
@@ -32282,7 +31968,7 @@
 </file>
 
 <file path=customXml/itemProps10.xml><?xml version="1.0" encoding="utf-8"?>
-<ds:datastoreItem xmlns:ds="http://schemas.openxmlformats.org/officeDocument/2006/customXml" ds:itemID="{07315D12-B92E-4483-B093-F25FC9403538}">
+<ds:datastoreItem xmlns:ds="http://schemas.openxmlformats.org/officeDocument/2006/customXml" ds:itemID="{FBAF43E2-3DD9-42CA-A69E-95F22FD86EB5}">
   <ds:schemaRefs>
     <ds:schemaRef ds:uri="http://schemas.openxmlformats.org/officeDocument/2006/bibliography"/>
   </ds:schemaRefs>
@@ -32290,7 +31976,7 @@
 </file>
 
 <file path=customXml/itemProps11.xml><?xml version="1.0" encoding="utf-8"?>
-<ds:datastoreItem xmlns:ds="http://schemas.openxmlformats.org/officeDocument/2006/customXml" ds:itemID="{249E66CB-7727-463D-A326-091A5408B08B}">
+<ds:datastoreItem xmlns:ds="http://schemas.openxmlformats.org/officeDocument/2006/customXml" ds:itemID="{C9262686-9027-4DDF-972B-EFED290CE7A4}">
   <ds:schemaRefs>
     <ds:schemaRef ds:uri="http://schemas.openxmlformats.org/officeDocument/2006/bibliography"/>
   </ds:schemaRefs>
@@ -32298,6 +31984,102 @@
 </file>
 
 <file path=customXml/itemProps12.xml><?xml version="1.0" encoding="utf-8"?>
+<ds:datastoreItem xmlns:ds="http://schemas.openxmlformats.org/officeDocument/2006/customXml" ds:itemID="{86F0248B-14E4-4855-8F36-10659C763BDE}">
+  <ds:schemaRefs>
+    <ds:schemaRef ds:uri="http://schemas.openxmlformats.org/officeDocument/2006/bibliography"/>
+  </ds:schemaRefs>
+</ds:datastoreItem>
+</file>
+
+<file path=customXml/itemProps13.xml><?xml version="1.0" encoding="utf-8"?>
+<ds:datastoreItem xmlns:ds="http://schemas.openxmlformats.org/officeDocument/2006/customXml" ds:itemID="{EA80582E-5881-463F-A325-C47CC653B4B6}">
+  <ds:schemaRefs>
+    <ds:schemaRef ds:uri="http://schemas.openxmlformats.org/officeDocument/2006/bibliography"/>
+  </ds:schemaRefs>
+</ds:datastoreItem>
+</file>
+
+<file path=customXml/itemProps14.xml><?xml version="1.0" encoding="utf-8"?>
+<ds:datastoreItem xmlns:ds="http://schemas.openxmlformats.org/officeDocument/2006/customXml" ds:itemID="{168BF3FE-3F33-449E-B919-FC0E4C844FA1}">
+  <ds:schemaRefs>
+    <ds:schemaRef ds:uri="http://schemas.openxmlformats.org/officeDocument/2006/bibliography"/>
+  </ds:schemaRefs>
+</ds:datastoreItem>
+</file>
+
+<file path=customXml/itemProps15.xml><?xml version="1.0" encoding="utf-8"?>
+<ds:datastoreItem xmlns:ds="http://schemas.openxmlformats.org/officeDocument/2006/customXml" ds:itemID="{60255C55-436A-4CCF-8588-390C48A12E8F}">
+  <ds:schemaRefs>
+    <ds:schemaRef ds:uri="http://schemas.openxmlformats.org/officeDocument/2006/bibliography"/>
+  </ds:schemaRefs>
+</ds:datastoreItem>
+</file>
+
+<file path=customXml/itemProps16.xml><?xml version="1.0" encoding="utf-8"?>
+<ds:datastoreItem xmlns:ds="http://schemas.openxmlformats.org/officeDocument/2006/customXml" ds:itemID="{33813605-5C04-4B86-BCB5-89A942A1EB0F}">
+  <ds:schemaRefs>
+    <ds:schemaRef ds:uri="http://schemas.openxmlformats.org/officeDocument/2006/bibliography"/>
+  </ds:schemaRefs>
+</ds:datastoreItem>
+</file>
+
+<file path=customXml/itemProps17.xml><?xml version="1.0" encoding="utf-8"?>
+<ds:datastoreItem xmlns:ds="http://schemas.openxmlformats.org/officeDocument/2006/customXml" ds:itemID="{82050511-0DB8-41B6-BE60-3D509FEFE441}">
+  <ds:schemaRefs>
+    <ds:schemaRef ds:uri="http://schemas.openxmlformats.org/officeDocument/2006/bibliography"/>
+  </ds:schemaRefs>
+</ds:datastoreItem>
+</file>
+
+<file path=customXml/itemProps18.xml><?xml version="1.0" encoding="utf-8"?>
+<ds:datastoreItem xmlns:ds="http://schemas.openxmlformats.org/officeDocument/2006/customXml" ds:itemID="{1A48D1BD-E263-4526-90CB-A024F0D66E41}">
+  <ds:schemaRefs>
+    <ds:schemaRef ds:uri="http://schemas.openxmlformats.org/officeDocument/2006/bibliography"/>
+  </ds:schemaRefs>
+</ds:datastoreItem>
+</file>
+
+<file path=customXml/itemProps19.xml><?xml version="1.0" encoding="utf-8"?>
+<ds:datastoreItem xmlns:ds="http://schemas.openxmlformats.org/officeDocument/2006/customXml" ds:itemID="{2562BBC0-766E-4714-B8C5-793E2C4FC4E7}">
+  <ds:schemaRefs>
+    <ds:schemaRef ds:uri="http://schemas.openxmlformats.org/officeDocument/2006/bibliography"/>
+  </ds:schemaRefs>
+</ds:datastoreItem>
+</file>
+
+<file path=customXml/itemProps2.xml><?xml version="1.0" encoding="utf-8"?>
+<ds:datastoreItem xmlns:ds="http://schemas.openxmlformats.org/officeDocument/2006/customXml" ds:itemID="{25B75D49-AC4C-4B94-8916-8CD68C0B0B39}">
+  <ds:schemaRefs>
+    <ds:schemaRef ds:uri="http://schemas.openxmlformats.org/officeDocument/2006/bibliography"/>
+  </ds:schemaRefs>
+</ds:datastoreItem>
+</file>
+
+<file path=customXml/itemProps20.xml><?xml version="1.0" encoding="utf-8"?>
+<ds:datastoreItem xmlns:ds="http://schemas.openxmlformats.org/officeDocument/2006/customXml" ds:itemID="{61F001C0-8A7E-4989-A5C9-F51022FA56C6}">
+  <ds:schemaRefs>
+    <ds:schemaRef ds:uri="http://schemas.openxmlformats.org/officeDocument/2006/bibliography"/>
+  </ds:schemaRefs>
+</ds:datastoreItem>
+</file>
+
+<file path=customXml/itemProps21.xml><?xml version="1.0" encoding="utf-8"?>
+<ds:datastoreItem xmlns:ds="http://schemas.openxmlformats.org/officeDocument/2006/customXml" ds:itemID="{29E1107E-DC87-4E5C-8F02-AE31CB312296}">
+  <ds:schemaRefs>
+    <ds:schemaRef ds:uri="http://schemas.openxmlformats.org/officeDocument/2006/bibliography"/>
+  </ds:schemaRefs>
+</ds:datastoreItem>
+</file>
+
+<file path=customXml/itemProps22.xml><?xml version="1.0" encoding="utf-8"?>
+<ds:datastoreItem xmlns:ds="http://schemas.openxmlformats.org/officeDocument/2006/customXml" ds:itemID="{0C838F70-B66D-48B8-8ED4-453FD7563051}">
+  <ds:schemaRefs>
+    <ds:schemaRef ds:uri="http://schemas.openxmlformats.org/officeDocument/2006/bibliography"/>
+  </ds:schemaRefs>
+</ds:datastoreItem>
+</file>
+
+<file path=customXml/itemProps23.xml><?xml version="1.0" encoding="utf-8"?>
 <ds:datastoreItem xmlns:ds="http://schemas.openxmlformats.org/officeDocument/2006/customXml" ds:itemID="{4FCE43C6-7395-4B5E-842A-6F9CC39911FE}">
   <ds:schemaRefs>
     <ds:schemaRef ds:uri="http://schemas.openxmlformats.org/officeDocument/2006/bibliography"/>
@@ -32305,104 +32087,8 @@
 </ds:datastoreItem>
 </file>
 
-<file path=customXml/itemProps13.xml><?xml version="1.0" encoding="utf-8"?>
-<ds:datastoreItem xmlns:ds="http://schemas.openxmlformats.org/officeDocument/2006/customXml" ds:itemID="{9FC33584-FCB3-4418-9C2F-88EC9EDD1E25}">
-  <ds:schemaRefs>
-    <ds:schemaRef ds:uri="http://schemas.openxmlformats.org/officeDocument/2006/bibliography"/>
-  </ds:schemaRefs>
-</ds:datastoreItem>
-</file>
-
-<file path=customXml/itemProps14.xml><?xml version="1.0" encoding="utf-8"?>
-<ds:datastoreItem xmlns:ds="http://schemas.openxmlformats.org/officeDocument/2006/customXml" ds:itemID="{E5A1FA26-445F-4A1D-A77D-EEE05461F7D5}">
-  <ds:schemaRefs>
-    <ds:schemaRef ds:uri="http://schemas.openxmlformats.org/officeDocument/2006/bibliography"/>
-  </ds:schemaRefs>
-</ds:datastoreItem>
-</file>
-
-<file path=customXml/itemProps15.xml><?xml version="1.0" encoding="utf-8"?>
-<ds:datastoreItem xmlns:ds="http://schemas.openxmlformats.org/officeDocument/2006/customXml" ds:itemID="{3B212302-9DEB-407E-A2A8-72F3F3F52B58}">
-  <ds:schemaRefs>
-    <ds:schemaRef ds:uri="http://schemas.openxmlformats.org/officeDocument/2006/bibliography"/>
-  </ds:schemaRefs>
-</ds:datastoreItem>
-</file>
-
-<file path=customXml/itemProps16.xml><?xml version="1.0" encoding="utf-8"?>
-<ds:datastoreItem xmlns:ds="http://schemas.openxmlformats.org/officeDocument/2006/customXml" ds:itemID="{FAC9BDAF-F0A1-476B-A295-31A74EC72CC6}">
-  <ds:schemaRefs>
-    <ds:schemaRef ds:uri="http://schemas.openxmlformats.org/officeDocument/2006/bibliography"/>
-  </ds:schemaRefs>
-</ds:datastoreItem>
-</file>
-
-<file path=customXml/itemProps17.xml><?xml version="1.0" encoding="utf-8"?>
+<file path=customXml/itemProps24.xml><?xml version="1.0" encoding="utf-8"?>
 <ds:datastoreItem xmlns:ds="http://schemas.openxmlformats.org/officeDocument/2006/customXml" ds:itemID="{9B305E6B-68EB-4928-90FA-9D651DDC49E0}">
-  <ds:schemaRefs>
-    <ds:schemaRef ds:uri="http://schemas.openxmlformats.org/officeDocument/2006/bibliography"/>
-  </ds:schemaRefs>
-</ds:datastoreItem>
-</file>
-
-<file path=customXml/itemProps18.xml><?xml version="1.0" encoding="utf-8"?>
-<ds:datastoreItem xmlns:ds="http://schemas.openxmlformats.org/officeDocument/2006/customXml" ds:itemID="{191C2492-0BDA-468A-9610-0B4CF44F0690}">
-  <ds:schemaRefs>
-    <ds:schemaRef ds:uri="http://schemas.openxmlformats.org/officeDocument/2006/bibliography"/>
-  </ds:schemaRefs>
-</ds:datastoreItem>
-</file>
-
-<file path=customXml/itemProps19.xml><?xml version="1.0" encoding="utf-8"?>
-<ds:datastoreItem xmlns:ds="http://schemas.openxmlformats.org/officeDocument/2006/customXml" ds:itemID="{809E8296-8C5B-4A73-8A8E-4585CA259CEC}">
-  <ds:schemaRefs>
-    <ds:schemaRef ds:uri="http://schemas.openxmlformats.org/officeDocument/2006/bibliography"/>
-  </ds:schemaRefs>
-</ds:datastoreItem>
-</file>
-
-<file path=customXml/itemProps2.xml><?xml version="1.0" encoding="utf-8"?>
-<ds:datastoreItem xmlns:ds="http://schemas.openxmlformats.org/officeDocument/2006/customXml" ds:itemID="{9CDED203-911C-4603-A945-7B9313826B3E}">
-  <ds:schemaRefs>
-    <ds:schemaRef ds:uri="http://schemas.openxmlformats.org/officeDocument/2006/bibliography"/>
-  </ds:schemaRefs>
-</ds:datastoreItem>
-</file>
-
-<file path=customXml/itemProps20.xml><?xml version="1.0" encoding="utf-8"?>
-<ds:datastoreItem xmlns:ds="http://schemas.openxmlformats.org/officeDocument/2006/customXml" ds:itemID="{9085556E-201F-43F3-9C31-258FF58332C4}">
-  <ds:schemaRefs>
-    <ds:schemaRef ds:uri="http://schemas.openxmlformats.org/officeDocument/2006/bibliography"/>
-  </ds:schemaRefs>
-</ds:datastoreItem>
-</file>
-
-<file path=customXml/itemProps21.xml><?xml version="1.0" encoding="utf-8"?>
-<ds:datastoreItem xmlns:ds="http://schemas.openxmlformats.org/officeDocument/2006/customXml" ds:itemID="{EE4DD7BB-61A5-4F01-9DA2-094129B79C2E}">
-  <ds:schemaRefs>
-    <ds:schemaRef ds:uri="http://schemas.openxmlformats.org/officeDocument/2006/bibliography"/>
-  </ds:schemaRefs>
-</ds:datastoreItem>
-</file>
-
-<file path=customXml/itemProps22.xml><?xml version="1.0" encoding="utf-8"?>
-<ds:datastoreItem xmlns:ds="http://schemas.openxmlformats.org/officeDocument/2006/customXml" ds:itemID="{75BD0B24-24EC-4AE4-862B-8C55CDACBEA7}">
-  <ds:schemaRefs>
-    <ds:schemaRef ds:uri="http://schemas.openxmlformats.org/officeDocument/2006/bibliography"/>
-  </ds:schemaRefs>
-</ds:datastoreItem>
-</file>
-
-<file path=customXml/itemProps23.xml><?xml version="1.0" encoding="utf-8"?>
-<ds:datastoreItem xmlns:ds="http://schemas.openxmlformats.org/officeDocument/2006/customXml" ds:itemID="{74EC4C3C-ACFB-4455-BC23-C1614C548D61}">
-  <ds:schemaRefs>
-    <ds:schemaRef ds:uri="http://schemas.openxmlformats.org/officeDocument/2006/bibliography"/>
-  </ds:schemaRefs>
-</ds:datastoreItem>
-</file>
-
-<file path=customXml/itemProps24.xml><?xml version="1.0" encoding="utf-8"?>
-<ds:datastoreItem xmlns:ds="http://schemas.openxmlformats.org/officeDocument/2006/customXml" ds:itemID="{E19BC46E-F3FB-46FB-8CA3-2A7E76B9C009}">
   <ds:schemaRefs>
     <ds:schemaRef ds:uri="http://schemas.openxmlformats.org/officeDocument/2006/bibliography"/>
   </ds:schemaRefs>
@@ -32418,7 +32104,7 @@
 </file>
 
 <file path=customXml/itemProps26.xml><?xml version="1.0" encoding="utf-8"?>
-<ds:datastoreItem xmlns:ds="http://schemas.openxmlformats.org/officeDocument/2006/customXml" ds:itemID="{C48D9F10-DFCC-40A6-8830-8D702A982AC0}">
+<ds:datastoreItem xmlns:ds="http://schemas.openxmlformats.org/officeDocument/2006/customXml" ds:itemID="{B8873C6D-9F5A-44D6-B940-8D6E73248C00}">
   <ds:schemaRefs>
     <ds:schemaRef ds:uri="http://schemas.openxmlformats.org/officeDocument/2006/bibliography"/>
   </ds:schemaRefs>
@@ -32426,7 +32112,7 @@
 </file>
 
 <file path=customXml/itemProps27.xml><?xml version="1.0" encoding="utf-8"?>
-<ds:datastoreItem xmlns:ds="http://schemas.openxmlformats.org/officeDocument/2006/customXml" ds:itemID="{FBAF43E2-3DD9-42CA-A69E-95F22FD86EB5}">
+<ds:datastoreItem xmlns:ds="http://schemas.openxmlformats.org/officeDocument/2006/customXml" ds:itemID="{24051FCB-04BD-479A-9D00-F0F0DB2ED8DD}">
   <ds:schemaRefs>
     <ds:schemaRef ds:uri="http://schemas.openxmlformats.org/officeDocument/2006/bibliography"/>
   </ds:schemaRefs>
@@ -32434,6 +32120,126 @@
 </file>
 
 <file path=customXml/itemProps28.xml><?xml version="1.0" encoding="utf-8"?>
+<ds:datastoreItem xmlns:ds="http://schemas.openxmlformats.org/officeDocument/2006/customXml" ds:itemID="{FC8B3A10-70C8-4FDF-9530-46AABD36D518}">
+  <ds:schemaRefs>
+    <ds:schemaRef ds:uri="http://schemas.openxmlformats.org/officeDocument/2006/bibliography"/>
+  </ds:schemaRefs>
+</ds:datastoreItem>
+</file>
+
+<file path=customXml/itemProps29.xml><?xml version="1.0" encoding="utf-8"?>
+<ds:datastoreItem xmlns:ds="http://schemas.openxmlformats.org/officeDocument/2006/customXml" ds:itemID="{41C187A0-0DE8-4DBC-AB64-F6231939718F}">
+  <ds:schemaRefs>
+    <ds:schemaRef ds:uri="http://schemas.openxmlformats.org/officeDocument/2006/bibliography"/>
+  </ds:schemaRefs>
+</ds:datastoreItem>
+</file>
+
+<file path=customXml/itemProps3.xml><?xml version="1.0" encoding="utf-8"?>
+<ds:datastoreItem xmlns:ds="http://schemas.openxmlformats.org/officeDocument/2006/customXml" ds:itemID="{5DE502B2-528C-467A-B04D-D51D5DCDE3C9}">
+  <ds:schemaRefs>
+    <ds:schemaRef ds:uri="http://schemas.openxmlformats.org/officeDocument/2006/bibliography"/>
+  </ds:schemaRefs>
+</ds:datastoreItem>
+</file>
+
+<file path=customXml/itemProps30.xml><?xml version="1.0" encoding="utf-8"?>
+<ds:datastoreItem xmlns:ds="http://schemas.openxmlformats.org/officeDocument/2006/customXml" ds:itemID="{AFE4FF2A-ACEA-4FE1-BBED-8ACBC5225D39}">
+  <ds:schemaRefs>
+    <ds:schemaRef ds:uri="http://schemas.openxmlformats.org/officeDocument/2006/bibliography"/>
+  </ds:schemaRefs>
+</ds:datastoreItem>
+</file>
+
+<file path=customXml/itemProps31.xml><?xml version="1.0" encoding="utf-8"?>
+<ds:datastoreItem xmlns:ds="http://schemas.openxmlformats.org/officeDocument/2006/customXml" ds:itemID="{9085556E-201F-43F3-9C31-258FF58332C4}">
+  <ds:schemaRefs>
+    <ds:schemaRef ds:uri="http://schemas.openxmlformats.org/officeDocument/2006/bibliography"/>
+  </ds:schemaRefs>
+</ds:datastoreItem>
+</file>
+
+<file path=customXml/itemProps32.xml><?xml version="1.0" encoding="utf-8"?>
+<ds:datastoreItem xmlns:ds="http://schemas.openxmlformats.org/officeDocument/2006/customXml" ds:itemID="{B5A8F4C2-F1C8-41A2-81E0-4993441DE6EC}">
+  <ds:schemaRefs>
+    <ds:schemaRef ds:uri="http://schemas.openxmlformats.org/officeDocument/2006/bibliography"/>
+  </ds:schemaRefs>
+</ds:datastoreItem>
+</file>
+
+<file path=customXml/itemProps33.xml><?xml version="1.0" encoding="utf-8"?>
+<ds:datastoreItem xmlns:ds="http://schemas.openxmlformats.org/officeDocument/2006/customXml" ds:itemID="{8668221E-6CCA-467F-810E-15BE139B7274}">
+  <ds:schemaRefs>
+    <ds:schemaRef ds:uri="http://schemas.openxmlformats.org/officeDocument/2006/bibliography"/>
+  </ds:schemaRefs>
+</ds:datastoreItem>
+</file>
+
+<file path=customXml/itemProps34.xml><?xml version="1.0" encoding="utf-8"?>
+<ds:datastoreItem xmlns:ds="http://schemas.openxmlformats.org/officeDocument/2006/customXml" ds:itemID="{198ED701-D058-40B3-BEBD-59E69B46D59C}">
+  <ds:schemaRefs>
+    <ds:schemaRef ds:uri="http://schemas.openxmlformats.org/officeDocument/2006/bibliography"/>
+  </ds:schemaRefs>
+</ds:datastoreItem>
+</file>
+
+<file path=customXml/itemProps35.xml><?xml version="1.0" encoding="utf-8"?>
+<ds:datastoreItem xmlns:ds="http://schemas.openxmlformats.org/officeDocument/2006/customXml" ds:itemID="{F23C4546-EA84-460E-8F43-07B3526027EA}">
+  <ds:schemaRefs>
+    <ds:schemaRef ds:uri="http://schemas.openxmlformats.org/officeDocument/2006/bibliography"/>
+  </ds:schemaRefs>
+</ds:datastoreItem>
+</file>
+
+<file path=customXml/itemProps36.xml><?xml version="1.0" encoding="utf-8"?>
+<ds:datastoreItem xmlns:ds="http://schemas.openxmlformats.org/officeDocument/2006/customXml" ds:itemID="{AED24688-ED24-4740-90B2-CC497AC76CE7}">
+  <ds:schemaRefs>
+    <ds:schemaRef ds:uri="http://schemas.openxmlformats.org/officeDocument/2006/bibliography"/>
+  </ds:schemaRefs>
+</ds:datastoreItem>
+</file>
+
+<file path=customXml/itemProps37.xml><?xml version="1.0" encoding="utf-8"?>
+<ds:datastoreItem xmlns:ds="http://schemas.openxmlformats.org/officeDocument/2006/customXml" ds:itemID="{3304CA58-D60F-4FBE-AD7B-098506283214}">
+  <ds:schemaRefs>
+    <ds:schemaRef ds:uri="http://schemas.openxmlformats.org/officeDocument/2006/bibliography"/>
+  </ds:schemaRefs>
+</ds:datastoreItem>
+</file>
+
+<file path=customXml/itemProps38.xml><?xml version="1.0" encoding="utf-8"?>
+<ds:datastoreItem xmlns:ds="http://schemas.openxmlformats.org/officeDocument/2006/customXml" ds:itemID="{AD76728C-828B-4CE9-9908-694BCF8EBDB1}">
+  <ds:schemaRefs>
+    <ds:schemaRef ds:uri="http://schemas.openxmlformats.org/officeDocument/2006/bibliography"/>
+  </ds:schemaRefs>
+</ds:datastoreItem>
+</file>
+
+<file path=customXml/itemProps39.xml><?xml version="1.0" encoding="utf-8"?>
+<ds:datastoreItem xmlns:ds="http://schemas.openxmlformats.org/officeDocument/2006/customXml" ds:itemID="{3B212302-9DEB-407E-A2A8-72F3F3F52B58}">
+  <ds:schemaRefs>
+    <ds:schemaRef ds:uri="http://schemas.openxmlformats.org/officeDocument/2006/bibliography"/>
+  </ds:schemaRefs>
+</ds:datastoreItem>
+</file>
+
+<file path=customXml/itemProps4.xml><?xml version="1.0" encoding="utf-8"?>
+<ds:datastoreItem xmlns:ds="http://schemas.openxmlformats.org/officeDocument/2006/customXml" ds:itemID="{829EA5F1-0216-4597-AA21-260810ADA0AF}">
+  <ds:schemaRefs>
+    <ds:schemaRef ds:uri="http://schemas.openxmlformats.org/officeDocument/2006/bibliography"/>
+  </ds:schemaRefs>
+</ds:datastoreItem>
+</file>
+
+<file path=customXml/itemProps40.xml><?xml version="1.0" encoding="utf-8"?>
+<ds:datastoreItem xmlns:ds="http://schemas.openxmlformats.org/officeDocument/2006/customXml" ds:itemID="{74EC4C3C-ACFB-4455-BC23-C1614C548D61}">
+  <ds:schemaRefs>
+    <ds:schemaRef ds:uri="http://schemas.openxmlformats.org/officeDocument/2006/bibliography"/>
+  </ds:schemaRefs>
+</ds:datastoreItem>
+</file>
+
+<file path=customXml/itemProps41.xml><?xml version="1.0" encoding="utf-8"?>
 <ds:datastoreItem xmlns:ds="http://schemas.openxmlformats.org/officeDocument/2006/customXml" ds:itemID="{277CE420-6F89-4277-85BA-BFACC616C687}">
   <ds:schemaRefs>
     <ds:schemaRef ds:uri="http://schemas.openxmlformats.org/officeDocument/2006/bibliography"/>
@@ -32441,7 +32247,199 @@
 </ds:datastoreItem>
 </file>
 
-<file path=customXml/itemProps29.xml><?xml version="1.0" encoding="utf-8"?>
+<file path=customXml/itemProps42.xml><?xml version="1.0" encoding="utf-8"?>
+<ds:datastoreItem xmlns:ds="http://schemas.openxmlformats.org/officeDocument/2006/customXml" ds:itemID="{DF127986-E5B5-4518-9548-66AA3734C168}">
+  <ds:schemaRefs>
+    <ds:schemaRef ds:uri="http://schemas.openxmlformats.org/officeDocument/2006/bibliography"/>
+  </ds:schemaRefs>
+</ds:datastoreItem>
+</file>
+
+<file path=customXml/itemProps43.xml><?xml version="1.0" encoding="utf-8"?>
+<ds:datastoreItem xmlns:ds="http://schemas.openxmlformats.org/officeDocument/2006/customXml" ds:itemID="{82A46EAF-5F38-4C10-AA2C-A913CD3C7736}">
+  <ds:schemaRefs>
+    <ds:schemaRef ds:uri="http://schemas.openxmlformats.org/officeDocument/2006/bibliography"/>
+  </ds:schemaRefs>
+</ds:datastoreItem>
+</file>
+
+<file path=customXml/itemProps44.xml><?xml version="1.0" encoding="utf-8"?>
+<ds:datastoreItem xmlns:ds="http://schemas.openxmlformats.org/officeDocument/2006/customXml" ds:itemID="{F4782DE2-E722-4406-93DE-7CF8ABD3CE91}">
+  <ds:schemaRefs>
+    <ds:schemaRef ds:uri="http://schemas.openxmlformats.org/officeDocument/2006/bibliography"/>
+  </ds:schemaRefs>
+</ds:datastoreItem>
+</file>
+
+<file path=customXml/itemProps45.xml><?xml version="1.0" encoding="utf-8"?>
+<ds:datastoreItem xmlns:ds="http://schemas.openxmlformats.org/officeDocument/2006/customXml" ds:itemID="{07315D12-B92E-4483-B093-F25FC9403538}">
+  <ds:schemaRefs>
+    <ds:schemaRef ds:uri="http://schemas.openxmlformats.org/officeDocument/2006/bibliography"/>
+  </ds:schemaRefs>
+</ds:datastoreItem>
+</file>
+
+<file path=customXml/itemProps46.xml><?xml version="1.0" encoding="utf-8"?>
+<ds:datastoreItem xmlns:ds="http://schemas.openxmlformats.org/officeDocument/2006/customXml" ds:itemID="{93714EE0-004E-4510-ACE4-6C5687633D98}">
+  <ds:schemaRefs>
+    <ds:schemaRef ds:uri="http://schemas.openxmlformats.org/officeDocument/2006/bibliography"/>
+  </ds:schemaRefs>
+</ds:datastoreItem>
+</file>
+
+<file path=customXml/itemProps47.xml><?xml version="1.0" encoding="utf-8"?>
+<ds:datastoreItem xmlns:ds="http://schemas.openxmlformats.org/officeDocument/2006/customXml" ds:itemID="{2B697994-3A9E-411E-96BC-98D5BB7C6465}">
+  <ds:schemaRefs>
+    <ds:schemaRef ds:uri="http://schemas.openxmlformats.org/officeDocument/2006/bibliography"/>
+  </ds:schemaRefs>
+</ds:datastoreItem>
+</file>
+
+<file path=customXml/itemProps48.xml><?xml version="1.0" encoding="utf-8"?>
+<ds:datastoreItem xmlns:ds="http://schemas.openxmlformats.org/officeDocument/2006/customXml" ds:itemID="{04BECBCF-CF37-4811-BB52-C41473E95A92}">
+  <ds:schemaRefs>
+    <ds:schemaRef ds:uri="http://schemas.openxmlformats.org/officeDocument/2006/bibliography"/>
+  </ds:schemaRefs>
+</ds:datastoreItem>
+</file>
+
+<file path=customXml/itemProps49.xml><?xml version="1.0" encoding="utf-8"?>
+<ds:datastoreItem xmlns:ds="http://schemas.openxmlformats.org/officeDocument/2006/customXml" ds:itemID="{7AB67D1E-333B-4E17-8975-5CCA91596D9E}">
+  <ds:schemaRefs>
+    <ds:schemaRef ds:uri="http://schemas.openxmlformats.org/officeDocument/2006/bibliography"/>
+  </ds:schemaRefs>
+</ds:datastoreItem>
+</file>
+
+<file path=customXml/itemProps5.xml><?xml version="1.0" encoding="utf-8"?>
+<ds:datastoreItem xmlns:ds="http://schemas.openxmlformats.org/officeDocument/2006/customXml" ds:itemID="{F273CB21-FD43-427E-89B8-DB6EC10BB061}">
+  <ds:schemaRefs>
+    <ds:schemaRef ds:uri="http://schemas.openxmlformats.org/officeDocument/2006/bibliography"/>
+  </ds:schemaRefs>
+</ds:datastoreItem>
+</file>
+
+<file path=customXml/itemProps50.xml><?xml version="1.0" encoding="utf-8"?>
+<ds:datastoreItem xmlns:ds="http://schemas.openxmlformats.org/officeDocument/2006/customXml" ds:itemID="{1157EAAE-B779-4AC8-A63B-DF8573F1D903}">
+  <ds:schemaRefs>
+    <ds:schemaRef ds:uri="http://schemas.openxmlformats.org/officeDocument/2006/bibliography"/>
+  </ds:schemaRefs>
+</ds:datastoreItem>
+</file>
+
+<file path=customXml/itemProps51.xml><?xml version="1.0" encoding="utf-8"?>
+<ds:datastoreItem xmlns:ds="http://schemas.openxmlformats.org/officeDocument/2006/customXml" ds:itemID="{8A708B67-E411-4C52-BFC4-A6D7FA21DB33}">
+  <ds:schemaRefs>
+    <ds:schemaRef ds:uri="http://schemas.openxmlformats.org/officeDocument/2006/bibliography"/>
+  </ds:schemaRefs>
+</ds:datastoreItem>
+</file>
+
+<file path=customXml/itemProps52.xml><?xml version="1.0" encoding="utf-8"?>
+<ds:datastoreItem xmlns:ds="http://schemas.openxmlformats.org/officeDocument/2006/customXml" ds:itemID="{651A7574-9197-4DD2-ABFF-36C410407AE4}">
+  <ds:schemaRefs>
+    <ds:schemaRef ds:uri="http://schemas.openxmlformats.org/officeDocument/2006/bibliography"/>
+  </ds:schemaRefs>
+</ds:datastoreItem>
+</file>
+
+<file path=customXml/itemProps53.xml><?xml version="1.0" encoding="utf-8"?>
+<ds:datastoreItem xmlns:ds="http://schemas.openxmlformats.org/officeDocument/2006/customXml" ds:itemID="{87DE7A5E-01C8-4DA8-9A38-6625157A98C8}">
+  <ds:schemaRefs>
+    <ds:schemaRef ds:uri="http://schemas.openxmlformats.org/officeDocument/2006/bibliography"/>
+  </ds:schemaRefs>
+</ds:datastoreItem>
+</file>
+
+<file path=customXml/itemProps54.xml><?xml version="1.0" encoding="utf-8"?>
+<ds:datastoreItem xmlns:ds="http://schemas.openxmlformats.org/officeDocument/2006/customXml" ds:itemID="{9FC33584-FCB3-4418-9C2F-88EC9EDD1E25}">
+  <ds:schemaRefs>
+    <ds:schemaRef ds:uri="http://schemas.openxmlformats.org/officeDocument/2006/bibliography"/>
+  </ds:schemaRefs>
+</ds:datastoreItem>
+</file>
+
+<file path=customXml/itemProps55.xml><?xml version="1.0" encoding="utf-8"?>
+<ds:datastoreItem xmlns:ds="http://schemas.openxmlformats.org/officeDocument/2006/customXml" ds:itemID="{191C2492-0BDA-468A-9610-0B4CF44F0690}">
+  <ds:schemaRefs>
+    <ds:schemaRef ds:uri="http://schemas.openxmlformats.org/officeDocument/2006/bibliography"/>
+  </ds:schemaRefs>
+</ds:datastoreItem>
+</file>
+
+<file path=customXml/itemProps56.xml><?xml version="1.0" encoding="utf-8"?>
+<ds:datastoreItem xmlns:ds="http://schemas.openxmlformats.org/officeDocument/2006/customXml" ds:itemID="{FC43A220-E6FD-47C7-A7EF-4E08335FC6A9}">
+  <ds:schemaRefs>
+    <ds:schemaRef ds:uri="http://schemas.openxmlformats.org/officeDocument/2006/bibliography"/>
+  </ds:schemaRefs>
+</ds:datastoreItem>
+</file>
+
+<file path=customXml/itemProps57.xml><?xml version="1.0" encoding="utf-8"?>
+<ds:datastoreItem xmlns:ds="http://schemas.openxmlformats.org/officeDocument/2006/customXml" ds:itemID="{C8350B18-9BE3-481B-B725-8B3E01D5B1B4}">
+  <ds:schemaRefs>
+    <ds:schemaRef ds:uri="http://schemas.openxmlformats.org/officeDocument/2006/bibliography"/>
+  </ds:schemaRefs>
+</ds:datastoreItem>
+</file>
+
+<file path=customXml/itemProps58.xml><?xml version="1.0" encoding="utf-8"?>
+<ds:datastoreItem xmlns:ds="http://schemas.openxmlformats.org/officeDocument/2006/customXml" ds:itemID="{54E07854-06B9-4A28-9E04-145F0A0990E1}">
+  <ds:schemaRefs>
+    <ds:schemaRef ds:uri="http://schemas.openxmlformats.org/officeDocument/2006/bibliography"/>
+  </ds:schemaRefs>
+</ds:datastoreItem>
+</file>
+
+<file path=customXml/itemProps59.xml><?xml version="1.0" encoding="utf-8"?>
+<ds:datastoreItem xmlns:ds="http://schemas.openxmlformats.org/officeDocument/2006/customXml" ds:itemID="{437FAC39-FAC6-4951-9EC6-792B4103502C}">
+  <ds:schemaRefs>
+    <ds:schemaRef ds:uri="http://schemas.openxmlformats.org/officeDocument/2006/bibliography"/>
+  </ds:schemaRefs>
+</ds:datastoreItem>
+</file>
+
+<file path=customXml/itemProps6.xml><?xml version="1.0" encoding="utf-8"?>
+<ds:datastoreItem xmlns:ds="http://schemas.openxmlformats.org/officeDocument/2006/customXml" ds:itemID="{DC0EA971-EA53-47F2-83B0-1F153370FF44}">
+  <ds:schemaRefs>
+    <ds:schemaRef ds:uri="http://schemas.openxmlformats.org/officeDocument/2006/bibliography"/>
+  </ds:schemaRefs>
+</ds:datastoreItem>
+</file>
+
+<file path=customXml/itemProps60.xml><?xml version="1.0" encoding="utf-8"?>
+<ds:datastoreItem xmlns:ds="http://schemas.openxmlformats.org/officeDocument/2006/customXml" ds:itemID="{C9F5EE26-9593-461A-8377-25AE8CC6093F}">
+  <ds:schemaRefs>
+    <ds:schemaRef ds:uri="http://schemas.openxmlformats.org/officeDocument/2006/bibliography"/>
+  </ds:schemaRefs>
+</ds:datastoreItem>
+</file>
+
+<file path=customXml/itemProps61.xml><?xml version="1.0" encoding="utf-8"?>
+<ds:datastoreItem xmlns:ds="http://schemas.openxmlformats.org/officeDocument/2006/customXml" ds:itemID="{818B9CA6-C5EC-42D5-8060-2B2F3C90C890}">
+  <ds:schemaRefs>
+    <ds:schemaRef ds:uri="http://schemas.openxmlformats.org/officeDocument/2006/bibliography"/>
+  </ds:schemaRefs>
+</ds:datastoreItem>
+</file>
+
+<file path=customXml/itemProps62.xml><?xml version="1.0" encoding="utf-8"?>
+<ds:datastoreItem xmlns:ds="http://schemas.openxmlformats.org/officeDocument/2006/customXml" ds:itemID="{5048928B-4D72-4200-9577-D96761D643B0}">
+  <ds:schemaRefs>
+    <ds:schemaRef ds:uri="http://schemas.openxmlformats.org/officeDocument/2006/bibliography"/>
+  </ds:schemaRefs>
+</ds:datastoreItem>
+</file>
+
+<file path=customXml/itemProps63.xml><?xml version="1.0" encoding="utf-8"?>
+<ds:datastoreItem xmlns:ds="http://schemas.openxmlformats.org/officeDocument/2006/customXml" ds:itemID="{9CDED203-911C-4603-A945-7B9313826B3E}">
+  <ds:schemaRefs>
+    <ds:schemaRef ds:uri="http://schemas.openxmlformats.org/officeDocument/2006/bibliography"/>
+  </ds:schemaRefs>
+</ds:datastoreItem>
+</file>
+
+<file path=customXml/itemProps64.xml><?xml version="1.0" encoding="utf-8"?>
 <ds:datastoreItem xmlns:ds="http://schemas.openxmlformats.org/officeDocument/2006/customXml" ds:itemID="{D55CD8A5-AE20-45B5-A15D-656492484496}">
   <ds:schemaRefs>
     <ds:schemaRef ds:uri="http://schemas.openxmlformats.org/officeDocument/2006/bibliography"/>
@@ -32449,103 +32447,15 @@
 </ds:datastoreItem>
 </file>
 
-<file path=customXml/itemProps3.xml><?xml version="1.0" encoding="utf-8"?>
-<ds:datastoreItem xmlns:ds="http://schemas.openxmlformats.org/officeDocument/2006/customXml" ds:itemID="{0C838F70-B66D-48B8-8ED4-453FD7563051}">
+<file path=customXml/itemProps65.xml><?xml version="1.0" encoding="utf-8"?>
+<ds:datastoreItem xmlns:ds="http://schemas.openxmlformats.org/officeDocument/2006/customXml" ds:itemID="{E19BC46E-F3FB-46FB-8CA3-2A7E76B9C009}">
   <ds:schemaRefs>
     <ds:schemaRef ds:uri="http://schemas.openxmlformats.org/officeDocument/2006/bibliography"/>
   </ds:schemaRefs>
 </ds:datastoreItem>
 </file>
 
-<file path=customXml/itemProps30.xml><?xml version="1.0" encoding="utf-8"?>
-<ds:datastoreItem xmlns:ds="http://schemas.openxmlformats.org/officeDocument/2006/customXml" ds:itemID="{C9262686-9027-4DDF-972B-EFED290CE7A4}">
-  <ds:schemaRefs>
-    <ds:schemaRef ds:uri="http://schemas.openxmlformats.org/officeDocument/2006/bibliography"/>
-  </ds:schemaRefs>
-</ds:datastoreItem>
-</file>
-
-<file path=customXml/itemProps31.xml><?xml version="1.0" encoding="utf-8"?>
-<ds:datastoreItem xmlns:ds="http://schemas.openxmlformats.org/officeDocument/2006/customXml" ds:itemID="{93714EE0-004E-4510-ACE4-6C5687633D98}">
-  <ds:schemaRefs>
-    <ds:schemaRef ds:uri="http://schemas.openxmlformats.org/officeDocument/2006/bibliography"/>
-  </ds:schemaRefs>
-</ds:datastoreItem>
-</file>
-
-<file path=customXml/itemProps32.xml><?xml version="1.0" encoding="utf-8"?>
-<ds:datastoreItem xmlns:ds="http://schemas.openxmlformats.org/officeDocument/2006/customXml" ds:itemID="{25B75D49-AC4C-4B94-8916-8CD68C0B0B39}">
-  <ds:schemaRefs>
-    <ds:schemaRef ds:uri="http://schemas.openxmlformats.org/officeDocument/2006/bibliography"/>
-  </ds:schemaRefs>
-</ds:datastoreItem>
-</file>
-
-<file path=customXml/itemProps33.xml><?xml version="1.0" encoding="utf-8"?>
-<ds:datastoreItem xmlns:ds="http://schemas.openxmlformats.org/officeDocument/2006/customXml" ds:itemID="{B8873C6D-9F5A-44D6-B940-8D6E73248C00}">
-  <ds:schemaRefs>
-    <ds:schemaRef ds:uri="http://schemas.openxmlformats.org/officeDocument/2006/bibliography"/>
-  </ds:schemaRefs>
-</ds:datastoreItem>
-</file>
-
-<file path=customXml/itemProps34.xml><?xml version="1.0" encoding="utf-8"?>
-<ds:datastoreItem xmlns:ds="http://schemas.openxmlformats.org/officeDocument/2006/customXml" ds:itemID="{C8350B18-9BE3-481B-B725-8B3E01D5B1B4}">
-  <ds:schemaRefs>
-    <ds:schemaRef ds:uri="http://schemas.openxmlformats.org/officeDocument/2006/bibliography"/>
-  </ds:schemaRefs>
-</ds:datastoreItem>
-</file>
-
-<file path=customXml/itemProps35.xml><?xml version="1.0" encoding="utf-8"?>
-<ds:datastoreItem xmlns:ds="http://schemas.openxmlformats.org/officeDocument/2006/customXml" ds:itemID="{86F0248B-14E4-4855-8F36-10659C763BDE}">
-  <ds:schemaRefs>
-    <ds:schemaRef ds:uri="http://schemas.openxmlformats.org/officeDocument/2006/bibliography"/>
-  </ds:schemaRefs>
-</ds:datastoreItem>
-</file>
-
-<file path=customXml/itemProps36.xml><?xml version="1.0" encoding="utf-8"?>
-<ds:datastoreItem xmlns:ds="http://schemas.openxmlformats.org/officeDocument/2006/customXml" ds:itemID="{DF127986-E5B5-4518-9548-66AA3734C168}">
-  <ds:schemaRefs>
-    <ds:schemaRef ds:uri="http://schemas.openxmlformats.org/officeDocument/2006/bibliography"/>
-  </ds:schemaRefs>
-</ds:datastoreItem>
-</file>
-
-<file path=customXml/itemProps37.xml><?xml version="1.0" encoding="utf-8"?>
-<ds:datastoreItem xmlns:ds="http://schemas.openxmlformats.org/officeDocument/2006/customXml" ds:itemID="{5DE502B2-528C-467A-B04D-D51D5DCDE3C9}">
-  <ds:schemaRefs>
-    <ds:schemaRef ds:uri="http://schemas.openxmlformats.org/officeDocument/2006/bibliography"/>
-  </ds:schemaRefs>
-</ds:datastoreItem>
-</file>
-
-<file path=customXml/itemProps38.xml><?xml version="1.0" encoding="utf-8"?>
-<ds:datastoreItem xmlns:ds="http://schemas.openxmlformats.org/officeDocument/2006/customXml" ds:itemID="{24051FCB-04BD-479A-9D00-F0F0DB2ED8DD}">
-  <ds:schemaRefs>
-    <ds:schemaRef ds:uri="http://schemas.openxmlformats.org/officeDocument/2006/bibliography"/>
-  </ds:schemaRefs>
-</ds:datastoreItem>
-</file>
-
-<file path=customXml/itemProps39.xml><?xml version="1.0" encoding="utf-8"?>
-<ds:datastoreItem xmlns:ds="http://schemas.openxmlformats.org/officeDocument/2006/customXml" ds:itemID="{FC43A220-E6FD-47C7-A7EF-4E08335FC6A9}">
-  <ds:schemaRefs>
-    <ds:schemaRef ds:uri="http://schemas.openxmlformats.org/officeDocument/2006/bibliography"/>
-  </ds:schemaRefs>
-</ds:datastoreItem>
-</file>
-
-<file path=customXml/itemProps4.xml><?xml version="1.0" encoding="utf-8"?>
-<ds:datastoreItem xmlns:ds="http://schemas.openxmlformats.org/officeDocument/2006/customXml" ds:itemID="{651A7574-9197-4DD2-ABFF-36C410407AE4}">
-  <ds:schemaRefs>
-    <ds:schemaRef ds:uri="http://schemas.openxmlformats.org/officeDocument/2006/bibliography"/>
-  </ds:schemaRefs>
-</ds:datastoreItem>
-</file>
-
-<file path=customXml/itemProps40.xml><?xml version="1.0" encoding="utf-8"?>
+<file path=customXml/itemProps66.xml><?xml version="1.0" encoding="utf-8"?>
 <ds:datastoreItem xmlns:ds="http://schemas.openxmlformats.org/officeDocument/2006/customXml" ds:itemID="{C09FEBE4-2430-4158-AB45-8DADD139B082}">
   <ds:schemaRefs>
     <ds:schemaRef ds:uri="http://schemas.openxmlformats.org/officeDocument/2006/bibliography"/>
@@ -32553,39 +32463,7 @@
 </ds:datastoreItem>
 </file>
 
-<file path=customXml/itemProps41.xml><?xml version="1.0" encoding="utf-8"?>
-<ds:datastoreItem xmlns:ds="http://schemas.openxmlformats.org/officeDocument/2006/customXml" ds:itemID="{B5A8F4C2-F1C8-41A2-81E0-4993441DE6EC}">
-  <ds:schemaRefs>
-    <ds:schemaRef ds:uri="http://schemas.openxmlformats.org/officeDocument/2006/bibliography"/>
-  </ds:schemaRefs>
-</ds:datastoreItem>
-</file>
-
-<file path=customXml/itemProps42.xml><?xml version="1.0" encoding="utf-8"?>
-<ds:datastoreItem xmlns:ds="http://schemas.openxmlformats.org/officeDocument/2006/customXml" ds:itemID="{B6AB56A7-AC69-4C6C-B77A-0463BBD0FE5E}">
-  <ds:schemaRefs>
-    <ds:schemaRef ds:uri="http://schemas.openxmlformats.org/officeDocument/2006/bibliography"/>
-  </ds:schemaRefs>
-</ds:datastoreItem>
-</file>
-
-<file path=customXml/itemProps43.xml><?xml version="1.0" encoding="utf-8"?>
-<ds:datastoreItem xmlns:ds="http://schemas.openxmlformats.org/officeDocument/2006/customXml" ds:itemID="{EA80582E-5881-463F-A325-C47CC653B4B6}">
-  <ds:schemaRefs>
-    <ds:schemaRef ds:uri="http://schemas.openxmlformats.org/officeDocument/2006/bibliography"/>
-  </ds:schemaRefs>
-</ds:datastoreItem>
-</file>
-
-<file path=customXml/itemProps44.xml><?xml version="1.0" encoding="utf-8"?>
-<ds:datastoreItem xmlns:ds="http://schemas.openxmlformats.org/officeDocument/2006/customXml" ds:itemID="{2B697994-3A9E-411E-96BC-98D5BB7C6465}">
-  <ds:schemaRefs>
-    <ds:schemaRef ds:uri="http://schemas.openxmlformats.org/officeDocument/2006/bibliography"/>
-  </ds:schemaRefs>
-</ds:datastoreItem>
-</file>
-
-<file path=customXml/itemProps45.xml><?xml version="1.0" encoding="utf-8"?>
+<file path=customXml/itemProps67.xml><?xml version="1.0" encoding="utf-8"?>
 <ds:datastoreItem xmlns:ds="http://schemas.openxmlformats.org/officeDocument/2006/customXml" ds:itemID="{86A500E8-5D2F-4A5C-BDBA-84A28E5284E6}">
   <ds:schemaRefs>
     <ds:schemaRef ds:uri="http://schemas.openxmlformats.org/officeDocument/2006/bibliography"/>
@@ -32593,39 +32471,23 @@
 </ds:datastoreItem>
 </file>
 
-<file path=customXml/itemProps46.xml><?xml version="1.0" encoding="utf-8"?>
-<ds:datastoreItem xmlns:ds="http://schemas.openxmlformats.org/officeDocument/2006/customXml" ds:itemID="{FC8B3A10-70C8-4FDF-9530-46AABD36D518}">
+<file path=customXml/itemProps68.xml><?xml version="1.0" encoding="utf-8"?>
+<ds:datastoreItem xmlns:ds="http://schemas.openxmlformats.org/officeDocument/2006/customXml" ds:itemID="{5CABC529-9A77-47BF-8A60-4A5B7A3A749E}">
   <ds:schemaRefs>
     <ds:schemaRef ds:uri="http://schemas.openxmlformats.org/officeDocument/2006/bibliography"/>
   </ds:schemaRefs>
 </ds:datastoreItem>
 </file>
 
-<file path=customXml/itemProps47.xml><?xml version="1.0" encoding="utf-8"?>
-<ds:datastoreItem xmlns:ds="http://schemas.openxmlformats.org/officeDocument/2006/customXml" ds:itemID="{70585A00-57A3-43EA-BEBD-F40E8997B4E7}">
+<file path=customXml/itemProps69.xml><?xml version="1.0" encoding="utf-8"?>
+<ds:datastoreItem xmlns:ds="http://schemas.openxmlformats.org/officeDocument/2006/customXml" ds:itemID="{8E036901-0C81-4CD9-BABC-FB2A392A24A7}">
   <ds:schemaRefs>
     <ds:schemaRef ds:uri="http://schemas.openxmlformats.org/officeDocument/2006/bibliography"/>
   </ds:schemaRefs>
 </ds:datastoreItem>
 </file>
 
-<file path=customXml/itemProps48.xml><?xml version="1.0" encoding="utf-8"?>
-<ds:datastoreItem xmlns:ds="http://schemas.openxmlformats.org/officeDocument/2006/customXml" ds:itemID="{168BF3FE-3F33-449E-B919-FC0E4C844FA1}">
-  <ds:schemaRefs>
-    <ds:schemaRef ds:uri="http://schemas.openxmlformats.org/officeDocument/2006/bibliography"/>
-  </ds:schemaRefs>
-</ds:datastoreItem>
-</file>
-
-<file path=customXml/itemProps49.xml><?xml version="1.0" encoding="utf-8"?>
-<ds:datastoreItem xmlns:ds="http://schemas.openxmlformats.org/officeDocument/2006/customXml" ds:itemID="{82A46EAF-5F38-4C10-AA2C-A913CD3C7736}">
-  <ds:schemaRefs>
-    <ds:schemaRef ds:uri="http://schemas.openxmlformats.org/officeDocument/2006/bibliography"/>
-  </ds:schemaRefs>
-</ds:datastoreItem>
-</file>
-
-<file path=customXml/itemProps5.xml><?xml version="1.0" encoding="utf-8"?>
+<file path=customXml/itemProps7.xml><?xml version="1.0" encoding="utf-8"?>
 <ds:datastoreItem xmlns:ds="http://schemas.openxmlformats.org/officeDocument/2006/customXml" ds:itemID="{6E9C163B-F41B-406F-952A-70E9819BF3FD}">
   <ds:schemaRefs>
     <ds:schemaRef ds:uri="http://schemas.openxmlformats.org/officeDocument/2006/bibliography"/>
@@ -32633,184 +32495,8 @@
 </ds:datastoreItem>
 </file>
 
-<file path=customXml/itemProps50.xml><?xml version="1.0" encoding="utf-8"?>
-<ds:datastoreItem xmlns:ds="http://schemas.openxmlformats.org/officeDocument/2006/customXml" ds:itemID="{54E07854-06B9-4A28-9E04-145F0A0990E1}">
-  <ds:schemaRefs>
-    <ds:schemaRef ds:uri="http://schemas.openxmlformats.org/officeDocument/2006/bibliography"/>
-  </ds:schemaRefs>
-</ds:datastoreItem>
-</file>
-
-<file path=customXml/itemProps51.xml><?xml version="1.0" encoding="utf-8"?>
-<ds:datastoreItem xmlns:ds="http://schemas.openxmlformats.org/officeDocument/2006/customXml" ds:itemID="{61F001C0-8A7E-4989-A5C9-F51022FA56C6}">
-  <ds:schemaRefs>
-    <ds:schemaRef ds:uri="http://schemas.openxmlformats.org/officeDocument/2006/bibliography"/>
-  </ds:schemaRefs>
-</ds:datastoreItem>
-</file>
-
-<file path=customXml/itemProps52.xml><?xml version="1.0" encoding="utf-8"?>
-<ds:datastoreItem xmlns:ds="http://schemas.openxmlformats.org/officeDocument/2006/customXml" ds:itemID="{04BECBCF-CF37-4811-BB52-C41473E95A92}">
-  <ds:schemaRefs>
-    <ds:schemaRef ds:uri="http://schemas.openxmlformats.org/officeDocument/2006/bibliography"/>
-  </ds:schemaRefs>
-</ds:datastoreItem>
-</file>
-
-<file path=customXml/itemProps53.xml><?xml version="1.0" encoding="utf-8"?>
-<ds:datastoreItem xmlns:ds="http://schemas.openxmlformats.org/officeDocument/2006/customXml" ds:itemID="{829EA5F1-0216-4597-AA21-260810ADA0AF}">
-  <ds:schemaRefs>
-    <ds:schemaRef ds:uri="http://schemas.openxmlformats.org/officeDocument/2006/bibliography"/>
-  </ds:schemaRefs>
-</ds:datastoreItem>
-</file>
-
-<file path=customXml/itemProps54.xml><?xml version="1.0" encoding="utf-8"?>
-<ds:datastoreItem xmlns:ds="http://schemas.openxmlformats.org/officeDocument/2006/customXml" ds:itemID="{8668221E-6CCA-467F-810E-15BE139B7274}">
-  <ds:schemaRefs>
-    <ds:schemaRef ds:uri="http://schemas.openxmlformats.org/officeDocument/2006/bibliography"/>
-  </ds:schemaRefs>
-</ds:datastoreItem>
-</file>
-
-<file path=customXml/itemProps55.xml><?xml version="1.0" encoding="utf-8"?>
-<ds:datastoreItem xmlns:ds="http://schemas.openxmlformats.org/officeDocument/2006/customXml" ds:itemID="{437FAC39-FAC6-4951-9EC6-792B4103502C}">
-  <ds:schemaRefs>
-    <ds:schemaRef ds:uri="http://schemas.openxmlformats.org/officeDocument/2006/bibliography"/>
-  </ds:schemaRefs>
-</ds:datastoreItem>
-</file>
-
-<file path=customXml/itemProps56.xml><?xml version="1.0" encoding="utf-8"?>
-<ds:datastoreItem xmlns:ds="http://schemas.openxmlformats.org/officeDocument/2006/customXml" ds:itemID="{60255C55-436A-4CCF-8588-390C48A12E8F}">
-  <ds:schemaRefs>
-    <ds:schemaRef ds:uri="http://schemas.openxmlformats.org/officeDocument/2006/bibliography"/>
-  </ds:schemaRefs>
-</ds:datastoreItem>
-</file>
-
-<file path=customXml/itemProps57.xml><?xml version="1.0" encoding="utf-8"?>
-<ds:datastoreItem xmlns:ds="http://schemas.openxmlformats.org/officeDocument/2006/customXml" ds:itemID="{F4782DE2-E722-4406-93DE-7CF8ABD3CE91}">
-  <ds:schemaRefs>
-    <ds:schemaRef ds:uri="http://schemas.openxmlformats.org/officeDocument/2006/bibliography"/>
-  </ds:schemaRefs>
-</ds:datastoreItem>
-</file>
-
-<file path=customXml/itemProps58.xml><?xml version="1.0" encoding="utf-8"?>
-<ds:datastoreItem xmlns:ds="http://schemas.openxmlformats.org/officeDocument/2006/customXml" ds:itemID="{F273CB21-FD43-427E-89B8-DB6EC10BB061}">
-  <ds:schemaRefs>
-    <ds:schemaRef ds:uri="http://schemas.openxmlformats.org/officeDocument/2006/bibliography"/>
-  </ds:schemaRefs>
-</ds:datastoreItem>
-</file>
-
-<file path=customXml/itemProps59.xml><?xml version="1.0" encoding="utf-8"?>
-<ds:datastoreItem xmlns:ds="http://schemas.openxmlformats.org/officeDocument/2006/customXml" ds:itemID="{41C187A0-0DE8-4DBC-AB64-F6231939718F}">
-  <ds:schemaRefs>
-    <ds:schemaRef ds:uri="http://schemas.openxmlformats.org/officeDocument/2006/bibliography"/>
-  </ds:schemaRefs>
-</ds:datastoreItem>
-</file>
-
-<file path=customXml/itemProps6.xml><?xml version="1.0" encoding="utf-8"?>
-<ds:datastoreItem xmlns:ds="http://schemas.openxmlformats.org/officeDocument/2006/customXml" ds:itemID="{AD76728C-828B-4CE9-9908-694BCF8EBDB1}">
-  <ds:schemaRefs>
-    <ds:schemaRef ds:uri="http://schemas.openxmlformats.org/officeDocument/2006/bibliography"/>
-  </ds:schemaRefs>
-</ds:datastoreItem>
-</file>
-
-<file path=customXml/itemProps60.xml><?xml version="1.0" encoding="utf-8"?>
-<ds:datastoreItem xmlns:ds="http://schemas.openxmlformats.org/officeDocument/2006/customXml" ds:itemID="{7AB67D1E-333B-4E17-8975-5CCA91596D9E}">
-  <ds:schemaRefs>
-    <ds:schemaRef ds:uri="http://schemas.openxmlformats.org/officeDocument/2006/bibliography"/>
-  </ds:schemaRefs>
-</ds:datastoreItem>
-</file>
-
-<file path=customXml/itemProps61.xml><?xml version="1.0" encoding="utf-8"?>
-<ds:datastoreItem xmlns:ds="http://schemas.openxmlformats.org/officeDocument/2006/customXml" ds:itemID="{8E036901-0C81-4CD9-BABC-FB2A392A24A7}">
-  <ds:schemaRefs>
-    <ds:schemaRef ds:uri="http://schemas.openxmlformats.org/officeDocument/2006/bibliography"/>
-  </ds:schemaRefs>
-</ds:datastoreItem>
-</file>
-
-<file path=customXml/itemProps62.xml><?xml version="1.0" encoding="utf-8"?>
-<ds:datastoreItem xmlns:ds="http://schemas.openxmlformats.org/officeDocument/2006/customXml" ds:itemID="{198ED701-D058-40B3-BEBD-59E69B46D59C}">
-  <ds:schemaRefs>
-    <ds:schemaRef ds:uri="http://schemas.openxmlformats.org/officeDocument/2006/bibliography"/>
-  </ds:schemaRefs>
-</ds:datastoreItem>
-</file>
-
-<file path=customXml/itemProps63.xml><?xml version="1.0" encoding="utf-8"?>
-<ds:datastoreItem xmlns:ds="http://schemas.openxmlformats.org/officeDocument/2006/customXml" ds:itemID="{7B6A180D-8ADC-4786-984C-7575556BB914}">
-  <ds:schemaRefs>
-    <ds:schemaRef ds:uri="http://schemas.openxmlformats.org/officeDocument/2006/bibliography"/>
-  </ds:schemaRefs>
-</ds:datastoreItem>
-</file>
-
-<file path=customXml/itemProps64.xml><?xml version="1.0" encoding="utf-8"?>
-<ds:datastoreItem xmlns:ds="http://schemas.openxmlformats.org/officeDocument/2006/customXml" ds:itemID="{33813605-5C04-4B86-BCB5-89A942A1EB0F}">
-  <ds:schemaRefs>
-    <ds:schemaRef ds:uri="http://schemas.openxmlformats.org/officeDocument/2006/bibliography"/>
-  </ds:schemaRefs>
-</ds:datastoreItem>
-</file>
-
-<file path=customXml/itemProps65.xml><?xml version="1.0" encoding="utf-8"?>
-<ds:datastoreItem xmlns:ds="http://schemas.openxmlformats.org/officeDocument/2006/customXml" ds:itemID="{1157EAAE-B779-4AC8-A63B-DF8573F1D903}">
-  <ds:schemaRefs>
-    <ds:schemaRef ds:uri="http://schemas.openxmlformats.org/officeDocument/2006/bibliography"/>
-  </ds:schemaRefs>
-</ds:datastoreItem>
-</file>
-
-<file path=customXml/itemProps66.xml><?xml version="1.0" encoding="utf-8"?>
-<ds:datastoreItem xmlns:ds="http://schemas.openxmlformats.org/officeDocument/2006/customXml" ds:itemID="{5CABC529-9A77-47BF-8A60-4A5B7A3A749E}">
-  <ds:schemaRefs>
-    <ds:schemaRef ds:uri="http://schemas.openxmlformats.org/officeDocument/2006/bibliography"/>
-  </ds:schemaRefs>
-</ds:datastoreItem>
-</file>
-
-<file path=customXml/itemProps67.xml><?xml version="1.0" encoding="utf-8"?>
-<ds:datastoreItem xmlns:ds="http://schemas.openxmlformats.org/officeDocument/2006/customXml" ds:itemID="{AFE4FF2A-ACEA-4FE1-BBED-8ACBC5225D39}">
-  <ds:schemaRefs>
-    <ds:schemaRef ds:uri="http://schemas.openxmlformats.org/officeDocument/2006/bibliography"/>
-  </ds:schemaRefs>
-</ds:datastoreItem>
-</file>
-
-<file path=customXml/itemProps68.xml><?xml version="1.0" encoding="utf-8"?>
-<ds:datastoreItem xmlns:ds="http://schemas.openxmlformats.org/officeDocument/2006/customXml" ds:itemID="{44097B52-B029-4108-8799-F1630DD68351}">
-  <ds:schemaRefs>
-    <ds:schemaRef ds:uri="http://schemas.openxmlformats.org/officeDocument/2006/bibliography"/>
-  </ds:schemaRefs>
-</ds:datastoreItem>
-</file>
-
-<file path=customXml/itemProps69.xml><?xml version="1.0" encoding="utf-8"?>
-<ds:datastoreItem xmlns:ds="http://schemas.openxmlformats.org/officeDocument/2006/customXml" ds:itemID="{82050511-0DB8-41B6-BE60-3D509FEFE441}">
-  <ds:schemaRefs>
-    <ds:schemaRef ds:uri="http://schemas.openxmlformats.org/officeDocument/2006/bibliography"/>
-  </ds:schemaRefs>
-</ds:datastoreItem>
-</file>
-
-<file path=customXml/itemProps7.xml><?xml version="1.0" encoding="utf-8"?>
-<ds:datastoreItem xmlns:ds="http://schemas.openxmlformats.org/officeDocument/2006/customXml" ds:itemID="{818B9CA6-C5EC-42D5-8060-2B2F3C90C890}">
-  <ds:schemaRefs>
-    <ds:schemaRef ds:uri="http://schemas.openxmlformats.org/officeDocument/2006/bibliography"/>
-  </ds:schemaRefs>
-</ds:datastoreItem>
-</file>
-
 <file path=customXml/itemProps70.xml><?xml version="1.0" encoding="utf-8"?>
-<ds:datastoreItem xmlns:ds="http://schemas.openxmlformats.org/officeDocument/2006/customXml" ds:itemID="{F23C4546-EA84-460E-8F43-07B3526027EA}">
+<ds:datastoreItem xmlns:ds="http://schemas.openxmlformats.org/officeDocument/2006/customXml" ds:itemID="{809E8296-8C5B-4A73-8A8E-4585CA259CEC}">
   <ds:schemaRefs>
     <ds:schemaRef ds:uri="http://schemas.openxmlformats.org/officeDocument/2006/bibliography"/>
   </ds:schemaRefs>
@@ -32818,7 +32504,7 @@
 </file>
 
 <file path=customXml/itemProps71.xml><?xml version="1.0" encoding="utf-8"?>
-<ds:datastoreItem xmlns:ds="http://schemas.openxmlformats.org/officeDocument/2006/customXml" ds:itemID="{5048928B-4D72-4200-9577-D96761D643B0}">
+<ds:datastoreItem xmlns:ds="http://schemas.openxmlformats.org/officeDocument/2006/customXml" ds:itemID="{FDFDDE9C-A2E4-4547-944C-F4B5FA2222D7}">
   <ds:schemaRefs>
     <ds:schemaRef ds:uri="http://schemas.openxmlformats.org/officeDocument/2006/bibliography"/>
   </ds:schemaRefs>
@@ -32826,7 +32512,7 @@
 </file>
 
 <file path=customXml/itemProps72.xml><?xml version="1.0" encoding="utf-8"?>
-<ds:datastoreItem xmlns:ds="http://schemas.openxmlformats.org/officeDocument/2006/customXml" ds:itemID="{29E1107E-DC87-4E5C-8F02-AE31CB312296}">
+<ds:datastoreItem xmlns:ds="http://schemas.openxmlformats.org/officeDocument/2006/customXml" ds:itemID="{62D702C2-E15F-41FA-8DBB-BE9BEF74D85A}">
   <ds:schemaRefs>
     <ds:schemaRef ds:uri="http://schemas.openxmlformats.org/officeDocument/2006/bibliography"/>
   </ds:schemaRefs>
@@ -32834,7 +32520,7 @@
 </file>
 
 <file path=customXml/itemProps73.xml><?xml version="1.0" encoding="utf-8"?>
-<ds:datastoreItem xmlns:ds="http://schemas.openxmlformats.org/officeDocument/2006/customXml" ds:itemID="{8A708B67-E411-4C52-BFC4-A6D7FA21DB33}">
+<ds:datastoreItem xmlns:ds="http://schemas.openxmlformats.org/officeDocument/2006/customXml" ds:itemID="{300AE74A-201C-41DE-8C2E-C3CBD2A7B246}">
   <ds:schemaRefs>
     <ds:schemaRef ds:uri="http://schemas.openxmlformats.org/officeDocument/2006/bibliography"/>
   </ds:schemaRefs>
@@ -32842,7 +32528,7 @@
 </file>
 
 <file path=customXml/itemProps74.xml><?xml version="1.0" encoding="utf-8"?>
-<ds:datastoreItem xmlns:ds="http://schemas.openxmlformats.org/officeDocument/2006/customXml" ds:itemID="{DC0EA971-EA53-47F2-83B0-1F153370FF44}">
+<ds:datastoreItem xmlns:ds="http://schemas.openxmlformats.org/officeDocument/2006/customXml" ds:itemID="{2B85D2FC-77DB-4D94-8A87-62C28D2FC1CA}">
   <ds:schemaRefs>
     <ds:schemaRef ds:uri="http://schemas.openxmlformats.org/officeDocument/2006/bibliography"/>
   </ds:schemaRefs>
@@ -32850,7 +32536,7 @@
 </file>
 
 <file path=customXml/itemProps75.xml><?xml version="1.0" encoding="utf-8"?>
-<ds:datastoreItem xmlns:ds="http://schemas.openxmlformats.org/officeDocument/2006/customXml" ds:itemID="{AED24688-ED24-4740-90B2-CC497AC76CE7}">
+<ds:datastoreItem xmlns:ds="http://schemas.openxmlformats.org/officeDocument/2006/customXml" ds:itemID="{63943C0D-38B8-463D-BF6A-C7E9D006C581}">
   <ds:schemaRefs>
     <ds:schemaRef ds:uri="http://schemas.openxmlformats.org/officeDocument/2006/bibliography"/>
   </ds:schemaRefs>
@@ -32858,7 +32544,7 @@
 </file>
 
 <file path=customXml/itemProps76.xml><?xml version="1.0" encoding="utf-8"?>
-<ds:datastoreItem xmlns:ds="http://schemas.openxmlformats.org/officeDocument/2006/customXml" ds:itemID="{C9F5EE26-9593-461A-8377-25AE8CC6093F}">
+<ds:datastoreItem xmlns:ds="http://schemas.openxmlformats.org/officeDocument/2006/customXml" ds:itemID="{5C0EDB6B-BC7E-45CA-84DC-144383B1A8D3}">
   <ds:schemaRefs>
     <ds:schemaRef ds:uri="http://schemas.openxmlformats.org/officeDocument/2006/bibliography"/>
   </ds:schemaRefs>
@@ -32866,7 +32552,7 @@
 </file>
 
 <file path=customXml/itemProps77.xml><?xml version="1.0" encoding="utf-8"?>
-<ds:datastoreItem xmlns:ds="http://schemas.openxmlformats.org/officeDocument/2006/customXml" ds:itemID="{1A48D1BD-E263-4526-90CB-A024F0D66E41}">
+<ds:datastoreItem xmlns:ds="http://schemas.openxmlformats.org/officeDocument/2006/customXml" ds:itemID="{213DD0CF-A882-4124-8524-BA7C8EFBDD0C}">
   <ds:schemaRefs>
     <ds:schemaRef ds:uri="http://schemas.openxmlformats.org/officeDocument/2006/bibliography"/>
   </ds:schemaRefs>
@@ -32874,7 +32560,7 @@
 </file>
 
 <file path=customXml/itemProps8.xml><?xml version="1.0" encoding="utf-8"?>
-<ds:datastoreItem xmlns:ds="http://schemas.openxmlformats.org/officeDocument/2006/customXml" ds:itemID="{2562BBC0-766E-4714-B8C5-793E2C4FC4E7}">
+<ds:datastoreItem xmlns:ds="http://schemas.openxmlformats.org/officeDocument/2006/customXml" ds:itemID="{E5A1FA26-445F-4A1D-A77D-EEE05461F7D5}">
   <ds:schemaRefs>
     <ds:schemaRef ds:uri="http://schemas.openxmlformats.org/officeDocument/2006/bibliography"/>
   </ds:schemaRefs>
@@ -32882,7 +32568,7 @@
 </file>
 
 <file path=customXml/itemProps9.xml><?xml version="1.0" encoding="utf-8"?>
-<ds:datastoreItem xmlns:ds="http://schemas.openxmlformats.org/officeDocument/2006/customXml" ds:itemID="{87DE7A5E-01C8-4DA8-9A38-6625157A98C8}">
+<ds:datastoreItem xmlns:ds="http://schemas.openxmlformats.org/officeDocument/2006/customXml" ds:itemID="{75BD0B24-24EC-4AE4-862B-8C55CDACBEA7}">
   <ds:schemaRefs>
     <ds:schemaRef ds:uri="http://schemas.openxmlformats.org/officeDocument/2006/bibliography"/>
   </ds:schemaRefs>

</xml_diff>